<commit_message>
Updated the HTML & CSS documents
</commit_message>
<xml_diff>
--- a/CSS.docx
+++ b/CSS.docx
@@ -776,14 +776,21 @@
     </w:tbl>
     <w:p>
       <w:pPr>
+        <w:rPr>
+          <w:lang w:val="en-US"/>
+        </w:rPr>
+      </w:pPr>
+      <w:bookmarkStart w:id="1" w:name="_Toc61388105"/>
+      <w:bookmarkStart w:id="2" w:name="BasicSourceCode"/>
+    </w:p>
+    <w:p>
+      <w:pPr>
         <w:pStyle w:val="Heading1"/>
         <w:spacing w:line="360" w:lineRule="auto"/>
         <w:rPr>
           <w:lang w:val="en-US"/>
         </w:rPr>
       </w:pPr>
-      <w:bookmarkStart w:id="1" w:name="_Toc61388105"/>
-      <w:bookmarkStart w:id="2" w:name="BasicSourceCode"/>
       <w:r>
         <w:rPr>
           <w:lang w:val="en-US"/>
@@ -1015,16 +1022,7 @@
                 <w:szCs w:val="18"/>
                 <w:lang w:val="en-US" w:eastAsia="zh-CN" w:bidi="hi-IN"/>
               </w:rPr>
-              <w:t>"&gt;</w:t>
-            </w:r>
-            <w:r>
-              <w:rPr>
-                <w:rFonts w:eastAsia="SimSun" w:cs="Lucida Sans"/>
-                <w:kern w:val="3"/>
-                <w:szCs w:val="18"/>
-                <w:lang w:val="en-US" w:eastAsia="zh-CN" w:bidi="hi-IN"/>
-              </w:rPr>
-              <w:t xml:space="preserve"> </w:t>
+              <w:t xml:space="preserve">"&gt; </w:t>
             </w:r>
             <w:r>
               <w:rPr>
@@ -1463,6 +1461,2142 @@
       <w:pPr>
         <w:pStyle w:val="Heading1"/>
         <w:spacing w:line="360" w:lineRule="auto"/>
+        <w:rPr>
+          <w:lang w:val="en-US"/>
+        </w:rPr>
+      </w:pPr>
+      <w:r>
+        <w:rPr>
+          <w:lang w:val="en-US"/>
+        </w:rPr>
+        <w:lastRenderedPageBreak/>
+        <w:t>CSS PROPERTIES</w:t>
+      </w:r>
+    </w:p>
+    <w:tbl>
+      <w:tblPr>
+        <w:tblW w:w="9987" w:type="dxa"/>
+        <w:jc w:val="center"/>
+        <w:tblLayout w:type="fixed"/>
+        <w:tblCellMar>
+          <w:left w:w="10" w:type="dxa"/>
+          <w:right w:w="10" w:type="dxa"/>
+        </w:tblCellMar>
+        <w:tblLook w:val="0000" w:firstRow="0" w:lastRow="0" w:firstColumn="0" w:lastColumn="0" w:noHBand="0" w:noVBand="0"/>
+      </w:tblPr>
+      <w:tblGrid>
+        <w:gridCol w:w="2340"/>
+        <w:gridCol w:w="7647"/>
+      </w:tblGrid>
+      <w:tr>
+        <w:trPr>
+          <w:jc w:val="center"/>
+        </w:trPr>
+        <w:tc>
+          <w:tcPr>
+            <w:tcW w:w="2340" w:type="dxa"/>
+            <w:tcBorders>
+              <w:top w:val="single" w:sz="2" w:space="0" w:color="000000"/>
+              <w:left w:val="single" w:sz="2" w:space="0" w:color="000000"/>
+              <w:bottom w:val="single" w:sz="2" w:space="0" w:color="000000"/>
+              <w:right w:val="double" w:sz="6" w:space="0" w:color="000000"/>
+            </w:tcBorders>
+            <w:shd w:val="clear" w:color="auto" w:fill="DEEAF6" w:themeFill="accent5" w:themeFillTint="33"/>
+            <w:noWrap/>
+            <w:tcMar>
+              <w:top w:w="144" w:type="dxa"/>
+              <w:left w:w="55" w:type="dxa"/>
+              <w:bottom w:w="86" w:type="dxa"/>
+              <w:right w:w="55" w:type="dxa"/>
+            </w:tcMar>
+          </w:tcPr>
+          <w:p>
+            <w:pPr>
+              <w:widowControl/>
+              <w:suppressLineNumbers/>
+              <w:suppressAutoHyphens/>
+              <w:spacing w:before="0" w:line="360" w:lineRule="auto"/>
+              <w:rPr>
+                <w:rFonts w:eastAsia="SimSun" w:cs="Lucida Sans"/>
+                <w:kern w:val="3"/>
+                <w:szCs w:val="18"/>
+                <w:lang w:val="en-US" w:eastAsia="zh-CN" w:bidi="hi-IN"/>
+              </w:rPr>
+            </w:pPr>
+            <w:r>
+              <w:rPr>
+                <w:rFonts w:eastAsia="SimSun" w:cs="Lucida Sans"/>
+                <w:kern w:val="3"/>
+                <w:szCs w:val="18"/>
+                <w:lang w:val="en-US" w:eastAsia="zh-CN" w:bidi="hi-IN"/>
+              </w:rPr>
+              <w:t>Background</w:t>
+            </w:r>
+          </w:p>
+        </w:tc>
+        <w:tc>
+          <w:tcPr>
+            <w:tcW w:w="7647" w:type="dxa"/>
+            <w:tcBorders>
+              <w:top w:val="single" w:sz="2" w:space="0" w:color="000000"/>
+              <w:left w:val="single" w:sz="2" w:space="0" w:color="000000"/>
+              <w:bottom w:val="single" w:sz="2" w:space="0" w:color="000000"/>
+              <w:right w:val="single" w:sz="2" w:space="0" w:color="000000"/>
+            </w:tcBorders>
+            <w:shd w:val="clear" w:color="auto" w:fill="auto"/>
+            <w:noWrap/>
+            <w:tcMar>
+              <w:top w:w="144" w:type="dxa"/>
+              <w:left w:w="10" w:type="dxa"/>
+              <w:bottom w:w="86" w:type="dxa"/>
+              <w:right w:w="10" w:type="dxa"/>
+            </w:tcMar>
+          </w:tcPr>
+          <w:p>
+            <w:pPr>
+              <w:widowControl/>
+              <w:spacing w:before="0" w:line="360" w:lineRule="auto"/>
+              <w:rPr>
+                <w:rFonts w:eastAsia="SimSun" w:cs="Lucida Sans"/>
+                <w:kern w:val="3"/>
+                <w:szCs w:val="18"/>
+                <w:lang w:val="en-US" w:eastAsia="zh-CN" w:bidi="hi-IN"/>
+              </w:rPr>
+            </w:pPr>
+            <w:r>
+              <w:rPr>
+                <w:rFonts w:eastAsia="SimSun" w:cs="Lucida Sans"/>
+                <w:kern w:val="3"/>
+                <w:szCs w:val="18"/>
+                <w:lang w:val="en-US" w:eastAsia="zh-CN" w:bidi="hi-IN"/>
+              </w:rPr>
+              <w:t>background-color: #fff</w:t>
+            </w:r>
+            <w:r>
+              <w:rPr>
+                <w:rFonts w:eastAsia="SimSun" w:cs="Lucida Sans"/>
+                <w:kern w:val="3"/>
+                <w:szCs w:val="18"/>
+                <w:lang w:val="en-US" w:eastAsia="zh-CN" w:bidi="hi-IN"/>
+              </w:rPr>
+              <w:t xml:space="preserve"> | transparent | navy | rgb(125, 125, 125)</w:t>
+            </w:r>
+            <w:r>
+              <w:rPr>
+                <w:rFonts w:eastAsia="SimSun" w:cs="Lucida Sans"/>
+                <w:kern w:val="3"/>
+                <w:szCs w:val="18"/>
+                <w:lang w:val="en-US" w:eastAsia="zh-CN" w:bidi="hi-IN"/>
+              </w:rPr>
+              <w:t>;</w:t>
+            </w:r>
+          </w:p>
+          <w:p>
+            <w:pPr>
+              <w:widowControl/>
+              <w:spacing w:before="0" w:line="360" w:lineRule="auto"/>
+              <w:rPr>
+                <w:rFonts w:eastAsia="SimSun" w:cs="Lucida Sans"/>
+                <w:kern w:val="3"/>
+                <w:szCs w:val="18"/>
+                <w:lang w:val="en-US" w:eastAsia="zh-CN" w:bidi="hi-IN"/>
+              </w:rPr>
+            </w:pPr>
+            <w:r>
+              <w:rPr>
+                <w:rFonts w:eastAsia="SimSun" w:cs="Lucida Sans"/>
+                <w:kern w:val="3"/>
+                <w:szCs w:val="18"/>
+                <w:lang w:val="en-US" w:eastAsia="zh-CN" w:bidi="hi-IN"/>
+              </w:rPr>
+              <w:t>background-image: url(../image.jpg);</w:t>
+            </w:r>
+          </w:p>
+          <w:p>
+            <w:pPr>
+              <w:widowControl/>
+              <w:spacing w:before="0" w:line="360" w:lineRule="auto"/>
+              <w:rPr>
+                <w:rFonts w:eastAsia="SimSun" w:cs="Lucida Sans"/>
+                <w:kern w:val="3"/>
+                <w:szCs w:val="18"/>
+                <w:lang w:val="en-US" w:eastAsia="zh-CN" w:bidi="hi-IN"/>
+              </w:rPr>
+            </w:pPr>
+            <w:r>
+              <w:rPr>
+                <w:rFonts w:eastAsia="SimSun" w:cs="Lucida Sans"/>
+                <w:kern w:val="3"/>
+                <w:szCs w:val="18"/>
+                <w:lang w:val="en-US" w:eastAsia="zh-CN" w:bidi="hi-IN"/>
+              </w:rPr>
+              <w:t>background-repeat: repeat | repeat-x | repeat-y | no-repeat;</w:t>
+            </w:r>
+          </w:p>
+          <w:p>
+            <w:pPr>
+              <w:widowControl/>
+              <w:spacing w:before="0" w:line="360" w:lineRule="auto"/>
+              <w:rPr>
+                <w:rFonts w:eastAsia="SimSun" w:cs="Lucida Sans"/>
+                <w:kern w:val="3"/>
+                <w:szCs w:val="18"/>
+                <w:lang w:val="en-US" w:eastAsia="zh-CN" w:bidi="hi-IN"/>
+              </w:rPr>
+            </w:pPr>
+            <w:r>
+              <w:rPr>
+                <w:rFonts w:eastAsia="SimSun" w:cs="Lucida Sans"/>
+                <w:kern w:val="3"/>
+                <w:szCs w:val="18"/>
+                <w:lang w:val="en-US" w:eastAsia="zh-CN" w:bidi="hi-IN"/>
+              </w:rPr>
+              <w:t>background-position: top left;</w:t>
+            </w:r>
+          </w:p>
+        </w:tc>
+      </w:tr>
+      <w:tr>
+        <w:trPr>
+          <w:jc w:val="center"/>
+        </w:trPr>
+        <w:tc>
+          <w:tcPr>
+            <w:tcW w:w="2340" w:type="dxa"/>
+            <w:tcBorders>
+              <w:top w:val="single" w:sz="2" w:space="0" w:color="000000"/>
+              <w:left w:val="single" w:sz="2" w:space="0" w:color="000000"/>
+              <w:bottom w:val="single" w:sz="2" w:space="0" w:color="000000"/>
+              <w:right w:val="double" w:sz="6" w:space="0" w:color="000000"/>
+            </w:tcBorders>
+            <w:shd w:val="clear" w:color="auto" w:fill="DEEAF6" w:themeFill="accent5" w:themeFillTint="33"/>
+            <w:noWrap/>
+            <w:tcMar>
+              <w:top w:w="144" w:type="dxa"/>
+              <w:left w:w="55" w:type="dxa"/>
+              <w:bottom w:w="86" w:type="dxa"/>
+              <w:right w:w="55" w:type="dxa"/>
+            </w:tcMar>
+          </w:tcPr>
+          <w:p>
+            <w:pPr>
+              <w:widowControl/>
+              <w:suppressLineNumbers/>
+              <w:suppressAutoHyphens/>
+              <w:spacing w:before="0" w:line="360" w:lineRule="auto"/>
+              <w:rPr>
+                <w:rFonts w:eastAsia="SimSun" w:cs="Lucida Sans"/>
+                <w:kern w:val="3"/>
+                <w:szCs w:val="18"/>
+                <w:lang w:val="en-US" w:eastAsia="zh-CN" w:bidi="hi-IN"/>
+              </w:rPr>
+            </w:pPr>
+            <w:r>
+              <w:rPr>
+                <w:rFonts w:eastAsia="SimSun" w:cs="Lucida Sans"/>
+                <w:kern w:val="3"/>
+                <w:szCs w:val="18"/>
+                <w:lang w:val="en-US" w:eastAsia="zh-CN" w:bidi="hi-IN"/>
+              </w:rPr>
+              <w:t>Text</w:t>
+            </w:r>
+          </w:p>
+        </w:tc>
+        <w:tc>
+          <w:tcPr>
+            <w:tcW w:w="7647" w:type="dxa"/>
+            <w:tcBorders>
+              <w:top w:val="single" w:sz="2" w:space="0" w:color="000000"/>
+              <w:left w:val="single" w:sz="2" w:space="0" w:color="000000"/>
+              <w:bottom w:val="single" w:sz="2" w:space="0" w:color="000000"/>
+              <w:right w:val="single" w:sz="2" w:space="0" w:color="000000"/>
+            </w:tcBorders>
+            <w:shd w:val="clear" w:color="auto" w:fill="auto"/>
+            <w:noWrap/>
+            <w:tcMar>
+              <w:top w:w="144" w:type="dxa"/>
+              <w:left w:w="10" w:type="dxa"/>
+              <w:bottom w:w="86" w:type="dxa"/>
+              <w:right w:w="10" w:type="dxa"/>
+            </w:tcMar>
+          </w:tcPr>
+          <w:p>
+            <w:pPr>
+              <w:widowControl/>
+              <w:spacing w:before="0" w:line="360" w:lineRule="auto"/>
+              <w:rPr>
+                <w:rFonts w:eastAsia="SimSun" w:cs="Lucida Sans"/>
+                <w:kern w:val="3"/>
+                <w:szCs w:val="18"/>
+                <w:lang w:val="en-US" w:eastAsia="zh-CN" w:bidi="hi-IN"/>
+              </w:rPr>
+            </w:pPr>
+            <w:r>
+              <w:rPr>
+                <w:rFonts w:eastAsia="SimSun" w:cs="Lucida Sans"/>
+                <w:kern w:val="3"/>
+                <w:szCs w:val="18"/>
+                <w:lang w:val="en-US" w:eastAsia="zh-CN" w:bidi="hi-IN"/>
+              </w:rPr>
+              <w:t>(text-)</w:t>
+            </w:r>
+            <w:r>
+              <w:rPr>
+                <w:rFonts w:eastAsia="SimSun" w:cs="Lucida Sans"/>
+                <w:kern w:val="3"/>
+                <w:szCs w:val="18"/>
+                <w:lang w:val="en-US" w:eastAsia="zh-CN" w:bidi="hi-IN"/>
+              </w:rPr>
+              <w:t>color: #000</w:t>
+            </w:r>
+            <w:r>
+              <w:rPr>
+                <w:rFonts w:eastAsia="SimSun" w:cs="Lucida Sans"/>
+                <w:kern w:val="3"/>
+                <w:szCs w:val="18"/>
+                <w:lang w:val="en-US" w:eastAsia="zh-CN" w:bidi="hi-IN"/>
+              </w:rPr>
+              <w:t xml:space="preserve"> | red | #05ffb0 | rgb(125, 125, 255) | rgba(255, 0, 0, 0.5)</w:t>
+            </w:r>
+            <w:r>
+              <w:rPr>
+                <w:rFonts w:eastAsia="SimSun" w:cs="Lucida Sans"/>
+                <w:kern w:val="3"/>
+                <w:szCs w:val="18"/>
+                <w:lang w:val="en-US" w:eastAsia="zh-CN" w:bidi="hi-IN"/>
+              </w:rPr>
+              <w:t>;</w:t>
+            </w:r>
+          </w:p>
+          <w:p>
+            <w:pPr>
+              <w:widowControl/>
+              <w:spacing w:before="0" w:line="360" w:lineRule="auto"/>
+              <w:rPr>
+                <w:rFonts w:eastAsia="SimSun" w:cs="Lucida Sans"/>
+                <w:kern w:val="3"/>
+                <w:szCs w:val="18"/>
+                <w:lang w:val="en-US" w:eastAsia="zh-CN" w:bidi="hi-IN"/>
+              </w:rPr>
+            </w:pPr>
+            <w:r>
+              <w:rPr>
+                <w:rFonts w:eastAsia="SimSun" w:cs="Lucida Sans"/>
+                <w:kern w:val="3"/>
+                <w:szCs w:val="18"/>
+                <w:lang w:val="en-US" w:eastAsia="zh-CN" w:bidi="hi-IN"/>
+              </w:rPr>
+              <w:t>text-align: left | right | center | justify;</w:t>
+            </w:r>
+          </w:p>
+          <w:p>
+            <w:pPr>
+              <w:widowControl/>
+              <w:spacing w:before="0" w:line="360" w:lineRule="auto"/>
+              <w:rPr>
+                <w:rFonts w:eastAsia="SimSun" w:cs="Lucida Sans"/>
+                <w:kern w:val="3"/>
+                <w:szCs w:val="18"/>
+                <w:lang w:val="en-US" w:eastAsia="zh-CN" w:bidi="hi-IN"/>
+              </w:rPr>
+            </w:pPr>
+            <w:r>
+              <w:rPr>
+                <w:rFonts w:eastAsia="SimSun" w:cs="Lucida Sans"/>
+                <w:kern w:val="3"/>
+                <w:szCs w:val="18"/>
+                <w:lang w:val="en-US" w:eastAsia="zh-CN" w:bidi="hi-IN"/>
+              </w:rPr>
+              <w:t>text-decoration: underline | overline | line-through | none;</w:t>
+            </w:r>
+          </w:p>
+          <w:p>
+            <w:pPr>
+              <w:widowControl/>
+              <w:spacing w:before="0" w:line="360" w:lineRule="auto"/>
+              <w:rPr>
+                <w:rFonts w:eastAsia="SimSun" w:cs="Lucida Sans"/>
+                <w:kern w:val="3"/>
+                <w:szCs w:val="18"/>
+                <w:lang w:val="en-US" w:eastAsia="zh-CN" w:bidi="hi-IN"/>
+              </w:rPr>
+            </w:pPr>
+            <w:r>
+              <w:rPr>
+                <w:rFonts w:eastAsia="SimSun" w:cs="Lucida Sans"/>
+                <w:kern w:val="3"/>
+                <w:szCs w:val="18"/>
+                <w:lang w:val="en-US" w:eastAsia="zh-CN" w:bidi="hi-IN"/>
+              </w:rPr>
+              <w:t>text-transform: uppercase | lowercase | capitalize;</w:t>
+            </w:r>
+          </w:p>
+          <w:p>
+            <w:pPr>
+              <w:widowControl/>
+              <w:spacing w:before="0" w:line="360" w:lineRule="auto"/>
+              <w:rPr>
+                <w:rFonts w:eastAsia="SimSun" w:cs="Lucida Sans"/>
+                <w:kern w:val="3"/>
+                <w:szCs w:val="18"/>
+                <w:lang w:val="en-US" w:eastAsia="zh-CN" w:bidi="hi-IN"/>
+              </w:rPr>
+            </w:pPr>
+            <w:r>
+              <w:rPr>
+                <w:rFonts w:eastAsia="SimSun" w:cs="Lucida Sans"/>
+                <w:kern w:val="3"/>
+                <w:szCs w:val="18"/>
+                <w:lang w:val="en-US" w:eastAsia="zh-CN" w:bidi="hi-IN"/>
+              </w:rPr>
+              <w:t>text-indent: 50px;</w:t>
+            </w:r>
+            <w:r>
+              <w:rPr>
+                <w:rFonts w:eastAsia="SimSun" w:cs="Lucida Sans"/>
+                <w:kern w:val="3"/>
+                <w:szCs w:val="18"/>
+                <w:lang w:val="en-US" w:eastAsia="zh-CN" w:bidi="hi-IN"/>
+              </w:rPr>
+              <w:t xml:space="preserve"> </w:t>
+            </w:r>
+            <w:r>
+              <w:rPr>
+                <w:rStyle w:val="Comments"/>
+              </w:rPr>
+              <w:t xml:space="preserve">/* </w:t>
+            </w:r>
+            <w:r>
+              <w:rPr>
+                <w:rStyle w:val="Comments"/>
+                <w:lang w:val="en-US"/>
+              </w:rPr>
+              <w:t>the indentation of the first line</w:t>
+            </w:r>
+            <w:r>
+              <w:rPr>
+                <w:rStyle w:val="Comments"/>
+              </w:rPr>
+              <w:t xml:space="preserve"> */</w:t>
+            </w:r>
+          </w:p>
+          <w:p>
+            <w:pPr>
+              <w:widowControl/>
+              <w:spacing w:before="0" w:line="360" w:lineRule="auto"/>
+              <w:rPr>
+                <w:rStyle w:val="Comments"/>
+              </w:rPr>
+            </w:pPr>
+            <w:r>
+              <w:rPr>
+                <w:rFonts w:eastAsia="SimSun" w:cs="Lucida Sans"/>
+                <w:kern w:val="3"/>
+                <w:szCs w:val="18"/>
+                <w:lang w:val="en-US" w:eastAsia="zh-CN" w:bidi="hi-IN"/>
+              </w:rPr>
+              <w:t xml:space="preserve">line-height: 1.5; </w:t>
+            </w:r>
+            <w:r>
+              <w:rPr>
+                <w:rStyle w:val="Comments"/>
+              </w:rPr>
+              <w:t>/* relative to the font size */</w:t>
+            </w:r>
+          </w:p>
+          <w:p>
+            <w:pPr>
+              <w:widowControl/>
+              <w:spacing w:before="0" w:line="360" w:lineRule="auto"/>
+              <w:rPr>
+                <w:rStyle w:val="Comments"/>
+              </w:rPr>
+            </w:pPr>
+            <w:r>
+              <w:rPr>
+                <w:rFonts w:eastAsia="SimSun" w:cs="Lucida Sans"/>
+                <w:kern w:val="3"/>
+                <w:szCs w:val="18"/>
+                <w:lang w:val="en-US" w:eastAsia="zh-CN" w:bidi="hi-IN"/>
+              </w:rPr>
+              <w:t>t</w:t>
+            </w:r>
+            <w:r>
+              <w:rPr>
+                <w:rFonts w:eastAsia="SimSun" w:cs="Lucida Sans"/>
+                <w:kern w:val="3"/>
+                <w:szCs w:val="18"/>
+                <w:lang w:val="en-US" w:eastAsia="zh-CN" w:bidi="hi-IN"/>
+              </w:rPr>
+              <w:t>ext-overflow</w:t>
+            </w:r>
+            <w:r>
+              <w:rPr>
+                <w:rFonts w:eastAsia="SimSun" w:cs="Lucida Sans"/>
+                <w:kern w:val="3"/>
+                <w:szCs w:val="18"/>
+                <w:lang w:val="en-US" w:eastAsia="zh-CN" w:bidi="hi-IN"/>
+              </w:rPr>
+              <w:t xml:space="preserve">: </w:t>
+            </w:r>
+            <w:r>
+              <w:rPr>
+                <w:rFonts w:eastAsia="SimSun" w:cs="Lucida Sans"/>
+                <w:kern w:val="3"/>
+                <w:szCs w:val="18"/>
+                <w:lang w:val="en-US" w:eastAsia="zh-CN" w:bidi="hi-IN"/>
+              </w:rPr>
+              <w:t>clip</w:t>
+            </w:r>
+            <w:r>
+              <w:rPr>
+                <w:rFonts w:eastAsia="SimSun" w:cs="Lucida Sans"/>
+                <w:kern w:val="3"/>
+                <w:szCs w:val="18"/>
+                <w:lang w:val="en-US" w:eastAsia="zh-CN" w:bidi="hi-IN"/>
+              </w:rPr>
+              <w:t xml:space="preserve">; </w:t>
+            </w:r>
+            <w:r>
+              <w:rPr>
+                <w:rStyle w:val="Comments"/>
+              </w:rPr>
+              <w:t xml:space="preserve">/* </w:t>
+            </w:r>
+            <w:r>
+              <w:rPr>
+                <w:rStyle w:val="Comments"/>
+                <w:lang w:val="en-US"/>
+              </w:rPr>
+              <w:t>ellipsis in case the text is overflowing</w:t>
+            </w:r>
+            <w:r>
+              <w:rPr>
+                <w:rStyle w:val="Comments"/>
+              </w:rPr>
+              <w:t xml:space="preserve"> */</w:t>
+            </w:r>
+          </w:p>
+          <w:p>
+            <w:pPr>
+              <w:widowControl/>
+              <w:spacing w:before="0" w:line="360" w:lineRule="auto"/>
+              <w:rPr>
+                <w:rStyle w:val="Comments"/>
+              </w:rPr>
+            </w:pPr>
+            <w:r>
+              <w:rPr>
+                <w:rFonts w:eastAsia="SimSun" w:cs="Lucida Sans"/>
+                <w:kern w:val="3"/>
+                <w:szCs w:val="18"/>
+                <w:lang w:val="en-US" w:eastAsia="zh-CN" w:bidi="hi-IN"/>
+              </w:rPr>
+              <w:t>word-break</w:t>
+            </w:r>
+            <w:r>
+              <w:rPr>
+                <w:rFonts w:eastAsia="SimSun" w:cs="Lucida Sans"/>
+                <w:kern w:val="3"/>
+                <w:szCs w:val="18"/>
+                <w:lang w:val="en-US" w:eastAsia="zh-CN" w:bidi="hi-IN"/>
+              </w:rPr>
+              <w:t xml:space="preserve">: </w:t>
+            </w:r>
+            <w:r>
+              <w:rPr>
+                <w:rFonts w:eastAsia="SimSun" w:cs="Lucida Sans"/>
+                <w:kern w:val="3"/>
+                <w:szCs w:val="18"/>
+                <w:lang w:val="en-US" w:eastAsia="zh-CN" w:bidi="hi-IN"/>
+              </w:rPr>
+              <w:t>normal | break-all</w:t>
+            </w:r>
+            <w:r>
+              <w:rPr>
+                <w:rFonts w:eastAsia="SimSun" w:cs="Lucida Sans"/>
+                <w:kern w:val="3"/>
+                <w:szCs w:val="18"/>
+                <w:lang w:val="en-US" w:eastAsia="zh-CN" w:bidi="hi-IN"/>
+              </w:rPr>
+              <w:t xml:space="preserve">; </w:t>
+            </w:r>
+            <w:r>
+              <w:rPr>
+                <w:rStyle w:val="Comments"/>
+              </w:rPr>
+              <w:t>/*</w:t>
+            </w:r>
+            <w:r>
+              <w:rPr>
+                <w:rStyle w:val="Comments"/>
+                <w:lang w:val="en-US"/>
+              </w:rPr>
+              <w:t xml:space="preserve"> the word break at the end of the line</w:t>
+            </w:r>
+            <w:r>
+              <w:rPr>
+                <w:rStyle w:val="Comments"/>
+              </w:rPr>
+              <w:t xml:space="preserve"> */</w:t>
+            </w:r>
+          </w:p>
+          <w:p>
+            <w:pPr>
+              <w:widowControl/>
+              <w:spacing w:before="0" w:line="360" w:lineRule="auto"/>
+              <w:rPr>
+                <w:rFonts w:eastAsia="SimSun" w:cs="Lucida Sans"/>
+                <w:kern w:val="3"/>
+                <w:szCs w:val="18"/>
+                <w:lang w:val="en-US" w:eastAsia="zh-CN" w:bidi="hi-IN"/>
+              </w:rPr>
+            </w:pPr>
+            <w:r>
+              <w:rPr>
+                <w:rFonts w:eastAsia="SimSun" w:cs="Lucida Sans"/>
+                <w:kern w:val="3"/>
+                <w:szCs w:val="18"/>
+                <w:lang w:val="en-US" w:eastAsia="zh-CN" w:bidi="hi-IN"/>
+              </w:rPr>
+              <w:t>text-shadow</w:t>
+            </w:r>
+            <w:r>
+              <w:rPr>
+                <w:rFonts w:eastAsia="SimSun" w:cs="Lucida Sans"/>
+                <w:kern w:val="3"/>
+                <w:szCs w:val="18"/>
+                <w:lang w:val="en-US" w:eastAsia="zh-CN" w:bidi="hi-IN"/>
+              </w:rPr>
+              <w:t>:</w:t>
+            </w:r>
+            <w:r>
+              <w:rPr>
+                <w:rFonts w:eastAsia="SimSun" w:cs="Lucida Sans"/>
+                <w:kern w:val="3"/>
+                <w:szCs w:val="18"/>
+                <w:lang w:val="en-US" w:eastAsia="zh-CN" w:bidi="hi-IN"/>
+              </w:rPr>
+              <w:t xml:space="preserve"> none | 2px 4px 10px red</w:t>
+            </w:r>
+            <w:r>
+              <w:rPr>
+                <w:rFonts w:eastAsia="SimSun" w:cs="Lucida Sans"/>
+                <w:kern w:val="3"/>
+                <w:szCs w:val="18"/>
+                <w:lang w:val="en-US" w:eastAsia="zh-CN" w:bidi="hi-IN"/>
+              </w:rPr>
+              <w:t xml:space="preserve">; </w:t>
+            </w:r>
+            <w:r>
+              <w:rPr>
+                <w:rStyle w:val="Comments"/>
+              </w:rPr>
+              <w:t xml:space="preserve">/* </w:t>
+            </w:r>
+            <w:r>
+              <w:rPr>
+                <w:rStyle w:val="Comments"/>
+                <w:lang w:val="en-US"/>
+              </w:rPr>
+              <w:t>horizontal, vertical, blur, color</w:t>
+            </w:r>
+            <w:r>
+              <w:rPr>
+                <w:rStyle w:val="Comments"/>
+              </w:rPr>
+              <w:t xml:space="preserve"> */</w:t>
+            </w:r>
+          </w:p>
+        </w:tc>
+      </w:tr>
+      <w:tr>
+        <w:trPr>
+          <w:jc w:val="center"/>
+        </w:trPr>
+        <w:tc>
+          <w:tcPr>
+            <w:tcW w:w="2340" w:type="dxa"/>
+            <w:tcBorders>
+              <w:top w:val="single" w:sz="2" w:space="0" w:color="000000"/>
+              <w:left w:val="single" w:sz="2" w:space="0" w:color="000000"/>
+              <w:bottom w:val="single" w:sz="2" w:space="0" w:color="000000"/>
+              <w:right w:val="double" w:sz="6" w:space="0" w:color="000000"/>
+            </w:tcBorders>
+            <w:shd w:val="clear" w:color="auto" w:fill="DEEAF6" w:themeFill="accent5" w:themeFillTint="33"/>
+            <w:noWrap/>
+            <w:tcMar>
+              <w:top w:w="144" w:type="dxa"/>
+              <w:left w:w="55" w:type="dxa"/>
+              <w:bottom w:w="86" w:type="dxa"/>
+              <w:right w:w="55" w:type="dxa"/>
+            </w:tcMar>
+          </w:tcPr>
+          <w:p>
+            <w:pPr>
+              <w:widowControl/>
+              <w:suppressLineNumbers/>
+              <w:suppressAutoHyphens/>
+              <w:spacing w:before="0" w:line="360" w:lineRule="auto"/>
+              <w:rPr>
+                <w:rFonts w:eastAsia="SimSun" w:cs="Lucida Sans"/>
+                <w:kern w:val="3"/>
+                <w:szCs w:val="18"/>
+                <w:lang w:val="en-US" w:eastAsia="zh-CN" w:bidi="hi-IN"/>
+              </w:rPr>
+            </w:pPr>
+            <w:r>
+              <w:rPr>
+                <w:rFonts w:eastAsia="SimSun" w:cs="Lucida Sans"/>
+                <w:kern w:val="3"/>
+                <w:szCs w:val="18"/>
+                <w:lang w:val="en-US" w:eastAsia="zh-CN" w:bidi="hi-IN"/>
+              </w:rPr>
+              <w:t>Font</w:t>
+            </w:r>
+          </w:p>
+        </w:tc>
+        <w:tc>
+          <w:tcPr>
+            <w:tcW w:w="7647" w:type="dxa"/>
+            <w:tcBorders>
+              <w:top w:val="single" w:sz="2" w:space="0" w:color="000000"/>
+              <w:left w:val="single" w:sz="2" w:space="0" w:color="000000"/>
+              <w:bottom w:val="single" w:sz="2" w:space="0" w:color="000000"/>
+              <w:right w:val="single" w:sz="2" w:space="0" w:color="000000"/>
+            </w:tcBorders>
+            <w:shd w:val="clear" w:color="auto" w:fill="auto"/>
+            <w:noWrap/>
+            <w:tcMar>
+              <w:top w:w="144" w:type="dxa"/>
+              <w:left w:w="10" w:type="dxa"/>
+              <w:bottom w:w="86" w:type="dxa"/>
+              <w:right w:w="10" w:type="dxa"/>
+            </w:tcMar>
+          </w:tcPr>
+          <w:p>
+            <w:pPr>
+              <w:widowControl/>
+              <w:spacing w:before="0" w:line="360" w:lineRule="auto"/>
+              <w:rPr>
+                <w:rFonts w:eastAsia="SimSun" w:cs="Lucida Sans"/>
+                <w:kern w:val="3"/>
+                <w:szCs w:val="18"/>
+                <w:lang w:val="en-US" w:eastAsia="zh-CN" w:bidi="hi-IN"/>
+              </w:rPr>
+            </w:pPr>
+            <w:r>
+              <w:rPr>
+                <w:rFonts w:eastAsia="SimSun" w:cs="Lucida Sans"/>
+                <w:kern w:val="3"/>
+                <w:szCs w:val="18"/>
+                <w:lang w:val="en-US" w:eastAsia="zh-CN" w:bidi="hi-IN"/>
+              </w:rPr>
+              <w:t>font-family: Verdana, Arial, sans-serif;</w:t>
+            </w:r>
+            <w:r>
+              <w:rPr>
+                <w:rFonts w:eastAsia="SimSun" w:cs="Lucida Sans"/>
+                <w:kern w:val="3"/>
+                <w:szCs w:val="18"/>
+                <w:lang w:val="en-US" w:eastAsia="zh-CN" w:bidi="hi-IN"/>
+              </w:rPr>
+              <w:t xml:space="preserve"> </w:t>
+            </w:r>
+            <w:r>
+              <w:rPr>
+                <w:rStyle w:val="Comments"/>
+              </w:rPr>
+              <w:t>/* family name */</w:t>
+            </w:r>
+          </w:p>
+          <w:p>
+            <w:pPr>
+              <w:widowControl/>
+              <w:spacing w:before="0" w:line="360" w:lineRule="auto"/>
+              <w:rPr>
+                <w:rFonts w:eastAsia="SimSun" w:cs="Lucida Sans"/>
+                <w:kern w:val="3"/>
+                <w:szCs w:val="18"/>
+                <w:lang w:val="en-US" w:eastAsia="zh-CN" w:bidi="hi-IN"/>
+              </w:rPr>
+            </w:pPr>
+            <w:r>
+              <w:rPr>
+                <w:rFonts w:eastAsia="SimSun" w:cs="Lucida Sans"/>
+                <w:kern w:val="3"/>
+                <w:szCs w:val="18"/>
+                <w:lang w:val="en-US" w:eastAsia="zh-CN" w:bidi="hi-IN"/>
+              </w:rPr>
+              <w:t xml:space="preserve">font-family: serif | sans-serif | monospace | cursive | fantasy </w:t>
+            </w:r>
+            <w:r>
+              <w:rPr>
+                <w:rStyle w:val="Comments"/>
+              </w:rPr>
+              <w:t xml:space="preserve">/* </w:t>
+            </w:r>
+            <w:r>
+              <w:rPr>
+                <w:rStyle w:val="Comments"/>
+                <w:lang w:val="en-US"/>
+              </w:rPr>
+              <w:t>generic</w:t>
+            </w:r>
+            <w:r>
+              <w:rPr>
+                <w:rStyle w:val="Comments"/>
+              </w:rPr>
+              <w:t xml:space="preserve"> name */</w:t>
+            </w:r>
+          </w:p>
+          <w:p>
+            <w:pPr>
+              <w:widowControl/>
+              <w:spacing w:before="0" w:line="360" w:lineRule="auto"/>
+              <w:rPr>
+                <w:rFonts w:eastAsia="SimSun" w:cs="Lucida Sans"/>
+                <w:kern w:val="3"/>
+                <w:szCs w:val="18"/>
+                <w:lang w:val="en-US" w:eastAsia="zh-CN" w:bidi="hi-IN"/>
+              </w:rPr>
+            </w:pPr>
+            <w:r>
+              <w:rPr>
+                <w:rFonts w:eastAsia="SimSun" w:cs="Lucida Sans"/>
+                <w:kern w:val="3"/>
+                <w:szCs w:val="18"/>
+                <w:lang w:val="en-US" w:eastAsia="zh-CN" w:bidi="hi-IN"/>
+              </w:rPr>
+              <w:t>font-style: italic | normal</w:t>
+            </w:r>
+            <w:r>
+              <w:rPr>
+                <w:rFonts w:eastAsia="SimSun" w:cs="Lucida Sans"/>
+                <w:kern w:val="3"/>
+                <w:szCs w:val="18"/>
+                <w:lang w:val="en-US" w:eastAsia="zh-CN" w:bidi="hi-IN"/>
+              </w:rPr>
+              <w:t xml:space="preserve"> | oblique</w:t>
+            </w:r>
+            <w:r>
+              <w:rPr>
+                <w:rFonts w:eastAsia="SimSun" w:cs="Lucida Sans"/>
+                <w:kern w:val="3"/>
+                <w:szCs w:val="18"/>
+                <w:lang w:val="en-US" w:eastAsia="zh-CN" w:bidi="hi-IN"/>
+              </w:rPr>
+              <w:t>;</w:t>
+            </w:r>
+            <w:r>
+              <w:rPr>
+                <w:rFonts w:eastAsia="SimSun" w:cs="Lucida Sans"/>
+                <w:kern w:val="3"/>
+                <w:szCs w:val="18"/>
+                <w:lang w:val="en-US" w:eastAsia="zh-CN" w:bidi="hi-IN"/>
+              </w:rPr>
+              <w:t xml:space="preserve"> </w:t>
+            </w:r>
+            <w:r>
+              <w:rPr>
+                <w:rStyle w:val="Comments"/>
+              </w:rPr>
+              <w:t xml:space="preserve">/* </w:t>
+            </w:r>
+            <w:r>
+              <w:rPr>
+                <w:rStyle w:val="Comments"/>
+                <w:lang w:val="en-US"/>
+              </w:rPr>
+              <w:t>oblique: more slanted than italic</w:t>
+            </w:r>
+            <w:r>
+              <w:rPr>
+                <w:rStyle w:val="Comments"/>
+              </w:rPr>
+              <w:t xml:space="preserve"> */</w:t>
+            </w:r>
+          </w:p>
+          <w:p>
+            <w:pPr>
+              <w:widowControl/>
+              <w:spacing w:before="0" w:line="360" w:lineRule="auto"/>
+              <w:rPr>
+                <w:rStyle w:val="Comments"/>
+              </w:rPr>
+            </w:pPr>
+            <w:r>
+              <w:rPr>
+                <w:rFonts w:eastAsia="SimSun" w:cs="Lucida Sans"/>
+                <w:kern w:val="3"/>
+                <w:szCs w:val="18"/>
+                <w:lang w:val="en-US" w:eastAsia="zh-CN" w:bidi="hi-IN"/>
+              </w:rPr>
+              <w:t>font-size: 16px;</w:t>
+            </w:r>
+            <w:r>
+              <w:rPr>
+                <w:rFonts w:eastAsia="SimSun" w:cs="Lucida Sans"/>
+                <w:kern w:val="3"/>
+                <w:szCs w:val="18"/>
+                <w:lang w:val="en-US" w:eastAsia="zh-CN" w:bidi="hi-IN"/>
+              </w:rPr>
+              <w:t xml:space="preserve"> </w:t>
+            </w:r>
+            <w:r>
+              <w:rPr>
+                <w:rStyle w:val="Comments"/>
+              </w:rPr>
+              <w:t xml:space="preserve">/* </w:t>
+            </w:r>
+            <w:r>
+              <w:rPr>
+                <w:rStyle w:val="Comments"/>
+                <w:lang w:val="en-US"/>
+              </w:rPr>
+              <w:t>default: 18px</w:t>
+            </w:r>
+            <w:r>
+              <w:rPr>
+                <w:rStyle w:val="Comments"/>
+              </w:rPr>
+              <w:t xml:space="preserve"> */</w:t>
+            </w:r>
+          </w:p>
+          <w:p>
+            <w:pPr>
+              <w:widowControl/>
+              <w:spacing w:before="0" w:line="360" w:lineRule="auto"/>
+              <w:rPr>
+                <w:rStyle w:val="Comments"/>
+              </w:rPr>
+            </w:pPr>
+            <w:r>
+              <w:rPr>
+                <w:rFonts w:eastAsia="SimSun" w:cs="Lucida Sans"/>
+                <w:kern w:val="3"/>
+                <w:szCs w:val="18"/>
+                <w:lang w:val="en-US" w:eastAsia="zh-CN" w:bidi="hi-IN"/>
+              </w:rPr>
+              <w:t>font-size: 1</w:t>
+            </w:r>
+            <w:r>
+              <w:rPr>
+                <w:rFonts w:eastAsia="SimSun" w:cs="Lucida Sans"/>
+                <w:kern w:val="3"/>
+                <w:szCs w:val="18"/>
+                <w:lang w:val="en-US" w:eastAsia="zh-CN" w:bidi="hi-IN"/>
+              </w:rPr>
+              <w:t>rem</w:t>
+            </w:r>
+            <w:r>
+              <w:rPr>
+                <w:rFonts w:eastAsia="SimSun" w:cs="Lucida Sans"/>
+                <w:kern w:val="3"/>
+                <w:szCs w:val="18"/>
+                <w:lang w:val="en-US" w:eastAsia="zh-CN" w:bidi="hi-IN"/>
+              </w:rPr>
+              <w:t xml:space="preserve">; </w:t>
+            </w:r>
+            <w:r>
+              <w:rPr>
+                <w:rStyle w:val="Comments"/>
+              </w:rPr>
+              <w:t xml:space="preserve">/* </w:t>
+            </w:r>
+            <w:r>
+              <w:rPr>
+                <w:rStyle w:val="Comments"/>
+                <w:lang w:val="en-US"/>
+              </w:rPr>
+              <w:t>relative to the root's font size</w:t>
+            </w:r>
+            <w:r>
+              <w:rPr>
+                <w:rStyle w:val="Comments"/>
+              </w:rPr>
+              <w:t xml:space="preserve"> */</w:t>
+            </w:r>
+          </w:p>
+          <w:p>
+            <w:pPr>
+              <w:widowControl/>
+              <w:spacing w:before="0" w:line="360" w:lineRule="auto"/>
+              <w:rPr>
+                <w:color w:val="BFBFBF" w:themeColor="background1" w:themeShade="BF"/>
+                <w:szCs w:val="20"/>
+              </w:rPr>
+            </w:pPr>
+            <w:r>
+              <w:rPr>
+                <w:rFonts w:eastAsia="SimSun" w:cs="Lucida Sans"/>
+                <w:kern w:val="3"/>
+                <w:szCs w:val="18"/>
+                <w:lang w:val="en-US" w:eastAsia="zh-CN" w:bidi="hi-IN"/>
+              </w:rPr>
+              <w:t>font-size: 1</w:t>
+            </w:r>
+            <w:r>
+              <w:rPr>
+                <w:rFonts w:eastAsia="SimSun" w:cs="Lucida Sans"/>
+                <w:kern w:val="3"/>
+                <w:szCs w:val="18"/>
+                <w:lang w:val="en-US" w:eastAsia="zh-CN" w:bidi="hi-IN"/>
+              </w:rPr>
+              <w:t>em</w:t>
+            </w:r>
+            <w:r>
+              <w:rPr>
+                <w:rFonts w:eastAsia="SimSun" w:cs="Lucida Sans"/>
+                <w:kern w:val="3"/>
+                <w:szCs w:val="18"/>
+                <w:lang w:val="en-US" w:eastAsia="zh-CN" w:bidi="hi-IN"/>
+              </w:rPr>
+              <w:t xml:space="preserve">; </w:t>
+            </w:r>
+            <w:r>
+              <w:rPr>
+                <w:rStyle w:val="Comments"/>
+              </w:rPr>
+              <w:t xml:space="preserve">/* </w:t>
+            </w:r>
+            <w:r>
+              <w:rPr>
+                <w:rStyle w:val="Comments"/>
+                <w:lang w:val="en-US"/>
+              </w:rPr>
+              <w:t>relative to the parent element's font size</w:t>
+            </w:r>
+            <w:r>
+              <w:rPr>
+                <w:rStyle w:val="Comments"/>
+              </w:rPr>
+              <w:t xml:space="preserve"> */</w:t>
+            </w:r>
+          </w:p>
+          <w:p>
+            <w:pPr>
+              <w:widowControl/>
+              <w:spacing w:before="0" w:line="360" w:lineRule="auto"/>
+              <w:rPr>
+                <w:rStyle w:val="Comments"/>
+              </w:rPr>
+            </w:pPr>
+            <w:r>
+              <w:rPr>
+                <w:rFonts w:eastAsia="SimSun" w:cs="Lucida Sans"/>
+                <w:kern w:val="3"/>
+                <w:szCs w:val="18"/>
+                <w:lang w:val="en-US" w:eastAsia="zh-CN" w:bidi="hi-IN"/>
+              </w:rPr>
+              <w:t xml:space="preserve">font-weight: bold | </w:t>
+            </w:r>
+            <w:r>
+              <w:rPr>
+                <w:rFonts w:eastAsia="SimSun" w:cs="Lucida Sans"/>
+                <w:kern w:val="3"/>
+                <w:szCs w:val="18"/>
+                <w:lang w:val="en-US" w:eastAsia="zh-CN" w:bidi="hi-IN"/>
+              </w:rPr>
+              <w:t xml:space="preserve">bolder | </w:t>
+            </w:r>
+            <w:r>
+              <w:rPr>
+                <w:rFonts w:eastAsia="SimSun" w:cs="Lucida Sans"/>
+                <w:kern w:val="3"/>
+                <w:szCs w:val="18"/>
+                <w:lang w:val="en-US" w:eastAsia="zh-CN" w:bidi="hi-IN"/>
+              </w:rPr>
+              <w:t>normal</w:t>
+            </w:r>
+            <w:r>
+              <w:rPr>
+                <w:rFonts w:eastAsia="SimSun" w:cs="Lucida Sans"/>
+                <w:kern w:val="3"/>
+                <w:szCs w:val="18"/>
+                <w:lang w:val="en-US" w:eastAsia="zh-CN" w:bidi="hi-IN"/>
+              </w:rPr>
+              <w:t xml:space="preserve"> | 100</w:t>
+            </w:r>
+            <w:r>
+              <w:rPr>
+                <w:rFonts w:eastAsia="SimSun" w:cs="Lucida Sans"/>
+                <w:kern w:val="3"/>
+                <w:szCs w:val="18"/>
+                <w:lang w:val="en-US" w:eastAsia="zh-CN" w:bidi="hi-IN"/>
+              </w:rPr>
+              <w:t>;</w:t>
+            </w:r>
+            <w:r>
+              <w:rPr>
+                <w:rFonts w:eastAsia="SimSun" w:cs="Lucida Sans"/>
+                <w:kern w:val="3"/>
+                <w:szCs w:val="18"/>
+                <w:lang w:val="en-US" w:eastAsia="zh-CN" w:bidi="hi-IN"/>
+              </w:rPr>
+              <w:t xml:space="preserve"> </w:t>
+            </w:r>
+            <w:r>
+              <w:rPr>
+                <w:rStyle w:val="Comments"/>
+              </w:rPr>
+              <w:t xml:space="preserve">/* </w:t>
+            </w:r>
+            <w:r>
+              <w:rPr>
+                <w:rStyle w:val="Comments"/>
+                <w:lang w:val="en-US"/>
+              </w:rPr>
+              <w:t>100: thin, 900: bolder</w:t>
+            </w:r>
+            <w:r>
+              <w:rPr>
+                <w:rStyle w:val="Comments"/>
+              </w:rPr>
+              <w:t xml:space="preserve"> */</w:t>
+            </w:r>
+          </w:p>
+          <w:p>
+            <w:pPr>
+              <w:widowControl/>
+              <w:spacing w:before="0" w:line="360" w:lineRule="auto"/>
+              <w:rPr>
+                <w:lang w:val="en-US"/>
+              </w:rPr>
+            </w:pPr>
+            <w:r>
+              <w:rPr>
+                <w:rFonts w:eastAsia="SimSun" w:cs="Lucida Sans"/>
+                <w:kern w:val="3"/>
+                <w:szCs w:val="18"/>
+                <w:lang w:val="en-US" w:eastAsia="zh-CN" w:bidi="hi-IN"/>
+              </w:rPr>
+              <w:t>letter-spacing: normal | 2px;</w:t>
+            </w:r>
+            <w:r>
+              <w:rPr>
+                <w:rStyle w:val="Comments"/>
+              </w:rPr>
+              <w:t xml:space="preserve"> </w:t>
+            </w:r>
+            <w:r>
+              <w:rPr>
+                <w:rStyle w:val="Comments"/>
+              </w:rPr>
+              <w:t xml:space="preserve">/* </w:t>
+            </w:r>
+            <w:r>
+              <w:rPr>
+                <w:rStyle w:val="Comments"/>
+                <w:lang w:val="en-US"/>
+              </w:rPr>
+              <w:t>the spacing between the characters</w:t>
+            </w:r>
+            <w:r>
+              <w:rPr>
+                <w:rStyle w:val="Comments"/>
+              </w:rPr>
+              <w:t xml:space="preserve"> */</w:t>
+            </w:r>
+          </w:p>
+        </w:tc>
+      </w:tr>
+      <w:tr>
+        <w:trPr>
+          <w:jc w:val="center"/>
+        </w:trPr>
+        <w:tc>
+          <w:tcPr>
+            <w:tcW w:w="2340" w:type="dxa"/>
+            <w:tcBorders>
+              <w:top w:val="single" w:sz="2" w:space="0" w:color="000000"/>
+              <w:left w:val="single" w:sz="2" w:space="0" w:color="000000"/>
+              <w:bottom w:val="single" w:sz="2" w:space="0" w:color="000000"/>
+              <w:right w:val="double" w:sz="6" w:space="0" w:color="000000"/>
+            </w:tcBorders>
+            <w:shd w:val="clear" w:color="auto" w:fill="DEEAF6" w:themeFill="accent5" w:themeFillTint="33"/>
+            <w:noWrap/>
+            <w:tcMar>
+              <w:top w:w="144" w:type="dxa"/>
+              <w:left w:w="55" w:type="dxa"/>
+              <w:bottom w:w="86" w:type="dxa"/>
+              <w:right w:w="55" w:type="dxa"/>
+            </w:tcMar>
+          </w:tcPr>
+          <w:p>
+            <w:pPr>
+              <w:widowControl/>
+              <w:suppressLineNumbers/>
+              <w:suppressAutoHyphens/>
+              <w:spacing w:before="0" w:line="360" w:lineRule="auto"/>
+              <w:rPr>
+                <w:rFonts w:eastAsia="SimSun" w:cs="Lucida Sans"/>
+                <w:kern w:val="3"/>
+                <w:szCs w:val="18"/>
+                <w:lang w:val="en-US" w:eastAsia="zh-CN" w:bidi="hi-IN"/>
+              </w:rPr>
+            </w:pPr>
+            <w:r>
+              <w:rPr>
+                <w:rFonts w:eastAsia="SimSun" w:cs="Lucida Sans"/>
+                <w:kern w:val="3"/>
+                <w:szCs w:val="18"/>
+                <w:lang w:val="en-US" w:eastAsia="zh-CN" w:bidi="hi-IN"/>
+              </w:rPr>
+              <w:t>Border</w:t>
+            </w:r>
+          </w:p>
+        </w:tc>
+        <w:tc>
+          <w:tcPr>
+            <w:tcW w:w="7647" w:type="dxa"/>
+            <w:tcBorders>
+              <w:top w:val="single" w:sz="2" w:space="0" w:color="000000"/>
+              <w:left w:val="single" w:sz="2" w:space="0" w:color="000000"/>
+              <w:bottom w:val="single" w:sz="2" w:space="0" w:color="000000"/>
+              <w:right w:val="single" w:sz="2" w:space="0" w:color="000000"/>
+            </w:tcBorders>
+            <w:shd w:val="clear" w:color="auto" w:fill="auto"/>
+            <w:noWrap/>
+            <w:tcMar>
+              <w:top w:w="144" w:type="dxa"/>
+              <w:left w:w="10" w:type="dxa"/>
+              <w:bottom w:w="86" w:type="dxa"/>
+              <w:right w:w="10" w:type="dxa"/>
+            </w:tcMar>
+          </w:tcPr>
+          <w:p>
+            <w:pPr>
+              <w:widowControl/>
+              <w:spacing w:before="0" w:line="360" w:lineRule="auto"/>
+              <w:rPr>
+                <w:rFonts w:eastAsia="SimSun" w:cs="Lucida Sans"/>
+                <w:kern w:val="3"/>
+                <w:szCs w:val="18"/>
+                <w:lang w:val="en-US" w:eastAsia="zh-CN" w:bidi="hi-IN"/>
+              </w:rPr>
+            </w:pPr>
+            <w:r>
+              <w:rPr>
+                <w:rFonts w:eastAsia="SimSun" w:cs="Lucida Sans"/>
+                <w:kern w:val="3"/>
+                <w:szCs w:val="18"/>
+                <w:lang w:val="en-US" w:eastAsia="zh-CN" w:bidi="hi-IN"/>
+              </w:rPr>
+              <w:t>border-style: solid | dotted | dashed | double;</w:t>
+            </w:r>
+          </w:p>
+          <w:p>
+            <w:pPr>
+              <w:widowControl/>
+              <w:spacing w:before="0" w:line="360" w:lineRule="auto"/>
+              <w:rPr>
+                <w:rFonts w:eastAsia="SimSun" w:cs="Lucida Sans"/>
+                <w:kern w:val="3"/>
+                <w:szCs w:val="18"/>
+                <w:lang w:val="en-US" w:eastAsia="zh-CN" w:bidi="hi-IN"/>
+              </w:rPr>
+            </w:pPr>
+            <w:r>
+              <w:rPr>
+                <w:rFonts w:eastAsia="SimSun" w:cs="Lucida Sans"/>
+                <w:kern w:val="3"/>
+                <w:szCs w:val="18"/>
+                <w:lang w:val="en-US" w:eastAsia="zh-CN" w:bidi="hi-IN"/>
+              </w:rPr>
+              <w:t>border-color: #C00;</w:t>
+            </w:r>
+          </w:p>
+          <w:p>
+            <w:pPr>
+              <w:widowControl/>
+              <w:spacing w:before="0" w:line="360" w:lineRule="auto"/>
+              <w:rPr>
+                <w:rFonts w:eastAsia="SimSun" w:cs="Lucida Sans"/>
+                <w:kern w:val="3"/>
+                <w:szCs w:val="18"/>
+                <w:lang w:val="en-US" w:eastAsia="zh-CN" w:bidi="hi-IN"/>
+              </w:rPr>
+            </w:pPr>
+            <w:r>
+              <w:rPr>
+                <w:rFonts w:eastAsia="SimSun" w:cs="Lucida Sans"/>
+                <w:kern w:val="3"/>
+                <w:szCs w:val="18"/>
+                <w:lang w:val="en-US" w:eastAsia="zh-CN" w:bidi="hi-IN"/>
+              </w:rPr>
+              <w:t>border-width: 2px;</w:t>
+            </w:r>
+          </w:p>
+        </w:tc>
+      </w:tr>
+      <w:tr>
+        <w:trPr>
+          <w:jc w:val="center"/>
+        </w:trPr>
+        <w:tc>
+          <w:tcPr>
+            <w:tcW w:w="2340" w:type="dxa"/>
+            <w:tcBorders>
+              <w:top w:val="single" w:sz="2" w:space="0" w:color="000000"/>
+              <w:left w:val="single" w:sz="2" w:space="0" w:color="000000"/>
+              <w:bottom w:val="single" w:sz="2" w:space="0" w:color="000000"/>
+              <w:right w:val="double" w:sz="6" w:space="0" w:color="000000"/>
+            </w:tcBorders>
+            <w:shd w:val="clear" w:color="auto" w:fill="DEEAF6" w:themeFill="accent5" w:themeFillTint="33"/>
+            <w:noWrap/>
+            <w:tcMar>
+              <w:top w:w="144" w:type="dxa"/>
+              <w:left w:w="55" w:type="dxa"/>
+              <w:bottom w:w="86" w:type="dxa"/>
+              <w:right w:w="55" w:type="dxa"/>
+            </w:tcMar>
+          </w:tcPr>
+          <w:p>
+            <w:pPr>
+              <w:widowControl/>
+              <w:suppressLineNumbers/>
+              <w:suppressAutoHyphens/>
+              <w:spacing w:before="0" w:line="360" w:lineRule="auto"/>
+              <w:rPr>
+                <w:rFonts w:eastAsia="SimSun" w:cs="Lucida Sans"/>
+                <w:kern w:val="3"/>
+                <w:szCs w:val="18"/>
+                <w:lang w:val="en-US" w:eastAsia="zh-CN" w:bidi="hi-IN"/>
+              </w:rPr>
+            </w:pPr>
+            <w:r>
+              <w:rPr>
+                <w:rFonts w:eastAsia="SimSun" w:cs="Lucida Sans"/>
+                <w:kern w:val="3"/>
+                <w:szCs w:val="18"/>
+                <w:lang w:val="en-US" w:eastAsia="zh-CN" w:bidi="hi-IN"/>
+              </w:rPr>
+              <w:t>Margin</w:t>
+            </w:r>
+          </w:p>
+        </w:tc>
+        <w:tc>
+          <w:tcPr>
+            <w:tcW w:w="7647" w:type="dxa"/>
+            <w:tcBorders>
+              <w:top w:val="single" w:sz="2" w:space="0" w:color="000000"/>
+              <w:left w:val="single" w:sz="2" w:space="0" w:color="000000"/>
+              <w:bottom w:val="single" w:sz="2" w:space="0" w:color="000000"/>
+              <w:right w:val="single" w:sz="2" w:space="0" w:color="000000"/>
+            </w:tcBorders>
+            <w:shd w:val="clear" w:color="auto" w:fill="auto"/>
+            <w:noWrap/>
+            <w:tcMar>
+              <w:top w:w="144" w:type="dxa"/>
+              <w:left w:w="10" w:type="dxa"/>
+              <w:bottom w:w="86" w:type="dxa"/>
+              <w:right w:w="10" w:type="dxa"/>
+            </w:tcMar>
+          </w:tcPr>
+          <w:p>
+            <w:pPr>
+              <w:widowControl/>
+              <w:spacing w:before="0" w:line="360" w:lineRule="auto"/>
+              <w:rPr>
+                <w:rFonts w:eastAsia="SimSun" w:cs="Lucida Sans"/>
+                <w:kern w:val="3"/>
+                <w:szCs w:val="18"/>
+                <w:lang w:val="en-US" w:eastAsia="zh-CN" w:bidi="hi-IN"/>
+              </w:rPr>
+            </w:pPr>
+            <w:r>
+              <w:rPr>
+                <w:rFonts w:eastAsia="SimSun" w:cs="Lucida Sans"/>
+                <w:kern w:val="3"/>
+                <w:szCs w:val="18"/>
+                <w:lang w:val="en-US" w:eastAsia="zh-CN" w:bidi="hi-IN"/>
+              </w:rPr>
+              <w:t>margin-top: 10px;</w:t>
+            </w:r>
+          </w:p>
+          <w:p>
+            <w:pPr>
+              <w:widowControl/>
+              <w:spacing w:before="0" w:line="360" w:lineRule="auto"/>
+              <w:rPr>
+                <w:rFonts w:eastAsia="SimSun" w:cs="Lucida Sans"/>
+                <w:kern w:val="3"/>
+                <w:szCs w:val="18"/>
+                <w:lang w:val="en-US" w:eastAsia="zh-CN" w:bidi="hi-IN"/>
+              </w:rPr>
+            </w:pPr>
+            <w:r>
+              <w:rPr>
+                <w:rFonts w:eastAsia="SimSun" w:cs="Lucida Sans"/>
+                <w:kern w:val="3"/>
+                <w:szCs w:val="18"/>
+                <w:lang w:val="en-US" w:eastAsia="zh-CN" w:bidi="hi-IN"/>
+              </w:rPr>
+              <w:t>margin-right: 10px;</w:t>
+            </w:r>
+          </w:p>
+          <w:p>
+            <w:pPr>
+              <w:widowControl/>
+              <w:spacing w:before="0" w:line="360" w:lineRule="auto"/>
+              <w:rPr>
+                <w:rFonts w:eastAsia="SimSun" w:cs="Lucida Sans"/>
+                <w:kern w:val="3"/>
+                <w:szCs w:val="18"/>
+                <w:lang w:val="en-US" w:eastAsia="zh-CN" w:bidi="hi-IN"/>
+              </w:rPr>
+            </w:pPr>
+            <w:r>
+              <w:rPr>
+                <w:rFonts w:eastAsia="SimSun" w:cs="Lucida Sans"/>
+                <w:kern w:val="3"/>
+                <w:szCs w:val="18"/>
+                <w:lang w:val="en-US" w:eastAsia="zh-CN" w:bidi="hi-IN"/>
+              </w:rPr>
+              <w:t>margin-bottom: 10px;</w:t>
+            </w:r>
+          </w:p>
+          <w:p>
+            <w:pPr>
+              <w:widowControl/>
+              <w:spacing w:before="0" w:line="360" w:lineRule="auto"/>
+              <w:rPr>
+                <w:rFonts w:eastAsia="SimSun" w:cs="Lucida Sans"/>
+                <w:kern w:val="3"/>
+                <w:szCs w:val="18"/>
+                <w:lang w:val="en-US" w:eastAsia="zh-CN" w:bidi="hi-IN"/>
+              </w:rPr>
+            </w:pPr>
+            <w:r>
+              <w:rPr>
+                <w:rFonts w:eastAsia="SimSun" w:cs="Lucida Sans"/>
+                <w:kern w:val="3"/>
+                <w:szCs w:val="18"/>
+                <w:lang w:val="en-US" w:eastAsia="zh-CN" w:bidi="hi-IN"/>
+              </w:rPr>
+              <w:t>margin-left: 10px;</w:t>
+            </w:r>
+          </w:p>
+        </w:tc>
+      </w:tr>
+      <w:tr>
+        <w:trPr>
+          <w:jc w:val="center"/>
+        </w:trPr>
+        <w:tc>
+          <w:tcPr>
+            <w:tcW w:w="2340" w:type="dxa"/>
+            <w:tcBorders>
+              <w:top w:val="single" w:sz="2" w:space="0" w:color="000000"/>
+              <w:left w:val="single" w:sz="2" w:space="0" w:color="000000"/>
+              <w:bottom w:val="single" w:sz="2" w:space="0" w:color="000000"/>
+              <w:right w:val="double" w:sz="6" w:space="0" w:color="000000"/>
+            </w:tcBorders>
+            <w:shd w:val="clear" w:color="auto" w:fill="DEEAF6" w:themeFill="accent5" w:themeFillTint="33"/>
+            <w:noWrap/>
+            <w:tcMar>
+              <w:top w:w="144" w:type="dxa"/>
+              <w:left w:w="55" w:type="dxa"/>
+              <w:bottom w:w="86" w:type="dxa"/>
+              <w:right w:w="55" w:type="dxa"/>
+            </w:tcMar>
+          </w:tcPr>
+          <w:p>
+            <w:pPr>
+              <w:widowControl/>
+              <w:suppressLineNumbers/>
+              <w:suppressAutoHyphens/>
+              <w:spacing w:before="0" w:line="360" w:lineRule="auto"/>
+              <w:rPr>
+                <w:rFonts w:eastAsia="SimSun" w:cs="Lucida Sans"/>
+                <w:kern w:val="3"/>
+                <w:szCs w:val="18"/>
+                <w:lang w:val="en-US" w:eastAsia="zh-CN" w:bidi="hi-IN"/>
+              </w:rPr>
+            </w:pPr>
+            <w:r>
+              <w:rPr>
+                <w:rFonts w:eastAsia="SimSun" w:cs="Lucida Sans"/>
+                <w:kern w:val="3"/>
+                <w:szCs w:val="18"/>
+                <w:lang w:val="en-US" w:eastAsia="zh-CN" w:bidi="hi-IN"/>
+              </w:rPr>
+              <w:t>Padding</w:t>
+            </w:r>
+          </w:p>
+        </w:tc>
+        <w:tc>
+          <w:tcPr>
+            <w:tcW w:w="7647" w:type="dxa"/>
+            <w:tcBorders>
+              <w:top w:val="single" w:sz="2" w:space="0" w:color="000000"/>
+              <w:left w:val="single" w:sz="2" w:space="0" w:color="000000"/>
+              <w:bottom w:val="single" w:sz="2" w:space="0" w:color="000000"/>
+              <w:right w:val="single" w:sz="2" w:space="0" w:color="000000"/>
+            </w:tcBorders>
+            <w:shd w:val="clear" w:color="auto" w:fill="auto"/>
+            <w:noWrap/>
+            <w:tcMar>
+              <w:top w:w="144" w:type="dxa"/>
+              <w:left w:w="10" w:type="dxa"/>
+              <w:bottom w:w="86" w:type="dxa"/>
+              <w:right w:w="10" w:type="dxa"/>
+            </w:tcMar>
+          </w:tcPr>
+          <w:p>
+            <w:pPr>
+              <w:widowControl/>
+              <w:spacing w:before="0" w:line="360" w:lineRule="auto"/>
+              <w:rPr>
+                <w:rFonts w:eastAsia="SimSun" w:cs="Lucida Sans"/>
+                <w:kern w:val="3"/>
+                <w:szCs w:val="18"/>
+                <w:lang w:val="en-US" w:eastAsia="zh-CN" w:bidi="hi-IN"/>
+              </w:rPr>
+            </w:pPr>
+            <w:r>
+              <w:rPr>
+                <w:rFonts w:eastAsia="SimSun" w:cs="Lucida Sans"/>
+                <w:kern w:val="3"/>
+                <w:szCs w:val="18"/>
+                <w:lang w:val="en-US" w:eastAsia="zh-CN" w:bidi="hi-IN"/>
+              </w:rPr>
+              <w:t>padding-top: 10px;</w:t>
+            </w:r>
+          </w:p>
+          <w:p>
+            <w:pPr>
+              <w:widowControl/>
+              <w:spacing w:before="0" w:line="360" w:lineRule="auto"/>
+              <w:rPr>
+                <w:rFonts w:eastAsia="SimSun" w:cs="Lucida Sans"/>
+                <w:kern w:val="3"/>
+                <w:szCs w:val="18"/>
+                <w:lang w:val="en-US" w:eastAsia="zh-CN" w:bidi="hi-IN"/>
+              </w:rPr>
+            </w:pPr>
+            <w:r>
+              <w:rPr>
+                <w:rFonts w:eastAsia="SimSun" w:cs="Lucida Sans"/>
+                <w:kern w:val="3"/>
+                <w:szCs w:val="18"/>
+                <w:lang w:val="en-US" w:eastAsia="zh-CN" w:bidi="hi-IN"/>
+              </w:rPr>
+              <w:t>padding-right: 10px;</w:t>
+            </w:r>
+          </w:p>
+          <w:p>
+            <w:pPr>
+              <w:widowControl/>
+              <w:spacing w:before="0" w:line="360" w:lineRule="auto"/>
+              <w:rPr>
+                <w:rFonts w:eastAsia="SimSun" w:cs="Lucida Sans"/>
+                <w:kern w:val="3"/>
+                <w:szCs w:val="18"/>
+                <w:lang w:val="en-US" w:eastAsia="zh-CN" w:bidi="hi-IN"/>
+              </w:rPr>
+            </w:pPr>
+            <w:r>
+              <w:rPr>
+                <w:rFonts w:eastAsia="SimSun" w:cs="Lucida Sans"/>
+                <w:kern w:val="3"/>
+                <w:szCs w:val="18"/>
+                <w:lang w:val="en-US" w:eastAsia="zh-CN" w:bidi="hi-IN"/>
+              </w:rPr>
+              <w:t>padding-bottom: 10px;</w:t>
+            </w:r>
+          </w:p>
+          <w:p>
+            <w:pPr>
+              <w:widowControl/>
+              <w:spacing w:before="0" w:line="360" w:lineRule="auto"/>
+              <w:rPr>
+                <w:rFonts w:eastAsia="SimSun" w:cs="Lucida Sans"/>
+                <w:kern w:val="3"/>
+                <w:szCs w:val="18"/>
+                <w:lang w:val="en-US" w:eastAsia="zh-CN" w:bidi="hi-IN"/>
+              </w:rPr>
+            </w:pPr>
+            <w:r>
+              <w:rPr>
+                <w:rFonts w:eastAsia="SimSun" w:cs="Lucida Sans"/>
+                <w:kern w:val="3"/>
+                <w:szCs w:val="18"/>
+                <w:lang w:val="en-US" w:eastAsia="zh-CN" w:bidi="hi-IN"/>
+              </w:rPr>
+              <w:t>padding-left: 10px;</w:t>
+            </w:r>
+          </w:p>
+        </w:tc>
+      </w:tr>
+      <w:tr>
+        <w:trPr>
+          <w:jc w:val="center"/>
+        </w:trPr>
+        <w:tc>
+          <w:tcPr>
+            <w:tcW w:w="2340" w:type="dxa"/>
+            <w:tcBorders>
+              <w:top w:val="single" w:sz="2" w:space="0" w:color="000000"/>
+              <w:left w:val="single" w:sz="2" w:space="0" w:color="000000"/>
+              <w:bottom w:val="single" w:sz="2" w:space="0" w:color="000000"/>
+              <w:right w:val="double" w:sz="6" w:space="0" w:color="000000"/>
+            </w:tcBorders>
+            <w:shd w:val="clear" w:color="auto" w:fill="DEEAF6" w:themeFill="accent5" w:themeFillTint="33"/>
+            <w:noWrap/>
+            <w:tcMar>
+              <w:top w:w="144" w:type="dxa"/>
+              <w:left w:w="55" w:type="dxa"/>
+              <w:bottom w:w="86" w:type="dxa"/>
+              <w:right w:w="55" w:type="dxa"/>
+            </w:tcMar>
+          </w:tcPr>
+          <w:p>
+            <w:pPr>
+              <w:widowControl/>
+              <w:suppressLineNumbers/>
+              <w:suppressAutoHyphens/>
+              <w:spacing w:before="0" w:line="360" w:lineRule="auto"/>
+              <w:rPr>
+                <w:rFonts w:eastAsia="SimSun" w:cs="Lucida Sans"/>
+                <w:kern w:val="3"/>
+                <w:szCs w:val="18"/>
+                <w:lang w:val="en-US" w:eastAsia="zh-CN" w:bidi="hi-IN"/>
+              </w:rPr>
+            </w:pPr>
+            <w:r>
+              <w:rPr>
+                <w:rFonts w:eastAsia="SimSun" w:cs="Lucida Sans"/>
+                <w:kern w:val="3"/>
+                <w:szCs w:val="18"/>
+                <w:lang w:val="en-US" w:eastAsia="zh-CN" w:bidi="hi-IN"/>
+              </w:rPr>
+              <w:t>Outline</w:t>
+            </w:r>
+          </w:p>
+        </w:tc>
+        <w:tc>
+          <w:tcPr>
+            <w:tcW w:w="7647" w:type="dxa"/>
+            <w:tcBorders>
+              <w:top w:val="single" w:sz="2" w:space="0" w:color="000000"/>
+              <w:left w:val="single" w:sz="2" w:space="0" w:color="000000"/>
+              <w:bottom w:val="single" w:sz="2" w:space="0" w:color="000000"/>
+              <w:right w:val="single" w:sz="2" w:space="0" w:color="000000"/>
+            </w:tcBorders>
+            <w:shd w:val="clear" w:color="auto" w:fill="auto"/>
+            <w:noWrap/>
+            <w:tcMar>
+              <w:top w:w="144" w:type="dxa"/>
+              <w:left w:w="10" w:type="dxa"/>
+              <w:bottom w:w="86" w:type="dxa"/>
+              <w:right w:w="10" w:type="dxa"/>
+            </w:tcMar>
+          </w:tcPr>
+          <w:p>
+            <w:pPr>
+              <w:widowControl/>
+              <w:spacing w:before="0" w:line="360" w:lineRule="auto"/>
+              <w:rPr>
+                <w:rStyle w:val="Comments"/>
+              </w:rPr>
+            </w:pPr>
+            <w:r>
+              <w:rPr>
+                <w:rFonts w:eastAsia="SimSun" w:cs="Lucida Sans"/>
+                <w:kern w:val="3"/>
+                <w:szCs w:val="18"/>
+                <w:lang w:val="en-US" w:eastAsia="zh-CN" w:bidi="hi-IN"/>
+              </w:rPr>
+              <w:t>outline-width: 4px</w:t>
+            </w:r>
+            <w:r>
+              <w:rPr>
+                <w:rFonts w:eastAsia="SimSun" w:cs="Lucida Sans"/>
+                <w:kern w:val="3"/>
+                <w:szCs w:val="18"/>
+                <w:lang w:val="en-US" w:eastAsia="zh-CN" w:bidi="hi-IN"/>
+              </w:rPr>
+              <w:t xml:space="preserve">; </w:t>
+            </w:r>
+            <w:r>
+              <w:rPr>
+                <w:rStyle w:val="Comments"/>
+              </w:rPr>
+              <w:t xml:space="preserve">/* </w:t>
+            </w:r>
+            <w:r>
+              <w:rPr>
+                <w:rStyle w:val="Comments"/>
+                <w:lang w:val="en-US"/>
+              </w:rPr>
+              <w:t xml:space="preserve">the </w:t>
+            </w:r>
+            <w:r>
+              <w:rPr>
+                <w:rStyle w:val="Comments"/>
+                <w:lang w:val="en-US"/>
+              </w:rPr>
+              <w:t>width</w:t>
+            </w:r>
+            <w:r>
+              <w:rPr>
+                <w:rStyle w:val="Comments"/>
+                <w:lang w:val="en-US"/>
+              </w:rPr>
+              <w:t xml:space="preserve"> of the element's outline</w:t>
+            </w:r>
+            <w:r>
+              <w:rPr>
+                <w:rStyle w:val="Comments"/>
+              </w:rPr>
+              <w:t xml:space="preserve"> */</w:t>
+            </w:r>
+          </w:p>
+          <w:p>
+            <w:pPr>
+              <w:widowControl/>
+              <w:spacing w:before="0" w:line="360" w:lineRule="auto"/>
+              <w:rPr>
+                <w:rStyle w:val="Comments"/>
+              </w:rPr>
+            </w:pPr>
+            <w:r>
+              <w:rPr>
+                <w:rFonts w:eastAsia="SimSun" w:cs="Lucida Sans"/>
+                <w:kern w:val="3"/>
+                <w:szCs w:val="18"/>
+                <w:lang w:val="en-US" w:eastAsia="zh-CN" w:bidi="hi-IN"/>
+              </w:rPr>
+              <w:t>outline-</w:t>
+            </w:r>
+            <w:r>
+              <w:rPr>
+                <w:rFonts w:eastAsia="SimSun" w:cs="Lucida Sans"/>
+                <w:kern w:val="3"/>
+                <w:szCs w:val="18"/>
+                <w:lang w:val="en-US" w:eastAsia="zh-CN" w:bidi="hi-IN"/>
+              </w:rPr>
+              <w:t>style</w:t>
+            </w:r>
+            <w:r>
+              <w:rPr>
+                <w:rFonts w:eastAsia="SimSun" w:cs="Lucida Sans"/>
+                <w:kern w:val="3"/>
+                <w:szCs w:val="18"/>
+                <w:lang w:val="en-US" w:eastAsia="zh-CN" w:bidi="hi-IN"/>
+              </w:rPr>
+              <w:t xml:space="preserve">: </w:t>
+            </w:r>
+            <w:r>
+              <w:rPr>
+                <w:rFonts w:eastAsia="SimSun" w:cs="Lucida Sans"/>
+                <w:kern w:val="3"/>
+                <w:szCs w:val="18"/>
+                <w:lang w:val="en-US" w:eastAsia="zh-CN" w:bidi="hi-IN"/>
+              </w:rPr>
+              <w:t>dotted</w:t>
+            </w:r>
+            <w:r>
+              <w:rPr>
+                <w:rFonts w:eastAsia="SimSun" w:cs="Lucida Sans"/>
+                <w:kern w:val="3"/>
+                <w:szCs w:val="18"/>
+                <w:lang w:val="en-US" w:eastAsia="zh-CN" w:bidi="hi-IN"/>
+              </w:rPr>
+              <w:t xml:space="preserve">; </w:t>
+            </w:r>
+            <w:r>
+              <w:rPr>
+                <w:rStyle w:val="Comments"/>
+              </w:rPr>
+              <w:t xml:space="preserve">/* </w:t>
+            </w:r>
+            <w:r>
+              <w:rPr>
+                <w:rStyle w:val="Comments"/>
+                <w:lang w:val="en-US"/>
+              </w:rPr>
+              <w:t xml:space="preserve">the </w:t>
+            </w:r>
+            <w:r>
+              <w:rPr>
+                <w:rStyle w:val="Comments"/>
+                <w:lang w:val="en-US"/>
+              </w:rPr>
+              <w:t>style</w:t>
+            </w:r>
+            <w:r>
+              <w:rPr>
+                <w:rStyle w:val="Comments"/>
+                <w:lang w:val="en-US"/>
+              </w:rPr>
+              <w:t xml:space="preserve"> of the element's outline</w:t>
+            </w:r>
+            <w:r>
+              <w:rPr>
+                <w:rStyle w:val="Comments"/>
+              </w:rPr>
+              <w:t xml:space="preserve"> */</w:t>
+            </w:r>
+          </w:p>
+          <w:p>
+            <w:pPr>
+              <w:widowControl/>
+              <w:spacing w:before="0" w:line="360" w:lineRule="auto"/>
+              <w:rPr>
+                <w:rStyle w:val="Comments"/>
+              </w:rPr>
+            </w:pPr>
+            <w:r>
+              <w:rPr>
+                <w:rFonts w:eastAsia="SimSun" w:cs="Lucida Sans"/>
+                <w:kern w:val="3"/>
+                <w:szCs w:val="18"/>
+                <w:lang w:val="en-US" w:eastAsia="zh-CN" w:bidi="hi-IN"/>
+              </w:rPr>
+              <w:t>outline-</w:t>
+            </w:r>
+            <w:r>
+              <w:rPr>
+                <w:rFonts w:eastAsia="SimSun" w:cs="Lucida Sans"/>
+                <w:kern w:val="3"/>
+                <w:szCs w:val="18"/>
+                <w:lang w:val="en-US" w:eastAsia="zh-CN" w:bidi="hi-IN"/>
+              </w:rPr>
+              <w:t>color</w:t>
+            </w:r>
+            <w:r>
+              <w:rPr>
+                <w:rFonts w:eastAsia="SimSun" w:cs="Lucida Sans"/>
+                <w:kern w:val="3"/>
+                <w:szCs w:val="18"/>
+                <w:lang w:val="en-US" w:eastAsia="zh-CN" w:bidi="hi-IN"/>
+              </w:rPr>
+              <w:t xml:space="preserve">: 4px; </w:t>
+            </w:r>
+            <w:r>
+              <w:rPr>
+                <w:rStyle w:val="Comments"/>
+              </w:rPr>
+              <w:t xml:space="preserve">/* </w:t>
+            </w:r>
+            <w:r>
+              <w:rPr>
+                <w:rStyle w:val="Comments"/>
+                <w:lang w:val="en-US"/>
+              </w:rPr>
+              <w:t xml:space="preserve">the </w:t>
+            </w:r>
+            <w:r>
+              <w:rPr>
+                <w:rStyle w:val="Comments"/>
+                <w:lang w:val="en-US"/>
+              </w:rPr>
+              <w:t>color</w:t>
+            </w:r>
+            <w:r>
+              <w:rPr>
+                <w:rStyle w:val="Comments"/>
+                <w:lang w:val="en-US"/>
+              </w:rPr>
+              <w:t xml:space="preserve"> of the element's outline</w:t>
+            </w:r>
+            <w:r>
+              <w:rPr>
+                <w:rStyle w:val="Comments"/>
+              </w:rPr>
+              <w:t xml:space="preserve"> */</w:t>
+            </w:r>
+          </w:p>
+          <w:p>
+            <w:pPr>
+              <w:widowControl/>
+              <w:spacing w:before="0" w:line="360" w:lineRule="auto"/>
+              <w:rPr>
+                <w:color w:val="BFBFBF" w:themeColor="background1" w:themeShade="BF"/>
+                <w:szCs w:val="20"/>
+              </w:rPr>
+            </w:pPr>
+            <w:r>
+              <w:rPr>
+                <w:rFonts w:eastAsia="SimSun" w:cs="Lucida Sans"/>
+                <w:kern w:val="3"/>
+                <w:szCs w:val="18"/>
+                <w:lang w:val="en-US" w:eastAsia="zh-CN" w:bidi="hi-IN"/>
+              </w:rPr>
+              <w:t xml:space="preserve">outline: 4px dotted red; </w:t>
+            </w:r>
+            <w:r>
+              <w:rPr>
+                <w:rStyle w:val="Comments"/>
+              </w:rPr>
+              <w:t xml:space="preserve">/* </w:t>
+            </w:r>
+            <w:r>
+              <w:rPr>
+                <w:rStyle w:val="Comments"/>
+                <w:lang w:val="en-US"/>
+              </w:rPr>
+              <w:t>width, style, color</w:t>
+            </w:r>
+            <w:r>
+              <w:rPr>
+                <w:rStyle w:val="Comments"/>
+              </w:rPr>
+              <w:t xml:space="preserve"> */</w:t>
+            </w:r>
+          </w:p>
+        </w:tc>
+      </w:tr>
+      <w:tr>
+        <w:trPr>
+          <w:jc w:val="center"/>
+        </w:trPr>
+        <w:tc>
+          <w:tcPr>
+            <w:tcW w:w="2340" w:type="dxa"/>
+            <w:tcBorders>
+              <w:top w:val="single" w:sz="2" w:space="0" w:color="000000"/>
+              <w:left w:val="single" w:sz="2" w:space="0" w:color="000000"/>
+              <w:bottom w:val="single" w:sz="2" w:space="0" w:color="000000"/>
+              <w:right w:val="double" w:sz="6" w:space="0" w:color="000000"/>
+            </w:tcBorders>
+            <w:shd w:val="clear" w:color="auto" w:fill="DEEAF6" w:themeFill="accent5" w:themeFillTint="33"/>
+            <w:noWrap/>
+            <w:tcMar>
+              <w:top w:w="144" w:type="dxa"/>
+              <w:left w:w="55" w:type="dxa"/>
+              <w:bottom w:w="86" w:type="dxa"/>
+              <w:right w:w="55" w:type="dxa"/>
+            </w:tcMar>
+          </w:tcPr>
+          <w:p>
+            <w:pPr>
+              <w:widowControl/>
+              <w:suppressLineNumbers/>
+              <w:suppressAutoHyphens/>
+              <w:spacing w:before="0" w:line="360" w:lineRule="auto"/>
+              <w:rPr>
+                <w:rFonts w:eastAsia="SimSun" w:cs="Lucida Sans"/>
+                <w:kern w:val="3"/>
+                <w:szCs w:val="18"/>
+                <w:lang w:val="en-US" w:eastAsia="zh-CN" w:bidi="hi-IN"/>
+              </w:rPr>
+            </w:pPr>
+            <w:r>
+              <w:rPr>
+                <w:rFonts w:eastAsia="SimSun" w:cs="Lucida Sans"/>
+                <w:kern w:val="3"/>
+                <w:szCs w:val="18"/>
+                <w:lang w:val="en-US" w:eastAsia="zh-CN" w:bidi="hi-IN"/>
+              </w:rPr>
+              <w:t>List Styles</w:t>
+            </w:r>
+          </w:p>
+        </w:tc>
+        <w:tc>
+          <w:tcPr>
+            <w:tcW w:w="7647" w:type="dxa"/>
+            <w:tcBorders>
+              <w:top w:val="single" w:sz="2" w:space="0" w:color="000000"/>
+              <w:left w:val="single" w:sz="2" w:space="0" w:color="000000"/>
+              <w:bottom w:val="single" w:sz="2" w:space="0" w:color="000000"/>
+              <w:right w:val="single" w:sz="2" w:space="0" w:color="000000"/>
+            </w:tcBorders>
+            <w:shd w:val="clear" w:color="auto" w:fill="auto"/>
+            <w:noWrap/>
+            <w:tcMar>
+              <w:top w:w="144" w:type="dxa"/>
+              <w:left w:w="10" w:type="dxa"/>
+              <w:bottom w:w="86" w:type="dxa"/>
+              <w:right w:w="10" w:type="dxa"/>
+            </w:tcMar>
+          </w:tcPr>
+          <w:p>
+            <w:pPr>
+              <w:widowControl/>
+              <w:spacing w:before="0" w:line="360" w:lineRule="auto"/>
+              <w:rPr>
+                <w:rFonts w:eastAsia="SimSun" w:cs="Lucida Sans"/>
+                <w:kern w:val="3"/>
+                <w:szCs w:val="18"/>
+                <w:lang w:val="en-US" w:eastAsia="zh-CN" w:bidi="hi-IN"/>
+              </w:rPr>
+            </w:pPr>
+            <w:r>
+              <w:rPr>
+                <w:rFonts w:eastAsia="SimSun" w:cs="Lucida Sans"/>
+                <w:kern w:val="3"/>
+                <w:szCs w:val="18"/>
+                <w:lang w:val="en-US" w:eastAsia="zh-CN" w:bidi="hi-IN"/>
+              </w:rPr>
+              <w:t>list-style-type: none | circle | disc;</w:t>
+            </w:r>
+          </w:p>
+          <w:p>
+            <w:pPr>
+              <w:widowControl/>
+              <w:spacing w:before="0" w:line="360" w:lineRule="auto"/>
+              <w:rPr>
+                <w:rFonts w:eastAsia="SimSun" w:cs="Lucida Sans"/>
+                <w:kern w:val="3"/>
+                <w:szCs w:val="18"/>
+                <w:lang w:val="en-US" w:eastAsia="zh-CN" w:bidi="hi-IN"/>
+              </w:rPr>
+            </w:pPr>
+            <w:r>
+              <w:rPr>
+                <w:rFonts w:eastAsia="SimSun" w:cs="Lucida Sans"/>
+                <w:kern w:val="3"/>
+                <w:szCs w:val="18"/>
+                <w:lang w:val="en-US" w:eastAsia="zh-CN" w:bidi="hi-IN"/>
+              </w:rPr>
+              <w:t>list-style-position: inside | outside;</w:t>
+            </w:r>
+          </w:p>
+          <w:p>
+            <w:pPr>
+              <w:widowControl/>
+              <w:spacing w:before="0" w:line="360" w:lineRule="auto"/>
+              <w:rPr>
+                <w:rFonts w:eastAsia="SimSun" w:cs="Lucida Sans"/>
+                <w:kern w:val="3"/>
+                <w:szCs w:val="18"/>
+                <w:lang w:val="en-US" w:eastAsia="zh-CN" w:bidi="hi-IN"/>
+              </w:rPr>
+            </w:pPr>
+            <w:r>
+              <w:rPr>
+                <w:rFonts w:eastAsia="SimSun" w:cs="Lucida Sans"/>
+                <w:kern w:val="3"/>
+                <w:szCs w:val="18"/>
+                <w:lang w:val="en-US" w:eastAsia="zh-CN" w:bidi="hi-IN"/>
+              </w:rPr>
+              <w:lastRenderedPageBreak/>
+              <w:t>list-style-image: url('../image');</w:t>
+            </w:r>
+          </w:p>
+        </w:tc>
+      </w:tr>
+      <w:tr>
+        <w:trPr>
+          <w:jc w:val="center"/>
+        </w:trPr>
+        <w:tc>
+          <w:tcPr>
+            <w:tcW w:w="2340" w:type="dxa"/>
+            <w:tcBorders>
+              <w:top w:val="single" w:sz="2" w:space="0" w:color="000000"/>
+              <w:left w:val="single" w:sz="2" w:space="0" w:color="000000"/>
+              <w:bottom w:val="single" w:sz="2" w:space="0" w:color="000000"/>
+              <w:right w:val="double" w:sz="6" w:space="0" w:color="000000"/>
+            </w:tcBorders>
+            <w:shd w:val="clear" w:color="auto" w:fill="DEEAF6" w:themeFill="accent5" w:themeFillTint="33"/>
+            <w:noWrap/>
+            <w:tcMar>
+              <w:top w:w="144" w:type="dxa"/>
+              <w:left w:w="55" w:type="dxa"/>
+              <w:bottom w:w="86" w:type="dxa"/>
+              <w:right w:w="55" w:type="dxa"/>
+            </w:tcMar>
+          </w:tcPr>
+          <w:p>
+            <w:pPr>
+              <w:widowControl/>
+              <w:suppressLineNumbers/>
+              <w:suppressAutoHyphens/>
+              <w:spacing w:before="0" w:line="360" w:lineRule="auto"/>
+              <w:rPr>
+                <w:rFonts w:eastAsia="SimSun" w:cs="Lucida Sans"/>
+                <w:kern w:val="3"/>
+                <w:szCs w:val="18"/>
+                <w:lang w:val="en-US" w:eastAsia="zh-CN" w:bidi="hi-IN"/>
+              </w:rPr>
+            </w:pPr>
+            <w:r>
+              <w:rPr>
+                <w:rFonts w:eastAsia="SimSun" w:cs="Lucida Sans"/>
+                <w:kern w:val="3"/>
+                <w:szCs w:val="18"/>
+                <w:lang w:val="en-US" w:eastAsia="zh-CN" w:bidi="hi-IN"/>
+              </w:rPr>
+              <w:lastRenderedPageBreak/>
+              <w:t>Cursor</w:t>
+            </w:r>
+          </w:p>
+        </w:tc>
+        <w:tc>
+          <w:tcPr>
+            <w:tcW w:w="7647" w:type="dxa"/>
+            <w:tcBorders>
+              <w:top w:val="single" w:sz="2" w:space="0" w:color="000000"/>
+              <w:left w:val="single" w:sz="2" w:space="0" w:color="000000"/>
+              <w:bottom w:val="single" w:sz="2" w:space="0" w:color="000000"/>
+              <w:right w:val="single" w:sz="2" w:space="0" w:color="000000"/>
+            </w:tcBorders>
+            <w:shd w:val="clear" w:color="auto" w:fill="auto"/>
+            <w:noWrap/>
+            <w:tcMar>
+              <w:top w:w="144" w:type="dxa"/>
+              <w:left w:w="10" w:type="dxa"/>
+              <w:bottom w:w="86" w:type="dxa"/>
+              <w:right w:w="10" w:type="dxa"/>
+            </w:tcMar>
+          </w:tcPr>
+          <w:p>
+            <w:pPr>
+              <w:widowControl/>
+              <w:spacing w:before="0" w:line="360" w:lineRule="auto"/>
+              <w:rPr>
+                <w:rFonts w:eastAsia="SimSun" w:cs="Lucida Sans"/>
+                <w:kern w:val="3"/>
+                <w:szCs w:val="18"/>
+                <w:lang w:val="en-US" w:eastAsia="zh-CN" w:bidi="hi-IN"/>
+              </w:rPr>
+            </w:pPr>
+            <w:r>
+              <w:rPr>
+                <w:rFonts w:eastAsia="SimSun" w:cs="Lucida Sans"/>
+                <w:kern w:val="3"/>
+                <w:szCs w:val="18"/>
+                <w:lang w:val="en-US" w:eastAsia="zh-CN" w:bidi="hi-IN"/>
+              </w:rPr>
+              <w:t xml:space="preserve">cursor: pointer | move; </w:t>
+            </w:r>
+            <w:r>
+              <w:rPr>
+                <w:rStyle w:val="Comments"/>
+              </w:rPr>
+              <w:t xml:space="preserve">/* </w:t>
+            </w:r>
+            <w:r>
+              <w:rPr>
+                <w:rStyle w:val="Comments"/>
+                <w:lang w:val="en-US"/>
+              </w:rPr>
+              <w:t xml:space="preserve">the </w:t>
+            </w:r>
+            <w:r>
+              <w:rPr>
+                <w:rStyle w:val="Comments"/>
+                <w:lang w:val="en-US"/>
+              </w:rPr>
+              <w:t>mouse cursor when covering the element</w:t>
+            </w:r>
+            <w:r>
+              <w:rPr>
+                <w:rStyle w:val="Comments"/>
+              </w:rPr>
+              <w:t xml:space="preserve"> */</w:t>
+            </w:r>
+          </w:p>
+        </w:tc>
+      </w:tr>
+    </w:tbl>
+    <w:p>
+      <w:pPr>
         <w:rPr>
           <w:lang w:val="en-US"/>
         </w:rPr>
@@ -2377,16 +4511,7 @@
                 <w:szCs w:val="18"/>
                 <w:lang w:val="en-US" w:eastAsia="zh-CN" w:bidi="hi-IN"/>
               </w:rPr>
-              <w:t>a:hover {</w:t>
-            </w:r>
-            <w:r>
-              <w:rPr>
-                <w:rFonts w:eastAsia="SimSun" w:cs="Lucida Sans"/>
-                <w:kern w:val="3"/>
-                <w:szCs w:val="18"/>
-                <w:lang w:val="en-US" w:eastAsia="zh-CN" w:bidi="hi-IN"/>
-              </w:rPr>
-              <w:t xml:space="preserve"> </w:t>
+              <w:t xml:space="preserve">a:hover { </w:t>
             </w:r>
             <w:r>
               <w:rPr>
@@ -2412,14 +4537,7 @@
                 <w:rStyle w:val="Comments"/>
                 <w:lang w:val="en-US"/>
               </w:rPr>
-              <w:t xml:space="preserve"> w</w:t>
-            </w:r>
-            <w:r>
-              <w:rPr>
-                <w:rStyle w:val="Comments"/>
-                <w:lang w:val="en-US"/>
-              </w:rPr>
-              <w:t>hen the user's mouse is over them</w:t>
+              <w:t xml:space="preserve"> when the user's mouse is over them</w:t>
             </w:r>
             <w:r>
               <w:rPr>
@@ -2498,11 +4616,98 @@
                 <w:lang w:val="en-US" w:eastAsia="zh-CN" w:bidi="hi-IN"/>
               </w:rPr>
               <w:t>}</w:t>
+            </w:r>
+          </w:p>
+        </w:tc>
+      </w:tr>
+      <w:tr>
+        <w:trPr>
+          <w:jc w:val="center"/>
+        </w:trPr>
+        <w:tc>
+          <w:tcPr>
+            <w:tcW w:w="2340" w:type="dxa"/>
+            <w:tcBorders>
+              <w:top w:val="single" w:sz="2" w:space="0" w:color="000000"/>
+              <w:left w:val="single" w:sz="2" w:space="0" w:color="000000"/>
+              <w:bottom w:val="single" w:sz="2" w:space="0" w:color="000000"/>
+              <w:right w:val="double" w:sz="6" w:space="0" w:color="000000"/>
+            </w:tcBorders>
+            <w:shd w:val="clear" w:color="auto" w:fill="DEEAF6" w:themeFill="accent5" w:themeFillTint="33"/>
+            <w:noWrap/>
+            <w:tcMar>
+              <w:top w:w="144" w:type="dxa"/>
+              <w:left w:w="55" w:type="dxa"/>
+              <w:bottom w:w="86" w:type="dxa"/>
+              <w:right w:w="55" w:type="dxa"/>
+            </w:tcMar>
+          </w:tcPr>
+          <w:p>
+            <w:pPr>
+              <w:widowControl/>
+              <w:suppressLineNumbers/>
+              <w:suppressAutoHyphens/>
+              <w:spacing w:before="0" w:line="360" w:lineRule="auto"/>
+              <w:rPr>
+                <w:rFonts w:eastAsia="SimSun" w:cs="Lucida Sans"/>
+                <w:kern w:val="3"/>
+                <w:szCs w:val="18"/>
+                <w:lang w:val="en-US" w:eastAsia="zh-CN" w:bidi="hi-IN"/>
+              </w:rPr>
+            </w:pPr>
+          </w:p>
+        </w:tc>
+        <w:tc>
+          <w:tcPr>
+            <w:tcW w:w="7647" w:type="dxa"/>
+            <w:tcBorders>
+              <w:top w:val="single" w:sz="2" w:space="0" w:color="000000"/>
+              <w:left w:val="single" w:sz="2" w:space="0" w:color="000000"/>
+              <w:bottom w:val="single" w:sz="2" w:space="0" w:color="000000"/>
+              <w:right w:val="single" w:sz="2" w:space="0" w:color="000000"/>
+            </w:tcBorders>
+            <w:shd w:val="clear" w:color="auto" w:fill="auto"/>
+            <w:noWrap/>
+            <w:tcMar>
+              <w:top w:w="144" w:type="dxa"/>
+              <w:left w:w="10" w:type="dxa"/>
+              <w:bottom w:w="86" w:type="dxa"/>
+              <w:right w:w="10" w:type="dxa"/>
+            </w:tcMar>
+          </w:tcPr>
+          <w:p>
+            <w:pPr>
+              <w:widowControl/>
+              <w:spacing w:before="0" w:line="360" w:lineRule="auto"/>
+              <w:rPr>
+                <w:rFonts w:eastAsia="SimSun" w:cs="Lucida Sans"/>
+                <w:kern w:val="3"/>
+                <w:szCs w:val="18"/>
+                <w:lang w:val="en-US" w:eastAsia="zh-CN" w:bidi="hi-IN"/>
+              </w:rPr>
+            </w:pPr>
+            <w:r>
+              <w:rPr>
+                <w:rFonts w:eastAsia="SimSun" w:cs="Lucida Sans"/>
+                <w:kern w:val="3"/>
+                <w:szCs w:val="18"/>
+                <w:lang w:val="en-US" w:eastAsia="zh-CN" w:bidi="hi-IN"/>
+              </w:rPr>
+              <w:t>@font-face</w:t>
             </w:r>
           </w:p>
         </w:tc>
       </w:tr>
     </w:tbl>
+    <w:p>
+      <w:pPr>
+        <w:rPr>
+          <w:lang w:val="en-US"/>
+        </w:rPr>
+      </w:pPr>
+      <w:bookmarkStart w:id="3" w:name="_Toc61388106"/>
+      <w:bookmarkStart w:id="4" w:name="Identifiers"/>
+    </w:p>
     <w:p>
       <w:pPr>
         <w:pStyle w:val="Heading1"/>
@@ -2511,8 +4716,6 @@
           <w:lang w:val="en-US"/>
         </w:rPr>
       </w:pPr>
-      <w:bookmarkStart w:id="3" w:name="_Toc61388106"/>
-      <w:bookmarkStart w:id="4" w:name="Identifiers"/>
       <w:r>
         <w:rPr>
           <w:lang w:val="en-US"/>
@@ -2958,6 +5161,7 @@
                 <w:szCs w:val="18"/>
                 <w:lang w:val="en-US" w:eastAsia="zh-CN" w:bidi="hi-IN"/>
               </w:rPr>
+              <w:lastRenderedPageBreak/>
               <w:t>Multiple Classes</w:t>
             </w:r>
           </w:p>
@@ -3192,7 +5396,6 @@
                 <w:szCs w:val="18"/>
                 <w:lang w:val="en-US" w:eastAsia="zh-CN" w:bidi="hi-IN"/>
               </w:rPr>
-              <w:lastRenderedPageBreak/>
               <w:t>Multiple Selectors</w:t>
             </w:r>
           </w:p>
@@ -3258,119 +5461,15 @@
           </w:p>
         </w:tc>
       </w:tr>
+      <w:bookmarkEnd w:id="4"/>
     </w:tbl>
     <w:p>
       <w:pPr>
-        <w:pStyle w:val="Heading1"/>
-        <w:spacing w:line="360" w:lineRule="auto"/>
         <w:rPr>
           <w:lang w:val="en-US"/>
         </w:rPr>
       </w:pPr>
-      <w:bookmarkStart w:id="5" w:name="_Toc61388107"/>
-      <w:r>
-        <w:rPr>
-          <w:lang w:val="en-US"/>
-        </w:rPr>
-        <w:t>PSEUDO SELECTORS</w:t>
-      </w:r>
-      <w:bookmarkEnd w:id="5"/>
     </w:p>
-    <w:tbl>
-      <w:tblPr>
-        <w:tblW w:w="9987" w:type="dxa"/>
-        <w:jc w:val="center"/>
-        <w:tblLayout w:type="fixed"/>
-        <w:tblCellMar>
-          <w:left w:w="10" w:type="dxa"/>
-          <w:right w:w="10" w:type="dxa"/>
-        </w:tblCellMar>
-        <w:tblLook w:val="0000" w:firstRow="0" w:lastRow="0" w:firstColumn="0" w:lastColumn="0" w:noHBand="0" w:noVBand="0"/>
-      </w:tblPr>
-      <w:tblGrid>
-        <w:gridCol w:w="2340"/>
-        <w:gridCol w:w="7647"/>
-      </w:tblGrid>
-      <w:tr>
-        <w:trPr>
-          <w:jc w:val="center"/>
-        </w:trPr>
-        <w:tc>
-          <w:tcPr>
-            <w:tcW w:w="2340" w:type="dxa"/>
-            <w:tcBorders>
-              <w:top w:val="single" w:sz="2" w:space="0" w:color="000000"/>
-              <w:left w:val="single" w:sz="2" w:space="0" w:color="000000"/>
-              <w:bottom w:val="single" w:sz="2" w:space="0" w:color="000000"/>
-              <w:right w:val="double" w:sz="6" w:space="0" w:color="000000"/>
-            </w:tcBorders>
-            <w:shd w:val="clear" w:color="auto" w:fill="DEEAF6" w:themeFill="accent5" w:themeFillTint="33"/>
-            <w:noWrap/>
-            <w:tcMar>
-              <w:top w:w="144" w:type="dxa"/>
-              <w:left w:w="55" w:type="dxa"/>
-              <w:bottom w:w="86" w:type="dxa"/>
-              <w:right w:w="55" w:type="dxa"/>
-            </w:tcMar>
-          </w:tcPr>
-          <w:p>
-            <w:pPr>
-              <w:widowControl/>
-              <w:suppressLineNumbers/>
-              <w:suppressAutoHyphens/>
-              <w:spacing w:before="0" w:line="360" w:lineRule="auto"/>
-              <w:rPr>
-                <w:rFonts w:eastAsia="SimSun" w:cs="Lucida Sans"/>
-                <w:kern w:val="3"/>
-                <w:szCs w:val="18"/>
-                <w:lang w:val="en-US" w:eastAsia="zh-CN" w:bidi="hi-IN"/>
-              </w:rPr>
-            </w:pPr>
-            <w:r>
-              <w:rPr>
-                <w:rFonts w:eastAsia="SimSun" w:cs="Lucida Sans"/>
-                <w:kern w:val="3"/>
-                <w:szCs w:val="18"/>
-                <w:lang w:val="en-US" w:eastAsia="zh-CN" w:bidi="hi-IN"/>
-              </w:rPr>
-              <w:t>Hover</w:t>
-            </w:r>
-          </w:p>
-        </w:tc>
-        <w:tc>
-          <w:tcPr>
-            <w:tcW w:w="7647" w:type="dxa"/>
-            <w:tcBorders>
-              <w:top w:val="single" w:sz="2" w:space="0" w:color="000000"/>
-              <w:left w:val="single" w:sz="2" w:space="0" w:color="000000"/>
-              <w:bottom w:val="single" w:sz="2" w:space="0" w:color="000000"/>
-              <w:right w:val="single" w:sz="2" w:space="0" w:color="000000"/>
-            </w:tcBorders>
-            <w:shd w:val="clear" w:color="auto" w:fill="auto"/>
-            <w:noWrap/>
-            <w:tcMar>
-              <w:top w:w="144" w:type="dxa"/>
-              <w:left w:w="10" w:type="dxa"/>
-              <w:bottom w:w="86" w:type="dxa"/>
-              <w:right w:w="10" w:type="dxa"/>
-            </w:tcMar>
-          </w:tcPr>
-          <w:p>
-            <w:pPr>
-              <w:widowControl/>
-              <w:spacing w:before="0" w:line="360" w:lineRule="auto"/>
-              <w:rPr>
-                <w:rFonts w:eastAsia="SimSun" w:cs="Lucida Sans"/>
-                <w:kern w:val="3"/>
-                <w:szCs w:val="18"/>
-                <w:lang w:val="en-US" w:eastAsia="zh-CN" w:bidi="hi-IN"/>
-              </w:rPr>
-            </w:pPr>
-          </w:p>
-        </w:tc>
-      </w:tr>
-    </w:tbl>
-    <w:bookmarkEnd w:id="4"/>
     <w:p>
       <w:pPr>
         <w:pStyle w:val="Heading1"/>
@@ -3383,7 +5482,7 @@
         <w:rPr>
           <w:lang w:val="en-US"/>
         </w:rPr>
-        <w:t>CSS PROPERTIES</w:t>
+        <w:t>FONT AWSOME ICONS</w:t>
       </w:r>
     </w:p>
     <w:tbl>
@@ -3443,7 +5542,7 @@
                 <w:szCs w:val="18"/>
                 <w:lang w:val="en-US" w:eastAsia="zh-CN" w:bidi="hi-IN"/>
               </w:rPr>
-              <w:t>Background</w:t>
+              <w:t>About Font Awsome</w:t>
             </w:r>
           </w:p>
         </w:tc>
@@ -3483,70 +5582,7 @@
                 <w:szCs w:val="18"/>
                 <w:lang w:val="en-US" w:eastAsia="zh-CN" w:bidi="hi-IN"/>
               </w:rPr>
-              <w:t>background-color: #fff;</w:t>
-            </w:r>
-          </w:p>
-          <w:p>
-            <w:pPr>
-              <w:widowControl/>
-              <w:spacing w:before="0" w:line="360" w:lineRule="auto"/>
-              <w:rPr>
-                <w:rFonts w:eastAsia="SimSun" w:cs="Lucida Sans"/>
-                <w:kern w:val="3"/>
-                <w:szCs w:val="18"/>
-                <w:lang w:val="en-US" w:eastAsia="zh-CN" w:bidi="hi-IN"/>
-              </w:rPr>
-            </w:pPr>
-            <w:r>
-              <w:rPr>
-                <w:rFonts w:eastAsia="SimSun" w:cs="Lucida Sans"/>
-                <w:kern w:val="3"/>
-                <w:szCs w:val="18"/>
-                <w:lang w:val="en-US" w:eastAsia="zh-CN" w:bidi="hi-IN"/>
-              </w:rPr>
-              <w:t>background-image: url(../image.jpg);</w:t>
-            </w:r>
-          </w:p>
-          <w:p>
-            <w:pPr>
-              <w:widowControl/>
-              <w:spacing w:before="0" w:line="360" w:lineRule="auto"/>
-              <w:rPr>
-                <w:rFonts w:eastAsia="SimSun" w:cs="Lucida Sans"/>
-                <w:kern w:val="3"/>
-                <w:szCs w:val="18"/>
-                <w:lang w:val="en-US" w:eastAsia="zh-CN" w:bidi="hi-IN"/>
-              </w:rPr>
-            </w:pPr>
-            <w:r>
-              <w:rPr>
-                <w:rFonts w:eastAsia="SimSun" w:cs="Lucida Sans"/>
-                <w:kern w:val="3"/>
-                <w:szCs w:val="18"/>
-                <w:lang w:val="en-US" w:eastAsia="zh-CN" w:bidi="hi-IN"/>
-              </w:rPr>
-              <w:t>background-repeat: repeat | repeat-x | repeat-y | no-repeat;</w:t>
-            </w:r>
-          </w:p>
-          <w:p>
-            <w:pPr>
-              <w:widowControl/>
-              <w:spacing w:before="0" w:line="360" w:lineRule="auto"/>
-              <w:rPr>
-                <w:rFonts w:eastAsia="SimSun" w:cs="Lucida Sans"/>
-                <w:kern w:val="3"/>
-                <w:szCs w:val="18"/>
-                <w:lang w:val="en-US" w:eastAsia="zh-CN" w:bidi="hi-IN"/>
-              </w:rPr>
-            </w:pPr>
-            <w:r>
-              <w:rPr>
-                <w:rFonts w:eastAsia="SimSun" w:cs="Lucida Sans"/>
-                <w:kern w:val="3"/>
-                <w:szCs w:val="18"/>
-                <w:lang w:val="en-US" w:eastAsia="zh-CN" w:bidi="hi-IN"/>
-              </w:rPr>
-              <w:t>background-position: top left;</w:t>
+              <w:t>It is the most popular icon toolkit based on CSS.</w:t>
             </w:r>
           </w:p>
         </w:tc>
@@ -3593,7 +5629,7 @@
                 <w:szCs w:val="18"/>
                 <w:lang w:val="en-US" w:eastAsia="zh-CN" w:bidi="hi-IN"/>
               </w:rPr>
-              <w:t>Text</w:t>
+              <w:t>Use Font Awsome in the HTML File</w:t>
             </w:r>
           </w:p>
         </w:tc>
@@ -3633,91 +5669,274 @@
                 <w:szCs w:val="18"/>
                 <w:lang w:val="en-US" w:eastAsia="zh-CN" w:bidi="hi-IN"/>
               </w:rPr>
-              <w:t>color: #000;</w:t>
-            </w:r>
-          </w:p>
-          <w:p>
-            <w:pPr>
-              <w:widowControl/>
-              <w:spacing w:before="0" w:line="360" w:lineRule="auto"/>
-              <w:rPr>
-                <w:rFonts w:eastAsia="SimSun" w:cs="Lucida Sans"/>
-                <w:kern w:val="3"/>
-                <w:szCs w:val="18"/>
-                <w:lang w:val="en-US" w:eastAsia="zh-CN" w:bidi="hi-IN"/>
-              </w:rPr>
-            </w:pPr>
-            <w:r>
-              <w:rPr>
-                <w:rFonts w:eastAsia="SimSun" w:cs="Lucida Sans"/>
-                <w:kern w:val="3"/>
-                <w:szCs w:val="18"/>
-                <w:lang w:val="en-US" w:eastAsia="zh-CN" w:bidi="hi-IN"/>
-              </w:rPr>
-              <w:t>text-align: left | right | center | justify;</w:t>
-            </w:r>
-          </w:p>
-          <w:p>
-            <w:pPr>
-              <w:widowControl/>
-              <w:spacing w:before="0" w:line="360" w:lineRule="auto"/>
-              <w:rPr>
-                <w:rFonts w:eastAsia="SimSun" w:cs="Lucida Sans"/>
-                <w:kern w:val="3"/>
-                <w:szCs w:val="18"/>
-                <w:lang w:val="en-US" w:eastAsia="zh-CN" w:bidi="hi-IN"/>
-              </w:rPr>
-            </w:pPr>
-            <w:r>
-              <w:rPr>
-                <w:rFonts w:eastAsia="SimSun" w:cs="Lucida Sans"/>
-                <w:kern w:val="3"/>
-                <w:szCs w:val="18"/>
-                <w:lang w:val="en-US" w:eastAsia="zh-CN" w:bidi="hi-IN"/>
-              </w:rPr>
-              <w:t>text-decoration: underline | overline | line-through | none;</w:t>
-            </w:r>
-          </w:p>
-          <w:p>
-            <w:pPr>
-              <w:widowControl/>
-              <w:spacing w:before="0" w:line="360" w:lineRule="auto"/>
-              <w:rPr>
-                <w:rFonts w:eastAsia="SimSun" w:cs="Lucida Sans"/>
-                <w:kern w:val="3"/>
-                <w:szCs w:val="18"/>
-                <w:lang w:val="en-US" w:eastAsia="zh-CN" w:bidi="hi-IN"/>
-              </w:rPr>
-            </w:pPr>
-            <w:r>
-              <w:rPr>
-                <w:rFonts w:eastAsia="SimSun" w:cs="Lucida Sans"/>
-                <w:kern w:val="3"/>
-                <w:szCs w:val="18"/>
-                <w:lang w:val="en-US" w:eastAsia="zh-CN" w:bidi="hi-IN"/>
-              </w:rPr>
-              <w:t>text-transform: uppercase | lowercase | capitalize;</w:t>
-            </w:r>
-          </w:p>
-          <w:p>
-            <w:pPr>
-              <w:widowControl/>
-              <w:spacing w:before="0" w:line="360" w:lineRule="auto"/>
-              <w:rPr>
-                <w:rFonts w:eastAsia="SimSun" w:cs="Lucida Sans"/>
-                <w:kern w:val="3"/>
-                <w:szCs w:val="18"/>
-                <w:lang w:val="en-US" w:eastAsia="zh-CN" w:bidi="hi-IN"/>
-              </w:rPr>
-            </w:pPr>
-            <w:r>
-              <w:rPr>
-                <w:rFonts w:eastAsia="SimSun" w:cs="Lucida Sans"/>
-                <w:kern w:val="3"/>
-                <w:szCs w:val="18"/>
-                <w:lang w:val="en-US" w:eastAsia="zh-CN" w:bidi="hi-IN"/>
-              </w:rPr>
-              <w:t>text-indent: 50px;</w:t>
+              <w:t>&lt;</w:t>
+            </w:r>
+            <w:r>
+              <w:rPr>
+                <w:rStyle w:val="Keywords"/>
+              </w:rPr>
+              <w:t>link</w:t>
+            </w:r>
+            <w:r>
+              <w:rPr>
+                <w:rFonts w:eastAsia="SimSun" w:cs="Lucida Sans"/>
+                <w:kern w:val="3"/>
+                <w:szCs w:val="18"/>
+                <w:lang w:val="en-US" w:eastAsia="zh-CN" w:bidi="hi-IN"/>
+              </w:rPr>
+              <w:t xml:space="preserve"> </w:t>
+            </w:r>
+            <w:r>
+              <w:rPr>
+                <w:rFonts w:eastAsia="SimSun" w:cs="Lucida Sans"/>
+                <w:i/>
+                <w:iCs/>
+                <w:color w:val="595959" w:themeColor="text1" w:themeTint="A6"/>
+                <w:kern w:val="3"/>
+                <w:szCs w:val="18"/>
+                <w:lang w:val="en-US" w:eastAsia="zh-CN" w:bidi="hi-IN"/>
+              </w:rPr>
+              <w:t>rel</w:t>
+            </w:r>
+            <w:r>
+              <w:rPr>
+                <w:rFonts w:eastAsia="SimSun" w:cs="Lucida Sans"/>
+                <w:kern w:val="3"/>
+                <w:szCs w:val="18"/>
+                <w:lang w:val="en-US" w:eastAsia="zh-CN" w:bidi="hi-IN"/>
+              </w:rPr>
+              <w:t>="</w:t>
+            </w:r>
+            <w:r>
+              <w:rPr>
+                <w:rStyle w:val="Strings"/>
+              </w:rPr>
+              <w:t>stylesheet</w:t>
+            </w:r>
+            <w:r>
+              <w:rPr>
+                <w:rFonts w:eastAsia="SimSun" w:cs="Lucida Sans"/>
+                <w:kern w:val="3"/>
+                <w:szCs w:val="18"/>
+                <w:lang w:val="en-US" w:eastAsia="zh-CN" w:bidi="hi-IN"/>
+              </w:rPr>
+              <w:t xml:space="preserve">" </w:t>
+            </w:r>
+            <w:r>
+              <w:rPr>
+                <w:rFonts w:eastAsia="SimSun" w:cs="Lucida Sans"/>
+                <w:i/>
+                <w:iCs/>
+                <w:color w:val="595959" w:themeColor="text1" w:themeTint="A6"/>
+                <w:kern w:val="3"/>
+                <w:szCs w:val="18"/>
+                <w:lang w:val="en-US" w:eastAsia="zh-CN" w:bidi="hi-IN"/>
+              </w:rPr>
+              <w:t>href</w:t>
+            </w:r>
+            <w:r>
+              <w:rPr>
+                <w:rFonts w:eastAsia="SimSun" w:cs="Lucida Sans"/>
+                <w:kern w:val="3"/>
+                <w:szCs w:val="18"/>
+                <w:lang w:val="en-US" w:eastAsia="zh-CN" w:bidi="hi-IN"/>
+              </w:rPr>
+              <w:t>="</w:t>
+            </w:r>
+            <w:r>
+              <w:rPr>
+                <w:rStyle w:val="Strings"/>
+              </w:rPr>
+              <w:t>https://use.fontawsome.com/releases/v5.10.2/css/all.css</w:t>
+            </w:r>
+            <w:r>
+              <w:rPr>
+                <w:rFonts w:eastAsia="SimSun" w:cs="Lucida Sans"/>
+                <w:kern w:val="3"/>
+                <w:szCs w:val="18"/>
+                <w:lang w:val="en-US" w:eastAsia="zh-CN" w:bidi="hi-IN"/>
+              </w:rPr>
+              <w:t>"&gt;</w:t>
+            </w:r>
+          </w:p>
+          <w:p>
+            <w:pPr>
+              <w:widowControl/>
+              <w:spacing w:before="0" w:line="360" w:lineRule="auto"/>
+              <w:rPr>
+                <w:rFonts w:eastAsia="SimSun" w:cs="Lucida Sans"/>
+                <w:kern w:val="3"/>
+                <w:szCs w:val="18"/>
+                <w:lang w:val="en-US" w:eastAsia="zh-CN" w:bidi="hi-IN"/>
+              </w:rPr>
+            </w:pPr>
+          </w:p>
+          <w:p>
+            <w:pPr>
+              <w:widowControl/>
+              <w:spacing w:before="0" w:line="360" w:lineRule="auto"/>
+              <w:rPr>
+                <w:rFonts w:eastAsia="SimSun" w:cs="Lucida Sans"/>
+                <w:kern w:val="3"/>
+                <w:szCs w:val="18"/>
+                <w:lang w:val="en-US" w:eastAsia="zh-CN" w:bidi="hi-IN"/>
+              </w:rPr>
+            </w:pPr>
+            <w:r>
+              <w:rPr>
+                <w:rFonts w:eastAsia="SimSun" w:cs="Lucida Sans"/>
+                <w:kern w:val="3"/>
+                <w:szCs w:val="18"/>
+                <w:lang w:val="en-US" w:eastAsia="zh-CN" w:bidi="hi-IN"/>
+              </w:rPr>
+              <w:t>&lt;</w:t>
+            </w:r>
+            <w:r>
+              <w:rPr>
+                <w:rStyle w:val="Keywords"/>
+              </w:rPr>
+              <w:t>body</w:t>
+            </w:r>
+            <w:r>
+              <w:rPr>
+                <w:rFonts w:eastAsia="SimSun" w:cs="Lucida Sans"/>
+                <w:kern w:val="3"/>
+                <w:szCs w:val="18"/>
+                <w:lang w:val="en-US" w:eastAsia="zh-CN" w:bidi="hi-IN"/>
+              </w:rPr>
+              <w:t>&gt;</w:t>
+            </w:r>
+          </w:p>
+          <w:p>
+            <w:pPr>
+              <w:widowControl/>
+              <w:spacing w:before="0" w:line="360" w:lineRule="auto"/>
+              <w:rPr>
+                <w:rFonts w:eastAsia="SimSun" w:cs="Lucida Sans"/>
+                <w:kern w:val="3"/>
+                <w:szCs w:val="18"/>
+                <w:lang w:val="en-US" w:eastAsia="zh-CN" w:bidi="hi-IN"/>
+              </w:rPr>
+            </w:pPr>
+            <w:r>
+              <w:rPr>
+                <w:rFonts w:eastAsia="SimSun" w:cs="Lucida Sans"/>
+                <w:kern w:val="3"/>
+                <w:szCs w:val="18"/>
+                <w:lang w:val="en-US" w:eastAsia="zh-CN" w:bidi="hi-IN"/>
+              </w:rPr>
+              <w:t xml:space="preserve">  </w:t>
+            </w:r>
+            <w:r>
+              <w:rPr>
+                <w:rFonts w:eastAsia="SimSun" w:cs="Lucida Sans"/>
+                <w:kern w:val="3"/>
+                <w:szCs w:val="18"/>
+                <w:lang w:val="en-US" w:eastAsia="zh-CN" w:bidi="hi-IN"/>
+              </w:rPr>
+              <w:t>&lt;</w:t>
+            </w:r>
+            <w:r>
+              <w:rPr>
+                <w:rStyle w:val="Keywords"/>
+              </w:rPr>
+              <w:t>i</w:t>
+            </w:r>
+            <w:r>
+              <w:rPr>
+                <w:rFonts w:eastAsia="SimSun" w:cs="Lucida Sans"/>
+                <w:kern w:val="3"/>
+                <w:szCs w:val="18"/>
+                <w:lang w:val="en-US" w:eastAsia="zh-CN" w:bidi="hi-IN"/>
+              </w:rPr>
+              <w:t xml:space="preserve"> </w:t>
+            </w:r>
+            <w:r>
+              <w:rPr>
+                <w:rFonts w:eastAsia="SimSun" w:cs="Lucida Sans"/>
+                <w:i/>
+                <w:iCs/>
+                <w:color w:val="595959" w:themeColor="text1" w:themeTint="A6"/>
+                <w:kern w:val="3"/>
+                <w:szCs w:val="18"/>
+                <w:lang w:val="en-US" w:eastAsia="zh-CN" w:bidi="hi-IN"/>
+              </w:rPr>
+              <w:t>class</w:t>
+            </w:r>
+            <w:r>
+              <w:rPr>
+                <w:rFonts w:eastAsia="SimSun" w:cs="Lucida Sans"/>
+                <w:kern w:val="3"/>
+                <w:szCs w:val="18"/>
+                <w:lang w:val="en-US" w:eastAsia="zh-CN" w:bidi="hi-IN"/>
+              </w:rPr>
+              <w:t>="</w:t>
+            </w:r>
+            <w:r>
+              <w:rPr>
+                <w:rStyle w:val="Strings"/>
+              </w:rPr>
+              <w:t>fas fa-star</w:t>
+            </w:r>
+            <w:r>
+              <w:rPr>
+                <w:rFonts w:eastAsia="SimSun" w:cs="Lucida Sans"/>
+                <w:kern w:val="3"/>
+                <w:szCs w:val="18"/>
+                <w:lang w:val="en-US" w:eastAsia="zh-CN" w:bidi="hi-IN"/>
+              </w:rPr>
+              <w:t>"&gt;&lt;/</w:t>
+            </w:r>
+            <w:r>
+              <w:rPr>
+                <w:rStyle w:val="Keywords"/>
+              </w:rPr>
+              <w:t>i</w:t>
+            </w:r>
+            <w:r>
+              <w:rPr>
+                <w:rFonts w:eastAsia="SimSun" w:cs="Lucida Sans"/>
+                <w:kern w:val="3"/>
+                <w:szCs w:val="18"/>
+                <w:lang w:val="en-US" w:eastAsia="zh-CN" w:bidi="hi-IN"/>
+              </w:rPr>
+              <w:t>&gt;</w:t>
+            </w:r>
+          </w:p>
+          <w:p>
+            <w:pPr>
+              <w:widowControl/>
+              <w:spacing w:before="0" w:line="360" w:lineRule="auto"/>
+              <w:rPr>
+                <w:rFonts w:eastAsia="SimSun" w:cs="Lucida Sans"/>
+                <w:kern w:val="3"/>
+                <w:szCs w:val="18"/>
+                <w:lang w:val="en-US" w:eastAsia="zh-CN" w:bidi="hi-IN"/>
+              </w:rPr>
+            </w:pPr>
+            <w:r>
+              <w:rPr>
+                <w:rFonts w:eastAsia="SimSun" w:cs="Lucida Sans"/>
+                <w:kern w:val="3"/>
+                <w:szCs w:val="18"/>
+                <w:lang w:val="en-US" w:eastAsia="zh-CN" w:bidi="hi-IN"/>
+              </w:rPr>
+              <w:t>&lt;/</w:t>
+            </w:r>
+            <w:r>
+              <w:rPr>
+                <w:rStyle w:val="Keywords"/>
+              </w:rPr>
+              <w:t>body</w:t>
+            </w:r>
+            <w:r>
+              <w:rPr>
+                <w:rFonts w:eastAsia="SimSun" w:cs="Lucida Sans"/>
+                <w:kern w:val="3"/>
+                <w:szCs w:val="18"/>
+                <w:lang w:val="en-US" w:eastAsia="zh-CN" w:bidi="hi-IN"/>
+              </w:rPr>
+              <w:t>&gt;</w:t>
             </w:r>
           </w:p>
         </w:tc>
@@ -3764,7 +5983,7 @@
                 <w:szCs w:val="18"/>
                 <w:lang w:val="en-US" w:eastAsia="zh-CN" w:bidi="hi-IN"/>
               </w:rPr>
-              <w:t>Font</w:t>
+              <w:t>Import Font Awsome in the CSS File</w:t>
             </w:r>
           </w:p>
         </w:tc>
@@ -3804,691 +6023,25 @@
                 <w:szCs w:val="18"/>
                 <w:lang w:val="en-US" w:eastAsia="zh-CN" w:bidi="hi-IN"/>
               </w:rPr>
-              <w:t>font-family: Verdana, Arial, sans-serif;</w:t>
-            </w:r>
-          </w:p>
-          <w:p>
-            <w:pPr>
-              <w:widowControl/>
-              <w:spacing w:before="0" w:line="360" w:lineRule="auto"/>
-              <w:rPr>
-                <w:rFonts w:eastAsia="SimSun" w:cs="Lucida Sans"/>
-                <w:kern w:val="3"/>
-                <w:szCs w:val="18"/>
-                <w:lang w:val="en-US" w:eastAsia="zh-CN" w:bidi="hi-IN"/>
-              </w:rPr>
-            </w:pPr>
-            <w:r>
-              <w:rPr>
-                <w:rFonts w:eastAsia="SimSun" w:cs="Lucida Sans"/>
-                <w:kern w:val="3"/>
-                <w:szCs w:val="18"/>
-                <w:lang w:val="en-US" w:eastAsia="zh-CN" w:bidi="hi-IN"/>
-              </w:rPr>
-              <w:t>font-style: italic | normal;</w:t>
-            </w:r>
-          </w:p>
-          <w:p>
-            <w:pPr>
-              <w:widowControl/>
-              <w:spacing w:before="0" w:line="360" w:lineRule="auto"/>
-              <w:rPr>
-                <w:rFonts w:eastAsia="SimSun" w:cs="Lucida Sans"/>
-                <w:kern w:val="3"/>
-                <w:szCs w:val="18"/>
-                <w:lang w:val="en-US" w:eastAsia="zh-CN" w:bidi="hi-IN"/>
-              </w:rPr>
-            </w:pPr>
-            <w:r>
-              <w:rPr>
-                <w:rFonts w:eastAsia="SimSun" w:cs="Lucida Sans"/>
-                <w:kern w:val="3"/>
-                <w:szCs w:val="18"/>
-                <w:lang w:val="en-US" w:eastAsia="zh-CN" w:bidi="hi-IN"/>
-              </w:rPr>
-              <w:t>font-size: 16px;</w:t>
-            </w:r>
-          </w:p>
-          <w:p>
-            <w:pPr>
-              <w:widowControl/>
-              <w:spacing w:before="0" w:line="360" w:lineRule="auto"/>
-              <w:rPr>
-                <w:rFonts w:eastAsia="SimSun" w:cs="Lucida Sans"/>
-                <w:kern w:val="3"/>
-                <w:szCs w:val="18"/>
-                <w:lang w:val="en-US" w:eastAsia="zh-CN" w:bidi="hi-IN"/>
-              </w:rPr>
-            </w:pPr>
-            <w:r>
-              <w:rPr>
-                <w:rFonts w:eastAsia="SimSun" w:cs="Lucida Sans"/>
-                <w:kern w:val="3"/>
-                <w:szCs w:val="18"/>
-                <w:lang w:val="en-US" w:eastAsia="zh-CN" w:bidi="hi-IN"/>
-              </w:rPr>
-              <w:t>font-weight: bold | normal;</w:t>
-            </w:r>
-          </w:p>
-        </w:tc>
-      </w:tr>
-      <w:tr>
-        <w:trPr>
-          <w:jc w:val="center"/>
-        </w:trPr>
-        <w:tc>
-          <w:tcPr>
-            <w:tcW w:w="2340" w:type="dxa"/>
-            <w:tcBorders>
-              <w:top w:val="single" w:sz="2" w:space="0" w:color="000000"/>
-              <w:left w:val="single" w:sz="2" w:space="0" w:color="000000"/>
-              <w:bottom w:val="single" w:sz="2" w:space="0" w:color="000000"/>
-              <w:right w:val="double" w:sz="6" w:space="0" w:color="000000"/>
-            </w:tcBorders>
-            <w:shd w:val="clear" w:color="auto" w:fill="DEEAF6" w:themeFill="accent5" w:themeFillTint="33"/>
-            <w:noWrap/>
-            <w:tcMar>
-              <w:top w:w="144" w:type="dxa"/>
-              <w:left w:w="55" w:type="dxa"/>
-              <w:bottom w:w="86" w:type="dxa"/>
-              <w:right w:w="55" w:type="dxa"/>
-            </w:tcMar>
-          </w:tcPr>
-          <w:p>
-            <w:pPr>
-              <w:widowControl/>
-              <w:suppressLineNumbers/>
-              <w:suppressAutoHyphens/>
-              <w:spacing w:before="0" w:line="360" w:lineRule="auto"/>
-              <w:rPr>
-                <w:rFonts w:eastAsia="SimSun" w:cs="Lucida Sans"/>
-                <w:kern w:val="3"/>
-                <w:szCs w:val="18"/>
-                <w:lang w:val="en-US" w:eastAsia="zh-CN" w:bidi="hi-IN"/>
-              </w:rPr>
-            </w:pPr>
-            <w:r>
-              <w:rPr>
-                <w:rFonts w:eastAsia="SimSun" w:cs="Lucida Sans"/>
-                <w:kern w:val="3"/>
-                <w:szCs w:val="18"/>
-                <w:lang w:val="en-US" w:eastAsia="zh-CN" w:bidi="hi-IN"/>
-              </w:rPr>
-              <w:t>Border</w:t>
-            </w:r>
-          </w:p>
-        </w:tc>
-        <w:tc>
-          <w:tcPr>
-            <w:tcW w:w="7647" w:type="dxa"/>
-            <w:tcBorders>
-              <w:top w:val="single" w:sz="2" w:space="0" w:color="000000"/>
-              <w:left w:val="single" w:sz="2" w:space="0" w:color="000000"/>
-              <w:bottom w:val="single" w:sz="2" w:space="0" w:color="000000"/>
-              <w:right w:val="single" w:sz="2" w:space="0" w:color="000000"/>
-            </w:tcBorders>
-            <w:shd w:val="clear" w:color="auto" w:fill="auto"/>
-            <w:noWrap/>
-            <w:tcMar>
-              <w:top w:w="144" w:type="dxa"/>
-              <w:left w:w="10" w:type="dxa"/>
-              <w:bottom w:w="86" w:type="dxa"/>
-              <w:right w:w="10" w:type="dxa"/>
-            </w:tcMar>
-          </w:tcPr>
-          <w:p>
-            <w:pPr>
-              <w:widowControl/>
-              <w:spacing w:before="0" w:line="360" w:lineRule="auto"/>
-              <w:rPr>
-                <w:rFonts w:eastAsia="SimSun" w:cs="Lucida Sans"/>
-                <w:kern w:val="3"/>
-                <w:szCs w:val="18"/>
-                <w:lang w:val="en-US" w:eastAsia="zh-CN" w:bidi="hi-IN"/>
-              </w:rPr>
-            </w:pPr>
-            <w:r>
-              <w:rPr>
-                <w:rFonts w:eastAsia="SimSun" w:cs="Lucida Sans"/>
-                <w:kern w:val="3"/>
-                <w:szCs w:val="18"/>
-                <w:lang w:val="en-US" w:eastAsia="zh-CN" w:bidi="hi-IN"/>
-              </w:rPr>
-              <w:t>border-style: solid | dotted | dashed | double;</w:t>
-            </w:r>
-          </w:p>
-          <w:p>
-            <w:pPr>
-              <w:widowControl/>
-              <w:spacing w:before="0" w:line="360" w:lineRule="auto"/>
-              <w:rPr>
-                <w:rFonts w:eastAsia="SimSun" w:cs="Lucida Sans"/>
-                <w:kern w:val="3"/>
-                <w:szCs w:val="18"/>
-                <w:lang w:val="en-US" w:eastAsia="zh-CN" w:bidi="hi-IN"/>
-              </w:rPr>
-            </w:pPr>
-            <w:r>
-              <w:rPr>
-                <w:rFonts w:eastAsia="SimSun" w:cs="Lucida Sans"/>
-                <w:kern w:val="3"/>
-                <w:szCs w:val="18"/>
-                <w:lang w:val="en-US" w:eastAsia="zh-CN" w:bidi="hi-IN"/>
-              </w:rPr>
-              <w:t>border-color: #C00;</w:t>
-            </w:r>
-          </w:p>
-          <w:p>
-            <w:pPr>
-              <w:widowControl/>
-              <w:spacing w:before="0" w:line="360" w:lineRule="auto"/>
-              <w:rPr>
-                <w:rFonts w:eastAsia="SimSun" w:cs="Lucida Sans"/>
-                <w:kern w:val="3"/>
-                <w:szCs w:val="18"/>
-                <w:lang w:val="en-US" w:eastAsia="zh-CN" w:bidi="hi-IN"/>
-              </w:rPr>
-            </w:pPr>
-            <w:r>
-              <w:rPr>
-                <w:rFonts w:eastAsia="SimSun" w:cs="Lucida Sans"/>
-                <w:kern w:val="3"/>
-                <w:szCs w:val="18"/>
-                <w:lang w:val="en-US" w:eastAsia="zh-CN" w:bidi="hi-IN"/>
-              </w:rPr>
-              <w:t>border-width: 2px;</w:t>
-            </w:r>
-          </w:p>
-        </w:tc>
-      </w:tr>
-      <w:tr>
-        <w:trPr>
-          <w:jc w:val="center"/>
-        </w:trPr>
-        <w:tc>
-          <w:tcPr>
-            <w:tcW w:w="2340" w:type="dxa"/>
-            <w:tcBorders>
-              <w:top w:val="single" w:sz="2" w:space="0" w:color="000000"/>
-              <w:left w:val="single" w:sz="2" w:space="0" w:color="000000"/>
-              <w:bottom w:val="single" w:sz="2" w:space="0" w:color="000000"/>
-              <w:right w:val="double" w:sz="6" w:space="0" w:color="000000"/>
-            </w:tcBorders>
-            <w:shd w:val="clear" w:color="auto" w:fill="DEEAF6" w:themeFill="accent5" w:themeFillTint="33"/>
-            <w:noWrap/>
-            <w:tcMar>
-              <w:top w:w="144" w:type="dxa"/>
-              <w:left w:w="55" w:type="dxa"/>
-              <w:bottom w:w="86" w:type="dxa"/>
-              <w:right w:w="55" w:type="dxa"/>
-            </w:tcMar>
-          </w:tcPr>
-          <w:p>
-            <w:pPr>
-              <w:widowControl/>
-              <w:suppressLineNumbers/>
-              <w:suppressAutoHyphens/>
-              <w:spacing w:before="0" w:line="360" w:lineRule="auto"/>
-              <w:rPr>
-                <w:rFonts w:eastAsia="SimSun" w:cs="Lucida Sans"/>
-                <w:kern w:val="3"/>
-                <w:szCs w:val="18"/>
-                <w:lang w:val="en-US" w:eastAsia="zh-CN" w:bidi="hi-IN"/>
-              </w:rPr>
-            </w:pPr>
-            <w:r>
-              <w:rPr>
-                <w:rFonts w:eastAsia="SimSun" w:cs="Lucida Sans"/>
-                <w:kern w:val="3"/>
-                <w:szCs w:val="18"/>
-                <w:lang w:val="en-US" w:eastAsia="zh-CN" w:bidi="hi-IN"/>
-              </w:rPr>
-              <w:t>Margin</w:t>
-            </w:r>
-          </w:p>
-        </w:tc>
-        <w:tc>
-          <w:tcPr>
-            <w:tcW w:w="7647" w:type="dxa"/>
-            <w:tcBorders>
-              <w:top w:val="single" w:sz="2" w:space="0" w:color="000000"/>
-              <w:left w:val="single" w:sz="2" w:space="0" w:color="000000"/>
-              <w:bottom w:val="single" w:sz="2" w:space="0" w:color="000000"/>
-              <w:right w:val="single" w:sz="2" w:space="0" w:color="000000"/>
-            </w:tcBorders>
-            <w:shd w:val="clear" w:color="auto" w:fill="auto"/>
-            <w:noWrap/>
-            <w:tcMar>
-              <w:top w:w="144" w:type="dxa"/>
-              <w:left w:w="10" w:type="dxa"/>
-              <w:bottom w:w="86" w:type="dxa"/>
-              <w:right w:w="10" w:type="dxa"/>
-            </w:tcMar>
-          </w:tcPr>
-          <w:p>
-            <w:pPr>
-              <w:widowControl/>
-              <w:spacing w:before="0" w:line="360" w:lineRule="auto"/>
-              <w:rPr>
-                <w:rFonts w:eastAsia="SimSun" w:cs="Lucida Sans"/>
-                <w:kern w:val="3"/>
-                <w:szCs w:val="18"/>
-                <w:lang w:val="en-US" w:eastAsia="zh-CN" w:bidi="hi-IN"/>
-              </w:rPr>
-            </w:pPr>
-            <w:r>
-              <w:rPr>
-                <w:rFonts w:eastAsia="SimSun" w:cs="Lucida Sans"/>
-                <w:kern w:val="3"/>
-                <w:szCs w:val="18"/>
-                <w:lang w:val="en-US" w:eastAsia="zh-CN" w:bidi="hi-IN"/>
-              </w:rPr>
-              <w:t>margin-top: 10px;</w:t>
-            </w:r>
-          </w:p>
-          <w:p>
-            <w:pPr>
-              <w:widowControl/>
-              <w:spacing w:before="0" w:line="360" w:lineRule="auto"/>
-              <w:rPr>
-                <w:rFonts w:eastAsia="SimSun" w:cs="Lucida Sans"/>
-                <w:kern w:val="3"/>
-                <w:szCs w:val="18"/>
-                <w:lang w:val="en-US" w:eastAsia="zh-CN" w:bidi="hi-IN"/>
-              </w:rPr>
-            </w:pPr>
-            <w:r>
-              <w:rPr>
-                <w:rFonts w:eastAsia="SimSun" w:cs="Lucida Sans"/>
-                <w:kern w:val="3"/>
-                <w:szCs w:val="18"/>
-                <w:lang w:val="en-US" w:eastAsia="zh-CN" w:bidi="hi-IN"/>
-              </w:rPr>
-              <w:t>margin-</w:t>
-            </w:r>
-            <w:r>
-              <w:rPr>
-                <w:rFonts w:eastAsia="SimSun" w:cs="Lucida Sans"/>
-                <w:kern w:val="3"/>
-                <w:szCs w:val="18"/>
-                <w:lang w:val="en-US" w:eastAsia="zh-CN" w:bidi="hi-IN"/>
-              </w:rPr>
-              <w:t>right</w:t>
-            </w:r>
-            <w:r>
-              <w:rPr>
-                <w:rFonts w:eastAsia="SimSun" w:cs="Lucida Sans"/>
-                <w:kern w:val="3"/>
-                <w:szCs w:val="18"/>
-                <w:lang w:val="en-US" w:eastAsia="zh-CN" w:bidi="hi-IN"/>
-              </w:rPr>
-              <w:t>: 10px;</w:t>
-            </w:r>
-          </w:p>
-          <w:p>
-            <w:pPr>
-              <w:widowControl/>
-              <w:spacing w:before="0" w:line="360" w:lineRule="auto"/>
-              <w:rPr>
-                <w:rFonts w:eastAsia="SimSun" w:cs="Lucida Sans"/>
-                <w:kern w:val="3"/>
-                <w:szCs w:val="18"/>
-                <w:lang w:val="en-US" w:eastAsia="zh-CN" w:bidi="hi-IN"/>
-              </w:rPr>
-            </w:pPr>
-            <w:r>
-              <w:rPr>
-                <w:rFonts w:eastAsia="SimSun" w:cs="Lucida Sans"/>
-                <w:kern w:val="3"/>
-                <w:szCs w:val="18"/>
-                <w:lang w:val="en-US" w:eastAsia="zh-CN" w:bidi="hi-IN"/>
-              </w:rPr>
-              <w:t>margin-</w:t>
-            </w:r>
-            <w:r>
-              <w:rPr>
-                <w:rFonts w:eastAsia="SimSun" w:cs="Lucida Sans"/>
-                <w:kern w:val="3"/>
-                <w:szCs w:val="18"/>
-                <w:lang w:val="en-US" w:eastAsia="zh-CN" w:bidi="hi-IN"/>
-              </w:rPr>
-              <w:t>bottom</w:t>
-            </w:r>
-            <w:r>
-              <w:rPr>
-                <w:rFonts w:eastAsia="SimSun" w:cs="Lucida Sans"/>
-                <w:kern w:val="3"/>
-                <w:szCs w:val="18"/>
-                <w:lang w:val="en-US" w:eastAsia="zh-CN" w:bidi="hi-IN"/>
-              </w:rPr>
-              <w:t>: 10px;</w:t>
-            </w:r>
-          </w:p>
-          <w:p>
-            <w:pPr>
-              <w:widowControl/>
-              <w:spacing w:before="0" w:line="360" w:lineRule="auto"/>
-              <w:rPr>
-                <w:rFonts w:eastAsia="SimSun" w:cs="Lucida Sans"/>
-                <w:kern w:val="3"/>
-                <w:szCs w:val="18"/>
-                <w:lang w:val="en-US" w:eastAsia="zh-CN" w:bidi="hi-IN"/>
-              </w:rPr>
-            </w:pPr>
-            <w:r>
-              <w:rPr>
-                <w:rFonts w:eastAsia="SimSun" w:cs="Lucida Sans"/>
-                <w:kern w:val="3"/>
-                <w:szCs w:val="18"/>
-                <w:lang w:val="en-US" w:eastAsia="zh-CN" w:bidi="hi-IN"/>
-              </w:rPr>
-              <w:t>margin-</w:t>
-            </w:r>
-            <w:r>
-              <w:rPr>
-                <w:rFonts w:eastAsia="SimSun" w:cs="Lucida Sans"/>
-                <w:kern w:val="3"/>
-                <w:szCs w:val="18"/>
-                <w:lang w:val="en-US" w:eastAsia="zh-CN" w:bidi="hi-IN"/>
-              </w:rPr>
-              <w:t>left</w:t>
-            </w:r>
-            <w:r>
-              <w:rPr>
-                <w:rFonts w:eastAsia="SimSun" w:cs="Lucida Sans"/>
-                <w:kern w:val="3"/>
-                <w:szCs w:val="18"/>
-                <w:lang w:val="en-US" w:eastAsia="zh-CN" w:bidi="hi-IN"/>
-              </w:rPr>
-              <w:t>: 10px;</w:t>
-            </w:r>
-          </w:p>
-        </w:tc>
-      </w:tr>
-      <w:tr>
-        <w:trPr>
-          <w:jc w:val="center"/>
-        </w:trPr>
-        <w:tc>
-          <w:tcPr>
-            <w:tcW w:w="2340" w:type="dxa"/>
-            <w:tcBorders>
-              <w:top w:val="single" w:sz="2" w:space="0" w:color="000000"/>
-              <w:left w:val="single" w:sz="2" w:space="0" w:color="000000"/>
-              <w:bottom w:val="single" w:sz="2" w:space="0" w:color="000000"/>
-              <w:right w:val="double" w:sz="6" w:space="0" w:color="000000"/>
-            </w:tcBorders>
-            <w:shd w:val="clear" w:color="auto" w:fill="DEEAF6" w:themeFill="accent5" w:themeFillTint="33"/>
-            <w:noWrap/>
-            <w:tcMar>
-              <w:top w:w="144" w:type="dxa"/>
-              <w:left w:w="55" w:type="dxa"/>
-              <w:bottom w:w="86" w:type="dxa"/>
-              <w:right w:w="55" w:type="dxa"/>
-            </w:tcMar>
-          </w:tcPr>
-          <w:p>
-            <w:pPr>
-              <w:widowControl/>
-              <w:suppressLineNumbers/>
-              <w:suppressAutoHyphens/>
-              <w:spacing w:before="0" w:line="360" w:lineRule="auto"/>
-              <w:rPr>
-                <w:rFonts w:eastAsia="SimSun" w:cs="Lucida Sans"/>
-                <w:kern w:val="3"/>
-                <w:szCs w:val="18"/>
-                <w:lang w:val="en-US" w:eastAsia="zh-CN" w:bidi="hi-IN"/>
-              </w:rPr>
-            </w:pPr>
-            <w:r>
-              <w:rPr>
-                <w:rFonts w:eastAsia="SimSun" w:cs="Lucida Sans"/>
-                <w:kern w:val="3"/>
-                <w:szCs w:val="18"/>
-                <w:lang w:val="en-US" w:eastAsia="zh-CN" w:bidi="hi-IN"/>
-              </w:rPr>
-              <w:t>Padding</w:t>
-            </w:r>
-          </w:p>
-        </w:tc>
-        <w:tc>
-          <w:tcPr>
-            <w:tcW w:w="7647" w:type="dxa"/>
-            <w:tcBorders>
-              <w:top w:val="single" w:sz="2" w:space="0" w:color="000000"/>
-              <w:left w:val="single" w:sz="2" w:space="0" w:color="000000"/>
-              <w:bottom w:val="single" w:sz="2" w:space="0" w:color="000000"/>
-              <w:right w:val="single" w:sz="2" w:space="0" w:color="000000"/>
-            </w:tcBorders>
-            <w:shd w:val="clear" w:color="auto" w:fill="auto"/>
-            <w:noWrap/>
-            <w:tcMar>
-              <w:top w:w="144" w:type="dxa"/>
-              <w:left w:w="10" w:type="dxa"/>
-              <w:bottom w:w="86" w:type="dxa"/>
-              <w:right w:w="10" w:type="dxa"/>
-            </w:tcMar>
-          </w:tcPr>
-          <w:p>
-            <w:pPr>
-              <w:widowControl/>
-              <w:spacing w:before="0" w:line="360" w:lineRule="auto"/>
-              <w:rPr>
-                <w:rFonts w:eastAsia="SimSun" w:cs="Lucida Sans"/>
-                <w:kern w:val="3"/>
-                <w:szCs w:val="18"/>
-                <w:lang w:val="en-US" w:eastAsia="zh-CN" w:bidi="hi-IN"/>
-              </w:rPr>
-            </w:pPr>
-            <w:r>
-              <w:rPr>
-                <w:rFonts w:eastAsia="SimSun" w:cs="Lucida Sans"/>
-                <w:kern w:val="3"/>
-                <w:szCs w:val="18"/>
-                <w:lang w:val="en-US" w:eastAsia="zh-CN" w:bidi="hi-IN"/>
-              </w:rPr>
-              <w:t>padding</w:t>
-            </w:r>
-            <w:r>
-              <w:rPr>
-                <w:rFonts w:eastAsia="SimSun" w:cs="Lucida Sans"/>
-                <w:kern w:val="3"/>
-                <w:szCs w:val="18"/>
-                <w:lang w:val="en-US" w:eastAsia="zh-CN" w:bidi="hi-IN"/>
-              </w:rPr>
-              <w:t>-top: 10px;</w:t>
-            </w:r>
-          </w:p>
-          <w:p>
-            <w:pPr>
-              <w:widowControl/>
-              <w:spacing w:before="0" w:line="360" w:lineRule="auto"/>
-              <w:rPr>
-                <w:rFonts w:eastAsia="SimSun" w:cs="Lucida Sans"/>
-                <w:kern w:val="3"/>
-                <w:szCs w:val="18"/>
-                <w:lang w:val="en-US" w:eastAsia="zh-CN" w:bidi="hi-IN"/>
-              </w:rPr>
-            </w:pPr>
-            <w:r>
-              <w:rPr>
-                <w:rFonts w:eastAsia="SimSun" w:cs="Lucida Sans"/>
-                <w:kern w:val="3"/>
-                <w:szCs w:val="18"/>
-                <w:lang w:val="en-US" w:eastAsia="zh-CN" w:bidi="hi-IN"/>
-              </w:rPr>
-              <w:t>padding-right: 10px;</w:t>
-            </w:r>
-          </w:p>
-          <w:p>
-            <w:pPr>
-              <w:widowControl/>
-              <w:spacing w:before="0" w:line="360" w:lineRule="auto"/>
-              <w:rPr>
-                <w:rFonts w:eastAsia="SimSun" w:cs="Lucida Sans"/>
-                <w:kern w:val="3"/>
-                <w:szCs w:val="18"/>
-                <w:lang w:val="en-US" w:eastAsia="zh-CN" w:bidi="hi-IN"/>
-              </w:rPr>
-            </w:pPr>
-            <w:r>
-              <w:rPr>
-                <w:rFonts w:eastAsia="SimSun" w:cs="Lucida Sans"/>
-                <w:kern w:val="3"/>
-                <w:szCs w:val="18"/>
-                <w:lang w:val="en-US" w:eastAsia="zh-CN" w:bidi="hi-IN"/>
-              </w:rPr>
-              <w:t>padding-bottom: 10px;</w:t>
-            </w:r>
-          </w:p>
-          <w:p>
-            <w:pPr>
-              <w:widowControl/>
-              <w:spacing w:before="0" w:line="360" w:lineRule="auto"/>
-              <w:rPr>
-                <w:rFonts w:eastAsia="SimSun" w:cs="Lucida Sans"/>
-                <w:kern w:val="3"/>
-                <w:szCs w:val="18"/>
-                <w:lang w:val="en-US" w:eastAsia="zh-CN" w:bidi="hi-IN"/>
-              </w:rPr>
-            </w:pPr>
-            <w:r>
-              <w:rPr>
-                <w:rFonts w:eastAsia="SimSun" w:cs="Lucida Sans"/>
-                <w:kern w:val="3"/>
-                <w:szCs w:val="18"/>
-                <w:lang w:val="en-US" w:eastAsia="zh-CN" w:bidi="hi-IN"/>
-              </w:rPr>
-              <w:t>padding-left: 10px;</w:t>
-            </w:r>
-          </w:p>
-        </w:tc>
-      </w:tr>
-      <w:tr>
-        <w:trPr>
-          <w:jc w:val="center"/>
-        </w:trPr>
-        <w:tc>
-          <w:tcPr>
-            <w:tcW w:w="2340" w:type="dxa"/>
-            <w:tcBorders>
-              <w:top w:val="single" w:sz="2" w:space="0" w:color="000000"/>
-              <w:left w:val="single" w:sz="2" w:space="0" w:color="000000"/>
-              <w:bottom w:val="single" w:sz="2" w:space="0" w:color="000000"/>
-              <w:right w:val="double" w:sz="6" w:space="0" w:color="000000"/>
-            </w:tcBorders>
-            <w:shd w:val="clear" w:color="auto" w:fill="DEEAF6" w:themeFill="accent5" w:themeFillTint="33"/>
-            <w:noWrap/>
-            <w:tcMar>
-              <w:top w:w="144" w:type="dxa"/>
-              <w:left w:w="55" w:type="dxa"/>
-              <w:bottom w:w="86" w:type="dxa"/>
-              <w:right w:w="55" w:type="dxa"/>
-            </w:tcMar>
-          </w:tcPr>
-          <w:p>
-            <w:pPr>
-              <w:widowControl/>
-              <w:suppressLineNumbers/>
-              <w:suppressAutoHyphens/>
-              <w:spacing w:before="0" w:line="360" w:lineRule="auto"/>
-              <w:rPr>
-                <w:rFonts w:eastAsia="SimSun" w:cs="Lucida Sans"/>
-                <w:kern w:val="3"/>
-                <w:szCs w:val="18"/>
-                <w:lang w:val="en-US" w:eastAsia="zh-CN" w:bidi="hi-IN"/>
-              </w:rPr>
-            </w:pPr>
-            <w:r>
-              <w:rPr>
-                <w:rFonts w:eastAsia="SimSun" w:cs="Lucida Sans"/>
-                <w:kern w:val="3"/>
-                <w:szCs w:val="18"/>
-                <w:lang w:val="en-US" w:eastAsia="zh-CN" w:bidi="hi-IN"/>
-              </w:rPr>
-              <w:t>List Styles</w:t>
-            </w:r>
-          </w:p>
-        </w:tc>
-        <w:tc>
-          <w:tcPr>
-            <w:tcW w:w="7647" w:type="dxa"/>
-            <w:tcBorders>
-              <w:top w:val="single" w:sz="2" w:space="0" w:color="000000"/>
-              <w:left w:val="single" w:sz="2" w:space="0" w:color="000000"/>
-              <w:bottom w:val="single" w:sz="2" w:space="0" w:color="000000"/>
-              <w:right w:val="single" w:sz="2" w:space="0" w:color="000000"/>
-            </w:tcBorders>
-            <w:shd w:val="clear" w:color="auto" w:fill="auto"/>
-            <w:noWrap/>
-            <w:tcMar>
-              <w:top w:w="144" w:type="dxa"/>
-              <w:left w:w="10" w:type="dxa"/>
-              <w:bottom w:w="86" w:type="dxa"/>
-              <w:right w:w="10" w:type="dxa"/>
-            </w:tcMar>
-          </w:tcPr>
-          <w:p>
-            <w:pPr>
-              <w:widowControl/>
-              <w:spacing w:before="0" w:line="360" w:lineRule="auto"/>
-              <w:rPr>
-                <w:rFonts w:eastAsia="SimSun" w:cs="Lucida Sans"/>
-                <w:kern w:val="3"/>
-                <w:szCs w:val="18"/>
-                <w:lang w:val="en-US" w:eastAsia="zh-CN" w:bidi="hi-IN"/>
-              </w:rPr>
-            </w:pPr>
-            <w:r>
-              <w:rPr>
-                <w:rFonts w:eastAsia="SimSun" w:cs="Lucida Sans"/>
-                <w:kern w:val="3"/>
-                <w:szCs w:val="18"/>
-                <w:lang w:val="en-US" w:eastAsia="zh-CN" w:bidi="hi-IN"/>
-              </w:rPr>
-              <w:t>list-style-type: none | circle | disc;</w:t>
-            </w:r>
-          </w:p>
-          <w:p>
-            <w:pPr>
-              <w:widowControl/>
-              <w:spacing w:before="0" w:line="360" w:lineRule="auto"/>
-              <w:rPr>
-                <w:rFonts w:eastAsia="SimSun" w:cs="Lucida Sans"/>
-                <w:kern w:val="3"/>
-                <w:szCs w:val="18"/>
-                <w:lang w:val="en-US" w:eastAsia="zh-CN" w:bidi="hi-IN"/>
-              </w:rPr>
-            </w:pPr>
-            <w:r>
-              <w:rPr>
-                <w:rFonts w:eastAsia="SimSun" w:cs="Lucida Sans"/>
-                <w:kern w:val="3"/>
-                <w:szCs w:val="18"/>
-                <w:lang w:val="en-US" w:eastAsia="zh-CN" w:bidi="hi-IN"/>
-              </w:rPr>
-              <w:t>list-style-position: inside | outside;</w:t>
-            </w:r>
-          </w:p>
-          <w:p>
-            <w:pPr>
-              <w:widowControl/>
-              <w:spacing w:before="0" w:line="360" w:lineRule="auto"/>
-              <w:rPr>
-                <w:rFonts w:eastAsia="SimSun" w:cs="Lucida Sans"/>
-                <w:kern w:val="3"/>
-                <w:szCs w:val="18"/>
-                <w:lang w:val="en-US" w:eastAsia="zh-CN" w:bidi="hi-IN"/>
-              </w:rPr>
-            </w:pPr>
-            <w:r>
-              <w:rPr>
-                <w:rFonts w:eastAsia="SimSun" w:cs="Lucida Sans"/>
-                <w:kern w:val="3"/>
-                <w:szCs w:val="18"/>
-                <w:lang w:val="en-US" w:eastAsia="zh-CN" w:bidi="hi-IN"/>
-              </w:rPr>
-              <w:t>list-style-image: url('../image');</w:t>
+              <w:t>@import '</w:t>
+            </w:r>
+            <w:r>
+              <w:rPr>
+                <w:rFonts w:eastAsia="SimSun" w:cs="Lucida Sans"/>
+                <w:kern w:val="3"/>
+                <w:szCs w:val="18"/>
+                <w:lang w:val="en-US" w:eastAsia="zh-CN" w:bidi="hi-IN"/>
+              </w:rPr>
+              <w:t>https://use.fontawsome.com/releases/v5.10.2/css/all.css</w:t>
+            </w:r>
+            <w:r>
+              <w:rPr>
+                <w:rFonts w:eastAsia="SimSun" w:cs="Lucida Sans"/>
+                <w:kern w:val="3"/>
+                <w:szCs w:val="18"/>
+                <w:lang w:val="en-US" w:eastAsia="zh-CN" w:bidi="hi-IN"/>
+              </w:rPr>
+              <w:t>';</w:t>
             </w:r>
           </w:p>
         </w:tc>
@@ -5316,7 +6869,6 @@
   <w:style w:type="character" w:default="1" w:styleId="DefaultParagraphFont">
     <w:name w:val="Default Paragraph Font"/>
     <w:uiPriority w:val="1"/>
-    <w:semiHidden/>
     <w:unhideWhenUsed/>
   </w:style>
   <w:style w:type="table" w:default="1" w:styleId="TableNormal">

</xml_diff>

<commit_message>
HTML & CSS exercise
</commit_message>
<xml_diff>
--- a/CSS.docx
+++ b/CSS.docx
@@ -5826,13 +5826,7 @@
         <w:rPr>
           <w:lang w:val="en-US"/>
         </w:rPr>
-        <w:t>CSS</w:t>
-      </w:r>
-      <w:r>
-        <w:rPr>
-          <w:lang w:val="en-US"/>
-        </w:rPr>
-        <w:t xml:space="preserve"> SELECTORS</w:t>
+        <w:t>CSS SELECTORS</w:t>
       </w:r>
       <w:bookmarkEnd w:id="5"/>
     </w:p>
@@ -8109,25 +8103,7 @@
                 <w:szCs w:val="18"/>
                 <w:lang w:val="en-US" w:eastAsia="zh-CN" w:bidi="hi-IN"/>
               </w:rPr>
-              <w:t>:</w:t>
-            </w:r>
-            <w:r>
-              <w:rPr>
-                <w:rFonts w:eastAsia="SimSun" w:cs="Lucida Sans"/>
-                <w:kern w:val="3"/>
-                <w:szCs w:val="18"/>
-                <w:lang w:val="en-US" w:eastAsia="zh-CN" w:bidi="hi-IN"/>
-              </w:rPr>
-              <w:t>la</w:t>
-            </w:r>
-            <w:r>
-              <w:rPr>
-                <w:rFonts w:eastAsia="SimSun" w:cs="Lucida Sans"/>
-                <w:kern w:val="3"/>
-                <w:szCs w:val="18"/>
-                <w:lang w:val="en-US" w:eastAsia="zh-CN" w:bidi="hi-IN"/>
-              </w:rPr>
-              <w:t xml:space="preserve">st-child { ... } </w:t>
+              <w:t xml:space="preserve">:last-child { ... } </w:t>
             </w:r>
             <w:r>
               <w:rPr>
@@ -8140,49 +8116,67 @@
                 <w:rStyle w:val="Comments"/>
                 <w:lang w:val="en-US"/>
               </w:rPr>
-              <w:t xml:space="preserve">the </w:t>
+              <w:t>the last &lt;</w:t>
             </w:r>
             <w:r>
               <w:rPr>
                 <w:rStyle w:val="Comments"/>
                 <w:lang w:val="en-US"/>
               </w:rPr>
-              <w:t>last</w:t>
+              <w:t>i</w:t>
             </w:r>
             <w:r>
               <w:rPr>
                 <w:rStyle w:val="Comments"/>
                 <w:lang w:val="en-US"/>
               </w:rPr>
-              <w:t xml:space="preserve"> &lt;</w:t>
+              <w:t>&gt;</w:t>
             </w:r>
             <w:r>
               <w:rPr>
                 <w:rStyle w:val="Comments"/>
                 <w:lang w:val="en-US"/>
               </w:rPr>
-              <w:t>i</w:t>
+              <w:t xml:space="preserve"> in all &lt;p&gt; elements</w:t>
             </w:r>
             <w:r>
               <w:rPr>
                 <w:rStyle w:val="Comments"/>
                 <w:lang w:val="en-US"/>
               </w:rPr>
-              <w:t>&gt;</w:t>
-            </w:r>
-            <w:r>
+              <w:t xml:space="preserve"> */</w:t>
+            </w:r>
+          </w:p>
+          <w:p>
+            <w:pPr>
+              <w:widowControl/>
+              <w:spacing w:before="0" w:line="360" w:lineRule="auto"/>
               <w:rPr>
                 <w:rStyle w:val="Comments"/>
                 <w:lang w:val="en-US"/>
               </w:rPr>
-              <w:t xml:space="preserve"> in all &lt;p&gt; elements</w:t>
+            </w:pPr>
+            <w:r>
+              <w:rPr>
+                <w:rFonts w:eastAsia="SimSun" w:cs="Lucida Sans"/>
+                <w:kern w:val="3"/>
+                <w:szCs w:val="18"/>
+                <w:lang w:val="en-US" w:eastAsia="zh-CN" w:bidi="hi-IN"/>
+              </w:rPr>
+              <w:t xml:space="preserve">p:first-of-type { ... } </w:t>
+            </w:r>
+            <w:r>
+              <w:rPr>
+                <w:rStyle w:val="Comments"/>
+              </w:rPr>
+              <w:t xml:space="preserve">/* </w:t>
             </w:r>
             <w:r>
               <w:rPr>
                 <w:rStyle w:val="Comments"/>
                 <w:lang w:val="en-US"/>
               </w:rPr>
-              <w:t xml:space="preserve"> */</w:t>
+              <w:t>all &lt;p&gt; elements that are the first &lt;p&gt; of their parent */</w:t>
             </w:r>
           </w:p>
           <w:p>
@@ -8201,25 +8195,22 @@
                 <w:szCs w:val="18"/>
                 <w:lang w:val="en-US" w:eastAsia="zh-CN" w:bidi="hi-IN"/>
               </w:rPr>
-              <w:t>p:first-</w:t>
-            </w:r>
-            <w:r>
-              <w:rPr>
-                <w:rFonts w:eastAsia="SimSun" w:cs="Lucida Sans"/>
-                <w:kern w:val="3"/>
-                <w:szCs w:val="18"/>
-                <w:lang w:val="en-US" w:eastAsia="zh-CN" w:bidi="hi-IN"/>
-              </w:rPr>
-              <w:t>of-type</w:t>
-            </w:r>
-            <w:r>
-              <w:rPr>
-                <w:rFonts w:eastAsia="SimSun" w:cs="Lucida Sans"/>
-                <w:kern w:val="3"/>
-                <w:szCs w:val="18"/>
-                <w:lang w:val="en-US" w:eastAsia="zh-CN" w:bidi="hi-IN"/>
-              </w:rPr>
-              <w:t xml:space="preserve"> { ... } </w:t>
+              <w:t>p:nth-of-type(</w:t>
+            </w:r>
+            <w:r>
+              <w:rPr>
+                <w:rStyle w:val="Numbers"/>
+              </w:rPr>
+              <w:t>3</w:t>
+            </w:r>
+            <w:r>
+              <w:rPr>
+                <w:rFonts w:eastAsia="SimSun" w:cs="Lucida Sans"/>
+                <w:kern w:val="3"/>
+                <w:szCs w:val="18"/>
+                <w:lang w:val="en-US" w:eastAsia="zh-CN" w:bidi="hi-IN"/>
+              </w:rPr>
+              <w:t xml:space="preserve">) { ... } </w:t>
             </w:r>
             <w:r>
               <w:rPr>
@@ -8232,207 +8223,39 @@
                 <w:rStyle w:val="Comments"/>
                 <w:lang w:val="en-US"/>
               </w:rPr>
-              <w:t>all</w:t>
-            </w:r>
-            <w:r>
+              <w:t>all &lt;p&gt; that are the third &lt;p&gt; of their parent */</w:t>
+            </w:r>
+          </w:p>
+          <w:p>
+            <w:pPr>
+              <w:widowControl/>
+              <w:spacing w:before="0" w:line="360" w:lineRule="auto"/>
               <w:rPr>
                 <w:rStyle w:val="Comments"/>
                 <w:lang w:val="en-US"/>
               </w:rPr>
-              <w:t xml:space="preserve"> &lt;p&gt;</w:t>
+            </w:pPr>
+            <w:r>
+              <w:rPr>
+                <w:rFonts w:eastAsia="SimSun" w:cs="Lucida Sans"/>
+                <w:kern w:val="3"/>
+                <w:szCs w:val="18"/>
+                <w:lang w:val="en-US" w:eastAsia="zh-CN" w:bidi="hi-IN"/>
+              </w:rPr>
+              <w:t xml:space="preserve">p:last-of-type { ... } </w:t>
+            </w:r>
+            <w:r>
+              <w:rPr>
+                <w:rStyle w:val="Comments"/>
+              </w:rPr>
+              <w:t xml:space="preserve">/* </w:t>
             </w:r>
             <w:r>
               <w:rPr>
                 <w:rStyle w:val="Comments"/>
                 <w:lang w:val="en-US"/>
               </w:rPr>
-              <w:t xml:space="preserve"> elements that are the first &lt;p&gt; of their parent</w:t>
-            </w:r>
-            <w:r>
-              <w:rPr>
-                <w:rStyle w:val="Comments"/>
-                <w:lang w:val="en-US"/>
-              </w:rPr>
-              <w:t xml:space="preserve"> */</w:t>
-            </w:r>
-          </w:p>
-          <w:p>
-            <w:pPr>
-              <w:widowControl/>
-              <w:spacing w:before="0" w:line="360" w:lineRule="auto"/>
-              <w:rPr>
-                <w:rStyle w:val="Comments"/>
-                <w:lang w:val="en-US"/>
-              </w:rPr>
-            </w:pPr>
-            <w:r>
-              <w:rPr>
-                <w:rFonts w:eastAsia="SimSun" w:cs="Lucida Sans"/>
-                <w:kern w:val="3"/>
-                <w:szCs w:val="18"/>
-                <w:lang w:val="en-US" w:eastAsia="zh-CN" w:bidi="hi-IN"/>
-              </w:rPr>
-              <w:t>p:</w:t>
-            </w:r>
-            <w:r>
-              <w:rPr>
-                <w:rFonts w:eastAsia="SimSun" w:cs="Lucida Sans"/>
-                <w:kern w:val="3"/>
-                <w:szCs w:val="18"/>
-                <w:lang w:val="en-US" w:eastAsia="zh-CN" w:bidi="hi-IN"/>
-              </w:rPr>
-              <w:t>n</w:t>
-            </w:r>
-            <w:r>
-              <w:rPr>
-                <w:rFonts w:eastAsia="SimSun" w:cs="Lucida Sans"/>
-                <w:kern w:val="3"/>
-                <w:szCs w:val="18"/>
-                <w:lang w:val="en-US" w:eastAsia="zh-CN" w:bidi="hi-IN"/>
-              </w:rPr>
-              <w:t>t</w:t>
-            </w:r>
-            <w:r>
-              <w:rPr>
-                <w:rFonts w:eastAsia="SimSun" w:cs="Lucida Sans"/>
-                <w:kern w:val="3"/>
-                <w:szCs w:val="18"/>
-                <w:lang w:val="en-US" w:eastAsia="zh-CN" w:bidi="hi-IN"/>
-              </w:rPr>
-              <w:t>h</w:t>
-            </w:r>
-            <w:r>
-              <w:rPr>
-                <w:rFonts w:eastAsia="SimSun" w:cs="Lucida Sans"/>
-                <w:kern w:val="3"/>
-                <w:szCs w:val="18"/>
-                <w:lang w:val="en-US" w:eastAsia="zh-CN" w:bidi="hi-IN"/>
-              </w:rPr>
-              <w:t>-of-type</w:t>
-            </w:r>
-            <w:r>
-              <w:rPr>
-                <w:rFonts w:eastAsia="SimSun" w:cs="Lucida Sans"/>
-                <w:kern w:val="3"/>
-                <w:szCs w:val="18"/>
-                <w:lang w:val="en-US" w:eastAsia="zh-CN" w:bidi="hi-IN"/>
-              </w:rPr>
-              <w:t>(</w:t>
-            </w:r>
-            <w:r>
-              <w:rPr>
-                <w:rStyle w:val="Numbers"/>
-              </w:rPr>
-              <w:t>3</w:t>
-            </w:r>
-            <w:r>
-              <w:rPr>
-                <w:rFonts w:eastAsia="SimSun" w:cs="Lucida Sans"/>
-                <w:kern w:val="3"/>
-                <w:szCs w:val="18"/>
-                <w:lang w:val="en-US" w:eastAsia="zh-CN" w:bidi="hi-IN"/>
-              </w:rPr>
-              <w:t>)</w:t>
-            </w:r>
-            <w:r>
-              <w:rPr>
-                <w:rFonts w:eastAsia="SimSun" w:cs="Lucida Sans"/>
-                <w:kern w:val="3"/>
-                <w:szCs w:val="18"/>
-                <w:lang w:val="en-US" w:eastAsia="zh-CN" w:bidi="hi-IN"/>
-              </w:rPr>
-              <w:t xml:space="preserve"> { ... } </w:t>
-            </w:r>
-            <w:r>
-              <w:rPr>
-                <w:rStyle w:val="Comments"/>
-              </w:rPr>
-              <w:t xml:space="preserve">/* </w:t>
-            </w:r>
-            <w:r>
-              <w:rPr>
-                <w:rStyle w:val="Comments"/>
-                <w:lang w:val="en-US"/>
-              </w:rPr>
-              <w:t xml:space="preserve">all &lt;p&gt; that are the </w:t>
-            </w:r>
-            <w:r>
-              <w:rPr>
-                <w:rStyle w:val="Comments"/>
-                <w:lang w:val="en-US"/>
-              </w:rPr>
-              <w:t>third</w:t>
-            </w:r>
-            <w:r>
-              <w:rPr>
-                <w:rStyle w:val="Comments"/>
-                <w:lang w:val="en-US"/>
-              </w:rPr>
-              <w:t xml:space="preserve"> &lt;p&gt; of their parent */</w:t>
-            </w:r>
-          </w:p>
-          <w:p>
-            <w:pPr>
-              <w:widowControl/>
-              <w:spacing w:before="0" w:line="360" w:lineRule="auto"/>
-              <w:rPr>
-                <w:rStyle w:val="Comments"/>
-                <w:lang w:val="en-US"/>
-              </w:rPr>
-            </w:pPr>
-            <w:r>
-              <w:rPr>
-                <w:rFonts w:eastAsia="SimSun" w:cs="Lucida Sans"/>
-                <w:kern w:val="3"/>
-                <w:szCs w:val="18"/>
-                <w:lang w:val="en-US" w:eastAsia="zh-CN" w:bidi="hi-IN"/>
-              </w:rPr>
-              <w:t>p:</w:t>
-            </w:r>
-            <w:r>
-              <w:rPr>
-                <w:rFonts w:eastAsia="SimSun" w:cs="Lucida Sans"/>
-                <w:kern w:val="3"/>
-                <w:szCs w:val="18"/>
-                <w:lang w:val="en-US" w:eastAsia="zh-CN" w:bidi="hi-IN"/>
-              </w:rPr>
-              <w:t>la</w:t>
-            </w:r>
-            <w:r>
-              <w:rPr>
-                <w:rFonts w:eastAsia="SimSun" w:cs="Lucida Sans"/>
-                <w:kern w:val="3"/>
-                <w:szCs w:val="18"/>
-                <w:lang w:val="en-US" w:eastAsia="zh-CN" w:bidi="hi-IN"/>
-              </w:rPr>
-              <w:t xml:space="preserve">st-of-type { ... } </w:t>
-            </w:r>
-            <w:r>
-              <w:rPr>
-                <w:rStyle w:val="Comments"/>
-              </w:rPr>
-              <w:t xml:space="preserve">/* </w:t>
-            </w:r>
-            <w:r>
-              <w:rPr>
-                <w:rStyle w:val="Comments"/>
-                <w:lang w:val="en-US"/>
-              </w:rPr>
-              <w:t xml:space="preserve">all &lt;p&gt; elements that are the </w:t>
-            </w:r>
-            <w:r>
-              <w:rPr>
-                <w:rStyle w:val="Comments"/>
-                <w:lang w:val="en-US"/>
-              </w:rPr>
-              <w:t>la</w:t>
-            </w:r>
-            <w:r>
-              <w:rPr>
-                <w:rStyle w:val="Comments"/>
-                <w:lang w:val="en-US"/>
-              </w:rPr>
-              <w:t>st &lt;p&gt; of their parent */</w:t>
+              <w:t>all &lt;p&gt; elements that are the last &lt;p&gt; of their parent */</w:t>
             </w:r>
           </w:p>
           <w:p>
@@ -8452,25 +8275,7 @@
                 <w:szCs w:val="18"/>
                 <w:lang w:val="en-US" w:eastAsia="zh-CN" w:bidi="hi-IN"/>
               </w:rPr>
-              <w:t>p:</w:t>
-            </w:r>
-            <w:r>
-              <w:rPr>
-                <w:rFonts w:eastAsia="SimSun" w:cs="Lucida Sans"/>
-                <w:kern w:val="3"/>
-                <w:szCs w:val="18"/>
-                <w:lang w:val="en-US" w:eastAsia="zh-CN" w:bidi="hi-IN"/>
-              </w:rPr>
-              <w:t>only</w:t>
-            </w:r>
-            <w:r>
-              <w:rPr>
-                <w:rFonts w:eastAsia="SimSun" w:cs="Lucida Sans"/>
-                <w:kern w:val="3"/>
-                <w:szCs w:val="18"/>
-                <w:lang w:val="en-US" w:eastAsia="zh-CN" w:bidi="hi-IN"/>
-              </w:rPr>
-              <w:t xml:space="preserve">-of-type { ... } </w:t>
+              <w:t xml:space="preserve">p:only-of-type { ... } </w:t>
             </w:r>
             <w:r>
               <w:rPr>
@@ -8483,21 +8288,7 @@
                 <w:rStyle w:val="Comments"/>
                 <w:lang w:val="en-US"/>
               </w:rPr>
-              <w:t xml:space="preserve">all &lt;p&gt; elements that are </w:t>
-            </w:r>
-            <w:r>
-              <w:rPr>
-                <w:rStyle w:val="Comments"/>
-                <w:lang w:val="en-US"/>
-              </w:rPr>
-              <w:t>the only</w:t>
-            </w:r>
-            <w:r>
-              <w:rPr>
-                <w:rStyle w:val="Comments"/>
-                <w:lang w:val="en-US"/>
-              </w:rPr>
-              <w:t xml:space="preserve"> &lt;p&gt; of their parent */</w:t>
+              <w:t>all &lt;p&gt; elements that are the only &lt;p&gt; of their parent */</w:t>
             </w:r>
           </w:p>
           <w:p>
@@ -8545,14 +8336,7 @@
                 <w:rStyle w:val="Comments"/>
                 <w:lang w:val="en-US"/>
               </w:rPr>
-              <w:t>the second</w:t>
-            </w:r>
-            <w:r>
-              <w:rPr>
-                <w:rStyle w:val="Comments"/>
-                <w:lang w:val="en-US"/>
-              </w:rPr>
-              <w:t xml:space="preserve"> &lt;tr&gt; </w:t>
+              <w:t xml:space="preserve">the second &lt;tr&gt; </w:t>
             </w:r>
             <w:r>
               <w:rPr>
@@ -8577,25 +8361,7 @@
                 <w:szCs w:val="18"/>
                 <w:lang w:val="en-US" w:eastAsia="zh-CN" w:bidi="hi-IN"/>
               </w:rPr>
-              <w:t>tr:nth-</w:t>
-            </w:r>
-            <w:r>
-              <w:rPr>
-                <w:rFonts w:eastAsia="SimSun" w:cs="Lucida Sans"/>
-                <w:kern w:val="3"/>
-                <w:szCs w:val="18"/>
-                <w:lang w:val="en-US" w:eastAsia="zh-CN" w:bidi="hi-IN"/>
-              </w:rPr>
-              <w:t>last-</w:t>
-            </w:r>
-            <w:r>
-              <w:rPr>
-                <w:rFonts w:eastAsia="SimSun" w:cs="Lucida Sans"/>
-                <w:kern w:val="3"/>
-                <w:szCs w:val="18"/>
-                <w:lang w:val="en-US" w:eastAsia="zh-CN" w:bidi="hi-IN"/>
-              </w:rPr>
-              <w:t>child(</w:t>
+              <w:t>tr:nth-last-child(</w:t>
             </w:r>
             <w:r>
               <w:rPr>
@@ -8772,34 +8538,7 @@
                 <w:szCs w:val="18"/>
                 <w:lang w:val="en-US" w:eastAsia="zh-CN" w:bidi="hi-IN"/>
               </w:rPr>
-              <w:t>tr</w:t>
-            </w:r>
-            <w:r>
-              <w:rPr>
-                <w:rFonts w:eastAsia="SimSun" w:cs="Lucida Sans"/>
-                <w:kern w:val="3"/>
-                <w:szCs w:val="18"/>
-                <w:lang w:val="en-US" w:eastAsia="zh-CN" w:bidi="hi-IN"/>
-              </w:rPr>
-              <w:t>:</w:t>
-            </w:r>
-            <w:r>
-              <w:rPr>
-                <w:rFonts w:eastAsia="SimSun" w:cs="Lucida Sans"/>
-                <w:kern w:val="3"/>
-                <w:szCs w:val="18"/>
-                <w:lang w:val="en-US" w:eastAsia="zh-CN" w:bidi="hi-IN"/>
-              </w:rPr>
-              <w:t>only-child</w:t>
-            </w:r>
-            <w:r>
-              <w:rPr>
-                <w:rFonts w:eastAsia="SimSun" w:cs="Lucida Sans"/>
-                <w:kern w:val="3"/>
-                <w:szCs w:val="18"/>
-                <w:lang w:val="en-US" w:eastAsia="zh-CN" w:bidi="hi-IN"/>
-              </w:rPr>
-              <w:t xml:space="preserve"> { ... } </w:t>
+              <w:t xml:space="preserve">tr:only-child { ... } </w:t>
             </w:r>
             <w:r>
               <w:rPr>
@@ -8812,149 +8551,189 @@
                 <w:rStyle w:val="Comments"/>
                 <w:lang w:val="en-US"/>
               </w:rPr>
-              <w:t>all &lt;</w:t>
+              <w:t>all &lt;tr&gt; elements that are the only child of their parent */</w:t>
+            </w:r>
+          </w:p>
+          <w:p>
+            <w:pPr>
+              <w:widowControl/>
+              <w:spacing w:before="0" w:line="360" w:lineRule="auto"/>
+              <w:rPr>
+                <w:rStyle w:val="Comments"/>
+              </w:rPr>
+            </w:pPr>
+            <w:r>
+              <w:rPr>
+                <w:rFonts w:eastAsia="SimSun" w:cs="Lucida Sans"/>
+                <w:kern w:val="3"/>
+                <w:szCs w:val="18"/>
+                <w:lang w:val="en-US" w:eastAsia="zh-CN" w:bidi="hi-IN"/>
+              </w:rPr>
+              <w:t>q:lang(</w:t>
+            </w:r>
+            <w:r>
+              <w:rPr>
+                <w:rStyle w:val="Numbers"/>
+              </w:rPr>
+              <w:t>no</w:t>
+            </w:r>
+            <w:r>
+              <w:rPr>
+                <w:rFonts w:eastAsia="SimSun" w:cs="Lucida Sans"/>
+                <w:kern w:val="3"/>
+                <w:szCs w:val="18"/>
+                <w:lang w:val="en-US" w:eastAsia="zh-CN" w:bidi="hi-IN"/>
+              </w:rPr>
+              <w:t xml:space="preserve">) { </w:t>
+            </w:r>
+            <w:r>
+              <w:rPr>
+                <w:rStyle w:val="Numbers"/>
+              </w:rPr>
+              <w:t>quotes</w:t>
+            </w:r>
+            <w:r>
+              <w:rPr>
+                <w:rFonts w:eastAsia="SimSun" w:cs="Lucida Sans"/>
+                <w:kern w:val="3"/>
+                <w:szCs w:val="18"/>
+                <w:lang w:val="en-US" w:eastAsia="zh-CN" w:bidi="hi-IN"/>
+              </w:rPr>
+              <w:t>: "</w:t>
+            </w:r>
+            <w:r>
+              <w:rPr>
+                <w:rStyle w:val="Strings"/>
+              </w:rPr>
+              <w:t>~</w:t>
+            </w:r>
+            <w:r>
+              <w:rPr>
+                <w:rFonts w:eastAsia="SimSun" w:cs="Lucida Sans"/>
+                <w:kern w:val="3"/>
+                <w:szCs w:val="18"/>
+                <w:lang w:val="en-US" w:eastAsia="zh-CN" w:bidi="hi-IN"/>
+              </w:rPr>
+              <w:t>" "</w:t>
+            </w:r>
+            <w:r>
+              <w:rPr>
+                <w:rStyle w:val="Strings"/>
+              </w:rPr>
+              <w:t>~</w:t>
+            </w:r>
+            <w:r>
+              <w:rPr>
+                <w:rFonts w:eastAsia="SimSun" w:cs="Lucida Sans"/>
+                <w:kern w:val="3"/>
+                <w:szCs w:val="18"/>
+                <w:lang w:val="en-US" w:eastAsia="zh-CN" w:bidi="hi-IN"/>
+              </w:rPr>
+              <w:t xml:space="preserve">" } </w:t>
+            </w:r>
+            <w:r>
+              <w:rPr>
+                <w:rStyle w:val="Comments"/>
+              </w:rPr>
+              <w:t xml:space="preserve">/* </w:t>
             </w:r>
             <w:r>
               <w:rPr>
                 <w:rStyle w:val="Comments"/>
                 <w:lang w:val="en-US"/>
               </w:rPr>
-              <w:t>tr</w:t>
+              <w:t>quotation marks for NO language: ~~</w:t>
+            </w:r>
+            <w:r>
+              <w:rPr>
+                <w:rStyle w:val="Comments"/>
+              </w:rPr>
+              <w:t xml:space="preserve"> */</w:t>
+            </w:r>
+          </w:p>
+          <w:p>
+            <w:pPr>
+              <w:widowControl/>
+              <w:spacing w:before="0" w:line="360" w:lineRule="auto"/>
+              <w:rPr>
+                <w:rFonts w:eastAsia="SimSun" w:cs="Lucida Sans"/>
+                <w:kern w:val="3"/>
+                <w:szCs w:val="18"/>
+                <w:lang w:val="en-US" w:eastAsia="zh-CN" w:bidi="hi-IN"/>
+              </w:rPr>
+            </w:pPr>
+            <w:r>
+              <w:rPr>
+                <w:rFonts w:eastAsia="SimSun" w:cs="Lucida Sans"/>
+                <w:kern w:val="3"/>
+                <w:szCs w:val="18"/>
+                <w:lang w:val="en-US" w:eastAsia="zh-CN" w:bidi="hi-IN"/>
+              </w:rPr>
+              <w:t xml:space="preserve">p:empty { ... } </w:t>
+            </w:r>
+            <w:r>
+              <w:rPr>
+                <w:rStyle w:val="Comments"/>
+              </w:rPr>
+              <w:t xml:space="preserve">/* </w:t>
             </w:r>
             <w:r>
               <w:rPr>
                 <w:rStyle w:val="Comments"/>
                 <w:lang w:val="en-US"/>
               </w:rPr>
-              <w:t xml:space="preserve">&gt; elements that are the </w:t>
-            </w:r>
-            <w:r>
+              <w:t>all &lt;p&gt; elements that have no children */</w:t>
+            </w:r>
+          </w:p>
+          <w:p>
+            <w:pPr>
+              <w:widowControl/>
+              <w:spacing w:before="0" w:line="360" w:lineRule="auto"/>
               <w:rPr>
                 <w:rStyle w:val="Comments"/>
                 <w:lang w:val="en-US"/>
               </w:rPr>
-              <w:t>only child</w:t>
+            </w:pPr>
+            <w:r>
+              <w:rPr>
+                <w:rFonts w:eastAsia="SimSun" w:cs="Lucida Sans"/>
+                <w:kern w:val="3"/>
+                <w:szCs w:val="18"/>
+                <w:lang w:val="en-US" w:eastAsia="zh-CN" w:bidi="hi-IN"/>
+              </w:rPr>
+              <w:t xml:space="preserve">:not(p) { ... } </w:t>
+            </w:r>
+            <w:r>
+              <w:rPr>
+                <w:rStyle w:val="Comments"/>
+              </w:rPr>
+              <w:t xml:space="preserve">/* </w:t>
             </w:r>
             <w:r>
               <w:rPr>
                 <w:rStyle w:val="Comments"/>
                 <w:lang w:val="en-US"/>
               </w:rPr>
-              <w:t xml:space="preserve"> of their parent */</w:t>
-            </w:r>
-          </w:p>
-          <w:p>
-            <w:pPr>
-              <w:widowControl/>
-              <w:spacing w:before="0" w:line="360" w:lineRule="auto"/>
-              <w:rPr>
-                <w:rStyle w:val="Comments"/>
-              </w:rPr>
-            </w:pPr>
-            <w:r>
-              <w:rPr>
-                <w:rFonts w:eastAsia="SimSun" w:cs="Lucida Sans"/>
-                <w:kern w:val="3"/>
-                <w:szCs w:val="18"/>
-                <w:lang w:val="en-US" w:eastAsia="zh-CN" w:bidi="hi-IN"/>
-              </w:rPr>
-              <w:t>q</w:t>
-            </w:r>
-            <w:r>
-              <w:rPr>
-                <w:rFonts w:eastAsia="SimSun" w:cs="Lucida Sans"/>
-                <w:kern w:val="3"/>
-                <w:szCs w:val="18"/>
-                <w:lang w:val="en-US" w:eastAsia="zh-CN" w:bidi="hi-IN"/>
-              </w:rPr>
-              <w:t>:</w:t>
-            </w:r>
-            <w:r>
-              <w:rPr>
-                <w:rFonts w:eastAsia="SimSun" w:cs="Lucida Sans"/>
-                <w:kern w:val="3"/>
-                <w:szCs w:val="18"/>
-                <w:lang w:val="en-US" w:eastAsia="zh-CN" w:bidi="hi-IN"/>
-              </w:rPr>
-              <w:t>lang(</w:t>
-            </w:r>
-            <w:r>
-              <w:rPr>
-                <w:rStyle w:val="Numbers"/>
-              </w:rPr>
-              <w:t>no</w:t>
-            </w:r>
-            <w:r>
-              <w:rPr>
-                <w:rFonts w:eastAsia="SimSun" w:cs="Lucida Sans"/>
-                <w:kern w:val="3"/>
-                <w:szCs w:val="18"/>
-                <w:lang w:val="en-US" w:eastAsia="zh-CN" w:bidi="hi-IN"/>
-              </w:rPr>
-              <w:t>)</w:t>
-            </w:r>
-            <w:r>
-              <w:rPr>
-                <w:rFonts w:eastAsia="SimSun" w:cs="Lucida Sans"/>
-                <w:kern w:val="3"/>
-                <w:szCs w:val="18"/>
-                <w:lang w:val="en-US" w:eastAsia="zh-CN" w:bidi="hi-IN"/>
-              </w:rPr>
-              <w:t xml:space="preserve"> { </w:t>
-            </w:r>
-            <w:r>
-              <w:rPr>
-                <w:rStyle w:val="Numbers"/>
-              </w:rPr>
-              <w:t>quotes</w:t>
-            </w:r>
-            <w:r>
-              <w:rPr>
-                <w:rFonts w:eastAsia="SimSun" w:cs="Lucida Sans"/>
-                <w:kern w:val="3"/>
-                <w:szCs w:val="18"/>
-                <w:lang w:val="en-US" w:eastAsia="zh-CN" w:bidi="hi-IN"/>
-              </w:rPr>
-              <w:t>: "</w:t>
-            </w:r>
-            <w:r>
-              <w:rPr>
-                <w:rStyle w:val="Strings"/>
-              </w:rPr>
-              <w:t>~</w:t>
-            </w:r>
-            <w:r>
-              <w:rPr>
-                <w:rFonts w:eastAsia="SimSun" w:cs="Lucida Sans"/>
-                <w:kern w:val="3"/>
-                <w:szCs w:val="18"/>
-                <w:lang w:val="en-US" w:eastAsia="zh-CN" w:bidi="hi-IN"/>
-              </w:rPr>
-              <w:t>" "</w:t>
-            </w:r>
-            <w:r>
-              <w:rPr>
-                <w:rStyle w:val="Strings"/>
-              </w:rPr>
-              <w:t>~</w:t>
-            </w:r>
-            <w:r>
-              <w:rPr>
-                <w:rFonts w:eastAsia="SimSun" w:cs="Lucida Sans"/>
-                <w:kern w:val="3"/>
-                <w:szCs w:val="18"/>
-                <w:lang w:val="en-US" w:eastAsia="zh-CN" w:bidi="hi-IN"/>
-              </w:rPr>
-              <w:t>"</w:t>
-            </w:r>
-            <w:r>
-              <w:rPr>
-                <w:rFonts w:eastAsia="SimSun" w:cs="Lucida Sans"/>
-                <w:kern w:val="3"/>
-                <w:szCs w:val="18"/>
-                <w:lang w:val="en-US" w:eastAsia="zh-CN" w:bidi="hi-IN"/>
-              </w:rPr>
-              <w:t xml:space="preserve"> } </w:t>
+              <w:t>all elements that are not &lt;p&gt; */</w:t>
+            </w:r>
+          </w:p>
+          <w:p>
+            <w:pPr>
+              <w:widowControl/>
+              <w:spacing w:before="0" w:line="360" w:lineRule="auto"/>
+              <w:rPr>
+                <w:rStyle w:val="Comments"/>
+                <w:lang w:val="en-US"/>
+              </w:rPr>
+            </w:pPr>
+            <w:r>
+              <w:rPr>
+                <w:rFonts w:eastAsia="SimSun" w:cs="Lucida Sans"/>
+                <w:kern w:val="3"/>
+                <w:szCs w:val="18"/>
+                <w:lang w:val="en-US" w:eastAsia="zh-CN" w:bidi="hi-IN"/>
+              </w:rPr>
+              <w:t xml:space="preserve">:root { ... } </w:t>
             </w:r>
             <w:r>
               <w:rPr>
@@ -8967,214 +8746,7 @@
                 <w:rStyle w:val="Comments"/>
                 <w:lang w:val="en-US"/>
               </w:rPr>
-              <w:t>quotation marks for NO language: ~~</w:t>
-            </w:r>
-            <w:r>
-              <w:rPr>
-                <w:rStyle w:val="Comments"/>
-              </w:rPr>
-              <w:t xml:space="preserve"> */</w:t>
-            </w:r>
-          </w:p>
-          <w:p>
-            <w:pPr>
-              <w:widowControl/>
-              <w:spacing w:before="0" w:line="360" w:lineRule="auto"/>
-              <w:rPr>
-                <w:rFonts w:eastAsia="SimSun" w:cs="Lucida Sans"/>
-                <w:kern w:val="3"/>
-                <w:szCs w:val="18"/>
-                <w:lang w:val="en-US" w:eastAsia="zh-CN" w:bidi="hi-IN"/>
-              </w:rPr>
-            </w:pPr>
-            <w:r>
-              <w:rPr>
-                <w:rFonts w:eastAsia="SimSun" w:cs="Lucida Sans"/>
-                <w:kern w:val="3"/>
-                <w:szCs w:val="18"/>
-                <w:lang w:val="en-US" w:eastAsia="zh-CN" w:bidi="hi-IN"/>
-              </w:rPr>
-              <w:t>p:</w:t>
-            </w:r>
-            <w:r>
-              <w:rPr>
-                <w:rFonts w:eastAsia="SimSun" w:cs="Lucida Sans"/>
-                <w:kern w:val="3"/>
-                <w:szCs w:val="18"/>
-                <w:lang w:val="en-US" w:eastAsia="zh-CN" w:bidi="hi-IN"/>
-              </w:rPr>
-              <w:t>empty</w:t>
-            </w:r>
-            <w:r>
-              <w:rPr>
-                <w:rFonts w:eastAsia="SimSun" w:cs="Lucida Sans"/>
-                <w:kern w:val="3"/>
-                <w:szCs w:val="18"/>
-                <w:lang w:val="en-US" w:eastAsia="zh-CN" w:bidi="hi-IN"/>
-              </w:rPr>
-              <w:t xml:space="preserve"> { ... } </w:t>
-            </w:r>
-            <w:r>
-              <w:rPr>
-                <w:rStyle w:val="Comments"/>
-              </w:rPr>
-              <w:t xml:space="preserve">/* </w:t>
-            </w:r>
-            <w:r>
-              <w:rPr>
-                <w:rStyle w:val="Comments"/>
-                <w:lang w:val="en-US"/>
-              </w:rPr>
-              <w:t>all</w:t>
-            </w:r>
-            <w:r>
-              <w:rPr>
-                <w:rStyle w:val="Comments"/>
-                <w:lang w:val="en-US"/>
-              </w:rPr>
-              <w:t xml:space="preserve"> &lt;</w:t>
-            </w:r>
-            <w:r>
-              <w:rPr>
-                <w:rStyle w:val="Comments"/>
-                <w:lang w:val="en-US"/>
-              </w:rPr>
-              <w:t>p</w:t>
-            </w:r>
-            <w:r>
-              <w:rPr>
-                <w:rStyle w:val="Comments"/>
-                <w:lang w:val="en-US"/>
-              </w:rPr>
-              <w:t xml:space="preserve">&gt; </w:t>
-            </w:r>
-            <w:r>
-              <w:rPr>
-                <w:rStyle w:val="Comments"/>
-                <w:lang w:val="en-US"/>
-              </w:rPr>
-              <w:t>elements that have no children</w:t>
-            </w:r>
-            <w:r>
-              <w:rPr>
-                <w:rStyle w:val="Comments"/>
-                <w:lang w:val="en-US"/>
-              </w:rPr>
-              <w:t xml:space="preserve"> */</w:t>
-            </w:r>
-          </w:p>
-          <w:p>
-            <w:pPr>
-              <w:widowControl/>
-              <w:spacing w:before="0" w:line="360" w:lineRule="auto"/>
-              <w:rPr>
-                <w:rStyle w:val="Comments"/>
-                <w:lang w:val="en-US"/>
-              </w:rPr>
-            </w:pPr>
-            <w:r>
-              <w:rPr>
-                <w:rFonts w:eastAsia="SimSun" w:cs="Lucida Sans"/>
-                <w:kern w:val="3"/>
-                <w:szCs w:val="18"/>
-                <w:lang w:val="en-US" w:eastAsia="zh-CN" w:bidi="hi-IN"/>
-              </w:rPr>
-              <w:t>:</w:t>
-            </w:r>
-            <w:r>
-              <w:rPr>
-                <w:rFonts w:eastAsia="SimSun" w:cs="Lucida Sans"/>
-                <w:kern w:val="3"/>
-                <w:szCs w:val="18"/>
-                <w:lang w:val="en-US" w:eastAsia="zh-CN" w:bidi="hi-IN"/>
-              </w:rPr>
-              <w:t>not(p)</w:t>
-            </w:r>
-            <w:r>
-              <w:rPr>
-                <w:rFonts w:eastAsia="SimSun" w:cs="Lucida Sans"/>
-                <w:kern w:val="3"/>
-                <w:szCs w:val="18"/>
-                <w:lang w:val="en-US" w:eastAsia="zh-CN" w:bidi="hi-IN"/>
-              </w:rPr>
-              <w:t xml:space="preserve"> { ... } </w:t>
-            </w:r>
-            <w:r>
-              <w:rPr>
-                <w:rStyle w:val="Comments"/>
-              </w:rPr>
-              <w:t xml:space="preserve">/* </w:t>
-            </w:r>
-            <w:r>
-              <w:rPr>
-                <w:rStyle w:val="Comments"/>
-                <w:lang w:val="en-US"/>
-              </w:rPr>
-              <w:t>all</w:t>
-            </w:r>
-            <w:r>
-              <w:rPr>
-                <w:rStyle w:val="Comments"/>
-                <w:lang w:val="en-US"/>
-              </w:rPr>
-              <w:t xml:space="preserve"> elements that are not &lt;p&gt; */</w:t>
-            </w:r>
-          </w:p>
-          <w:p>
-            <w:pPr>
-              <w:widowControl/>
-              <w:spacing w:before="0" w:line="360" w:lineRule="auto"/>
-              <w:rPr>
-                <w:rStyle w:val="Comments"/>
-                <w:lang w:val="en-US"/>
-              </w:rPr>
-            </w:pPr>
-            <w:r>
-              <w:rPr>
-                <w:rFonts w:eastAsia="SimSun" w:cs="Lucida Sans"/>
-                <w:kern w:val="3"/>
-                <w:szCs w:val="18"/>
-                <w:lang w:val="en-US" w:eastAsia="zh-CN" w:bidi="hi-IN"/>
-              </w:rPr>
-              <w:t>:</w:t>
-            </w:r>
-            <w:r>
-              <w:rPr>
-                <w:rFonts w:eastAsia="SimSun" w:cs="Lucida Sans"/>
-                <w:kern w:val="3"/>
-                <w:szCs w:val="18"/>
-                <w:lang w:val="en-US" w:eastAsia="zh-CN" w:bidi="hi-IN"/>
-              </w:rPr>
-              <w:t>root</w:t>
-            </w:r>
-            <w:r>
-              <w:rPr>
-                <w:rFonts w:eastAsia="SimSun" w:cs="Lucida Sans"/>
-                <w:kern w:val="3"/>
-                <w:szCs w:val="18"/>
-                <w:lang w:val="en-US" w:eastAsia="zh-CN" w:bidi="hi-IN"/>
-              </w:rPr>
-              <w:t xml:space="preserve"> { ... } </w:t>
-            </w:r>
-            <w:r>
-              <w:rPr>
-                <w:rStyle w:val="Comments"/>
-              </w:rPr>
-              <w:t xml:space="preserve">/* </w:t>
-            </w:r>
-            <w:r>
-              <w:rPr>
-                <w:rStyle w:val="Comments"/>
-                <w:lang w:val="en-US"/>
-              </w:rPr>
-              <w:t>the document's root element</w:t>
-            </w:r>
-            <w:r>
-              <w:rPr>
-                <w:rStyle w:val="Comments"/>
-                <w:lang w:val="en-US"/>
-              </w:rPr>
-              <w:t xml:space="preserve"> */</w:t>
+              <w:t>the document's root element */</w:t>
             </w:r>
           </w:p>
           <w:p>
@@ -9194,16 +8766,7 @@
                 <w:szCs w:val="18"/>
                 <w:lang w:val="en-US" w:eastAsia="zh-CN" w:bidi="hi-IN"/>
               </w:rPr>
-              <w:t>:target</w:t>
-            </w:r>
-            <w:r>
-              <w:rPr>
-                <w:rFonts w:eastAsia="SimSun" w:cs="Lucida Sans"/>
-                <w:kern w:val="3"/>
-                <w:szCs w:val="18"/>
-                <w:lang w:val="en-US" w:eastAsia="zh-CN" w:bidi="hi-IN"/>
-              </w:rPr>
-              <w:t xml:space="preserve"> { ... } </w:t>
+              <w:t xml:space="preserve">:target { ... } </w:t>
             </w:r>
             <w:r>
               <w:rPr>
@@ -9216,14 +8779,7 @@
                 <w:rStyle w:val="Comments"/>
                 <w:lang w:val="en-US"/>
               </w:rPr>
-              <w:t>the current active element (when the user clicked on a URL containing this element's name as anchor)</w:t>
-            </w:r>
-            <w:r>
-              <w:rPr>
-                <w:rStyle w:val="Comments"/>
-                <w:lang w:val="en-US"/>
-              </w:rPr>
-              <w:t xml:space="preserve"> */</w:t>
+              <w:t>the current active element (when the user clicked on a URL containing this element's name as anchor) */</w:t>
             </w:r>
           </w:p>
         </w:tc>
@@ -9308,25 +8864,7 @@
                 <w:szCs w:val="18"/>
                 <w:lang w:val="en-US" w:eastAsia="zh-CN" w:bidi="hi-IN"/>
               </w:rPr>
-              <w:t>a:</w:t>
-            </w:r>
-            <w:r>
-              <w:rPr>
-                <w:rFonts w:eastAsia="SimSun" w:cs="Lucida Sans"/>
-                <w:kern w:val="3"/>
-                <w:szCs w:val="18"/>
-                <w:lang w:val="en-US" w:eastAsia="zh-CN" w:bidi="hi-IN"/>
-              </w:rPr>
-              <w:t>link</w:t>
-            </w:r>
-            <w:r>
-              <w:rPr>
-                <w:rFonts w:eastAsia="SimSun" w:cs="Lucida Sans"/>
-                <w:kern w:val="3"/>
-                <w:szCs w:val="18"/>
-                <w:lang w:val="en-US" w:eastAsia="zh-CN" w:bidi="hi-IN"/>
-              </w:rPr>
-              <w:t xml:space="preserve"> { ... } </w:t>
+              <w:t xml:space="preserve">a:link { ... } </w:t>
             </w:r>
             <w:r>
               <w:rPr>
@@ -9376,25 +8914,7 @@
                 <w:szCs w:val="18"/>
                 <w:lang w:val="en-US" w:eastAsia="zh-CN" w:bidi="hi-IN"/>
               </w:rPr>
-              <w:t>a:</w:t>
-            </w:r>
-            <w:r>
-              <w:rPr>
-                <w:rFonts w:eastAsia="SimSun" w:cs="Lucida Sans"/>
-                <w:kern w:val="3"/>
-                <w:szCs w:val="18"/>
-                <w:lang w:val="en-US" w:eastAsia="zh-CN" w:bidi="hi-IN"/>
-              </w:rPr>
-              <w:t>visited</w:t>
-            </w:r>
-            <w:r>
-              <w:rPr>
-                <w:rFonts w:eastAsia="SimSun" w:cs="Lucida Sans"/>
-                <w:kern w:val="3"/>
-                <w:szCs w:val="18"/>
-                <w:lang w:val="en-US" w:eastAsia="zh-CN" w:bidi="hi-IN"/>
-              </w:rPr>
-              <w:t xml:space="preserve"> { ... } </w:t>
+              <w:t xml:space="preserve">a:visited { ... } </w:t>
             </w:r>
             <w:r>
               <w:rPr>
@@ -9495,25 +9015,7 @@
                 <w:szCs w:val="18"/>
                 <w:lang w:val="en-US" w:eastAsia="zh-CN" w:bidi="hi-IN"/>
               </w:rPr>
-              <w:t>a:</w:t>
-            </w:r>
-            <w:r>
-              <w:rPr>
-                <w:rFonts w:eastAsia="SimSun" w:cs="Lucida Sans"/>
-                <w:kern w:val="3"/>
-                <w:szCs w:val="18"/>
-                <w:lang w:val="en-US" w:eastAsia="zh-CN" w:bidi="hi-IN"/>
-              </w:rPr>
-              <w:t>active</w:t>
-            </w:r>
-            <w:r>
-              <w:rPr>
-                <w:rFonts w:eastAsia="SimSun" w:cs="Lucida Sans"/>
-                <w:kern w:val="3"/>
-                <w:szCs w:val="18"/>
-                <w:lang w:val="en-US" w:eastAsia="zh-CN" w:bidi="hi-IN"/>
-              </w:rPr>
-              <w:t xml:space="preserve"> { ... } </w:t>
+              <w:t xml:space="preserve">a:active { ... } </w:t>
             </w:r>
             <w:r>
               <w:rPr>
@@ -9656,25 +9158,7 @@
                 <w:szCs w:val="18"/>
                 <w:lang w:val="en-US" w:eastAsia="zh-CN" w:bidi="hi-IN"/>
               </w:rPr>
-              <w:t>input:</w:t>
-            </w:r>
-            <w:r>
-              <w:rPr>
-                <w:rFonts w:eastAsia="SimSun" w:cs="Lucida Sans"/>
-                <w:kern w:val="3"/>
-                <w:szCs w:val="18"/>
-                <w:lang w:val="en-US" w:eastAsia="zh-CN" w:bidi="hi-IN"/>
-              </w:rPr>
-              <w:t>checked</w:t>
-            </w:r>
-            <w:r>
-              <w:rPr>
-                <w:rFonts w:eastAsia="SimSun" w:cs="Lucida Sans"/>
-                <w:kern w:val="3"/>
-                <w:szCs w:val="18"/>
-                <w:lang w:val="en-US" w:eastAsia="zh-CN" w:bidi="hi-IN"/>
-              </w:rPr>
-              <w:t xml:space="preserve"> { ... } </w:t>
+              <w:t xml:space="preserve">input:checked { ... } </w:t>
             </w:r>
             <w:r>
               <w:rPr>
@@ -9724,25 +9208,7 @@
                 <w:szCs w:val="18"/>
                 <w:lang w:val="en-US" w:eastAsia="zh-CN" w:bidi="hi-IN"/>
               </w:rPr>
-              <w:t>input:</w:t>
-            </w:r>
-            <w:r>
-              <w:rPr>
-                <w:rFonts w:eastAsia="SimSun" w:cs="Lucida Sans"/>
-                <w:kern w:val="3"/>
-                <w:szCs w:val="18"/>
-                <w:lang w:val="en-US" w:eastAsia="zh-CN" w:bidi="hi-IN"/>
-              </w:rPr>
-              <w:t>disabled</w:t>
-            </w:r>
-            <w:r>
-              <w:rPr>
-                <w:rFonts w:eastAsia="SimSun" w:cs="Lucida Sans"/>
-                <w:kern w:val="3"/>
-                <w:szCs w:val="18"/>
-                <w:lang w:val="en-US" w:eastAsia="zh-CN" w:bidi="hi-IN"/>
-              </w:rPr>
-              <w:t xml:space="preserve"> { ... } </w:t>
+              <w:t xml:space="preserve">input:disabled { ... } </w:t>
             </w:r>
             <w:r>
               <w:rPr>
@@ -9792,25 +9258,7 @@
                 <w:szCs w:val="18"/>
                 <w:lang w:val="en-US" w:eastAsia="zh-CN" w:bidi="hi-IN"/>
               </w:rPr>
-              <w:t>input:</w:t>
-            </w:r>
-            <w:r>
-              <w:rPr>
-                <w:rFonts w:eastAsia="SimSun" w:cs="Lucida Sans"/>
-                <w:kern w:val="3"/>
-                <w:szCs w:val="18"/>
-                <w:lang w:val="en-US" w:eastAsia="zh-CN" w:bidi="hi-IN"/>
-              </w:rPr>
-              <w:t>enabled</w:t>
-            </w:r>
-            <w:r>
-              <w:rPr>
-                <w:rFonts w:eastAsia="SimSun" w:cs="Lucida Sans"/>
-                <w:kern w:val="3"/>
-                <w:szCs w:val="18"/>
-                <w:lang w:val="en-US" w:eastAsia="zh-CN" w:bidi="hi-IN"/>
-              </w:rPr>
-              <w:t xml:space="preserve"> { ... } </w:t>
+              <w:t xml:space="preserve">input:enabled { ... } </w:t>
             </w:r>
             <w:r>
               <w:rPr>
@@ -9860,25 +9308,7 @@
                 <w:szCs w:val="18"/>
                 <w:lang w:val="en-US" w:eastAsia="zh-CN" w:bidi="hi-IN"/>
               </w:rPr>
-              <w:t>input:</w:t>
-            </w:r>
-            <w:r>
-              <w:rPr>
-                <w:rFonts w:eastAsia="SimSun" w:cs="Lucida Sans"/>
-                <w:kern w:val="3"/>
-                <w:szCs w:val="18"/>
-                <w:lang w:val="en-US" w:eastAsia="zh-CN" w:bidi="hi-IN"/>
-              </w:rPr>
-              <w:t>in-range</w:t>
-            </w:r>
-            <w:r>
-              <w:rPr>
-                <w:rFonts w:eastAsia="SimSun" w:cs="Lucida Sans"/>
-                <w:kern w:val="3"/>
-                <w:szCs w:val="18"/>
-                <w:lang w:val="en-US" w:eastAsia="zh-CN" w:bidi="hi-IN"/>
-              </w:rPr>
-              <w:t xml:space="preserve"> { ... } </w:t>
+              <w:t xml:space="preserve">input:in-range { ... } </w:t>
             </w:r>
             <w:r>
               <w:rPr>
@@ -9928,25 +9358,7 @@
                 <w:szCs w:val="18"/>
                 <w:lang w:val="en-US" w:eastAsia="zh-CN" w:bidi="hi-IN"/>
               </w:rPr>
-              <w:t>input:</w:t>
-            </w:r>
-            <w:r>
-              <w:rPr>
-                <w:rFonts w:eastAsia="SimSun" w:cs="Lucida Sans"/>
-                <w:kern w:val="3"/>
-                <w:szCs w:val="18"/>
-                <w:lang w:val="en-US" w:eastAsia="zh-CN" w:bidi="hi-IN"/>
-              </w:rPr>
-              <w:t>out-of-range</w:t>
-            </w:r>
-            <w:r>
-              <w:rPr>
-                <w:rFonts w:eastAsia="SimSun" w:cs="Lucida Sans"/>
-                <w:kern w:val="3"/>
-                <w:szCs w:val="18"/>
-                <w:lang w:val="en-US" w:eastAsia="zh-CN" w:bidi="hi-IN"/>
-              </w:rPr>
-              <w:t xml:space="preserve"> { ... } </w:t>
+              <w:t xml:space="preserve">input:out-of-range { ... } </w:t>
             </w:r>
             <w:r>
               <w:rPr>
@@ -9996,25 +9408,7 @@
                 <w:szCs w:val="18"/>
                 <w:lang w:val="en-US" w:eastAsia="zh-CN" w:bidi="hi-IN"/>
               </w:rPr>
-              <w:t>input:</w:t>
-            </w:r>
-            <w:r>
-              <w:rPr>
-                <w:rFonts w:eastAsia="SimSun" w:cs="Lucida Sans"/>
-                <w:kern w:val="3"/>
-                <w:szCs w:val="18"/>
-                <w:lang w:val="en-US" w:eastAsia="zh-CN" w:bidi="hi-IN"/>
-              </w:rPr>
-              <w:t>valid</w:t>
-            </w:r>
-            <w:r>
-              <w:rPr>
-                <w:rFonts w:eastAsia="SimSun" w:cs="Lucida Sans"/>
-                <w:kern w:val="3"/>
-                <w:szCs w:val="18"/>
-                <w:lang w:val="en-US" w:eastAsia="zh-CN" w:bidi="hi-IN"/>
-              </w:rPr>
-              <w:t xml:space="preserve"> { ... } </w:t>
+              <w:t xml:space="preserve">input:valid { ... } </w:t>
             </w:r>
             <w:r>
               <w:rPr>
@@ -10064,25 +9458,7 @@
                 <w:szCs w:val="18"/>
                 <w:lang w:val="en-US" w:eastAsia="zh-CN" w:bidi="hi-IN"/>
               </w:rPr>
-              <w:t>input:</w:t>
-            </w:r>
-            <w:r>
-              <w:rPr>
-                <w:rFonts w:eastAsia="SimSun" w:cs="Lucida Sans"/>
-                <w:kern w:val="3"/>
-                <w:szCs w:val="18"/>
-                <w:lang w:val="en-US" w:eastAsia="zh-CN" w:bidi="hi-IN"/>
-              </w:rPr>
-              <w:t>invalid</w:t>
-            </w:r>
-            <w:r>
-              <w:rPr>
-                <w:rFonts w:eastAsia="SimSun" w:cs="Lucida Sans"/>
-                <w:kern w:val="3"/>
-                <w:szCs w:val="18"/>
-                <w:lang w:val="en-US" w:eastAsia="zh-CN" w:bidi="hi-IN"/>
-              </w:rPr>
-              <w:t xml:space="preserve"> { ... } </w:t>
+              <w:t xml:space="preserve">input:invalid { ... } </w:t>
             </w:r>
             <w:r>
               <w:rPr>
@@ -10132,25 +9508,7 @@
                 <w:szCs w:val="18"/>
                 <w:lang w:val="en-US" w:eastAsia="zh-CN" w:bidi="hi-IN"/>
               </w:rPr>
-              <w:t>input:</w:t>
-            </w:r>
-            <w:r>
-              <w:rPr>
-                <w:rFonts w:eastAsia="SimSun" w:cs="Lucida Sans"/>
-                <w:kern w:val="3"/>
-                <w:szCs w:val="18"/>
-                <w:lang w:val="en-US" w:eastAsia="zh-CN" w:bidi="hi-IN"/>
-              </w:rPr>
-              <w:t>required</w:t>
-            </w:r>
-            <w:r>
-              <w:rPr>
-                <w:rFonts w:eastAsia="SimSun" w:cs="Lucida Sans"/>
-                <w:kern w:val="3"/>
-                <w:szCs w:val="18"/>
-                <w:lang w:val="en-US" w:eastAsia="zh-CN" w:bidi="hi-IN"/>
-              </w:rPr>
-              <w:t xml:space="preserve"> { ... } </w:t>
+              <w:t xml:space="preserve">input:required { ... } </w:t>
             </w:r>
             <w:r>
               <w:rPr>
@@ -10200,25 +9558,7 @@
                 <w:szCs w:val="18"/>
                 <w:lang w:val="en-US" w:eastAsia="zh-CN" w:bidi="hi-IN"/>
               </w:rPr>
-              <w:t>input:</w:t>
-            </w:r>
-            <w:r>
-              <w:rPr>
-                <w:rFonts w:eastAsia="SimSun" w:cs="Lucida Sans"/>
-                <w:kern w:val="3"/>
-                <w:szCs w:val="18"/>
-                <w:lang w:val="en-US" w:eastAsia="zh-CN" w:bidi="hi-IN"/>
-              </w:rPr>
-              <w:t>optional</w:t>
-            </w:r>
-            <w:r>
-              <w:rPr>
-                <w:rFonts w:eastAsia="SimSun" w:cs="Lucida Sans"/>
-                <w:kern w:val="3"/>
-                <w:szCs w:val="18"/>
-                <w:lang w:val="en-US" w:eastAsia="zh-CN" w:bidi="hi-IN"/>
-              </w:rPr>
-              <w:t xml:space="preserve"> { ... } </w:t>
+              <w:t xml:space="preserve">input:optional { ... } </w:t>
             </w:r>
             <w:r>
               <w:rPr>
@@ -10268,25 +9608,7 @@
                 <w:szCs w:val="18"/>
                 <w:lang w:val="en-US" w:eastAsia="zh-CN" w:bidi="hi-IN"/>
               </w:rPr>
-              <w:t>input:</w:t>
-            </w:r>
-            <w:r>
-              <w:rPr>
-                <w:rFonts w:eastAsia="SimSun" w:cs="Lucida Sans"/>
-                <w:kern w:val="3"/>
-                <w:szCs w:val="18"/>
-                <w:lang w:val="en-US" w:eastAsia="zh-CN" w:bidi="hi-IN"/>
-              </w:rPr>
-              <w:t>read-only</w:t>
-            </w:r>
-            <w:r>
-              <w:rPr>
-                <w:rFonts w:eastAsia="SimSun" w:cs="Lucida Sans"/>
-                <w:kern w:val="3"/>
-                <w:szCs w:val="18"/>
-                <w:lang w:val="en-US" w:eastAsia="zh-CN" w:bidi="hi-IN"/>
-              </w:rPr>
-              <w:t xml:space="preserve"> { ... } </w:t>
+              <w:t xml:space="preserve">input:read-only { ... } </w:t>
             </w:r>
             <w:r>
               <w:rPr>
@@ -10339,25 +9661,7 @@
                 <w:szCs w:val="18"/>
                 <w:lang w:val="en-US" w:eastAsia="zh-CN" w:bidi="hi-IN"/>
               </w:rPr>
-              <w:t>input:</w:t>
-            </w:r>
-            <w:r>
-              <w:rPr>
-                <w:rFonts w:eastAsia="SimSun" w:cs="Lucida Sans"/>
-                <w:kern w:val="3"/>
-                <w:szCs w:val="18"/>
-                <w:lang w:val="en-US" w:eastAsia="zh-CN" w:bidi="hi-IN"/>
-              </w:rPr>
-              <w:t>read-write</w:t>
-            </w:r>
-            <w:r>
-              <w:rPr>
-                <w:rFonts w:eastAsia="SimSun" w:cs="Lucida Sans"/>
-                <w:kern w:val="3"/>
-                <w:szCs w:val="18"/>
-                <w:lang w:val="en-US" w:eastAsia="zh-CN" w:bidi="hi-IN"/>
-              </w:rPr>
-              <w:t xml:space="preserve"> { ... } </w:t>
+              <w:t xml:space="preserve">input:read-write { ... } </w:t>
             </w:r>
             <w:r>
               <w:rPr>
@@ -10603,6 +9907,21 @@
               </w:rPr>
               <w:t>::after</w:t>
             </w:r>
+            <w:r>
+              <w:rPr>
+                <w:rFonts w:eastAsia="SimSun" w:cs="Lucida Sans"/>
+                <w:kern w:val="3"/>
+                <w:szCs w:val="18"/>
+                <w:lang w:val="en-US" w:eastAsia="zh-CN" w:bidi="hi-IN"/>
+              </w:rPr>
+              <w:t xml:space="preserve"> </w:t>
+            </w:r>
+            <w:r>
+              <w:rPr>
+                <w:rStyle w:val="Comments"/>
+              </w:rPr>
+              <w:t>/* insert content after an element; always with property "content" */</w:t>
+            </w:r>
           </w:p>
           <w:p>
             <w:pPr>
@@ -10623,6 +9942,34 @@
                 <w:lang w:val="en-US" w:eastAsia="zh-CN" w:bidi="hi-IN"/>
               </w:rPr>
               <w:t>::before</w:t>
+            </w:r>
+            <w:r>
+              <w:rPr>
+                <w:rFonts w:eastAsia="SimSun" w:cs="Lucida Sans"/>
+                <w:kern w:val="3"/>
+                <w:szCs w:val="18"/>
+                <w:lang w:val="en-US" w:eastAsia="zh-CN" w:bidi="hi-IN"/>
+              </w:rPr>
+              <w:t xml:space="preserve"> </w:t>
+            </w:r>
+            <w:r>
+              <w:rPr>
+                <w:rStyle w:val="Comments"/>
+              </w:rPr>
+              <w:t xml:space="preserve">/* insert content </w:t>
+            </w:r>
+            <w:r>
+              <w:rPr>
+                <w:rStyle w:val="Comments"/>
+                <w:lang w:val="en-US"/>
+              </w:rPr>
+              <w:t>before</w:t>
+            </w:r>
+            <w:r>
+              <w:rPr>
+                <w:rStyle w:val="Comments"/>
+              </w:rPr>
+              <w:t xml:space="preserve"> an element; always with property "content" */</w:t>
             </w:r>
           </w:p>
         </w:tc>
@@ -10669,34 +10016,7 @@
                 <w:szCs w:val="18"/>
                 <w:lang w:val="en-US" w:eastAsia="zh-CN" w:bidi="hi-IN"/>
               </w:rPr>
-              <w:t xml:space="preserve">Pseudo-Elements Used to </w:t>
-            </w:r>
-            <w:r>
-              <w:rPr>
-                <w:rFonts w:eastAsia="SimSun" w:cs="Lucida Sans"/>
-                <w:kern w:val="3"/>
-                <w:szCs w:val="18"/>
-                <w:lang w:val="en-US" w:eastAsia="zh-CN" w:bidi="hi-IN"/>
-              </w:rPr>
-              <w:t>Selec</w:t>
-            </w:r>
-            <w:r>
-              <w:rPr>
-                <w:rFonts w:eastAsia="SimSun" w:cs="Lucida Sans"/>
-                <w:kern w:val="3"/>
-                <w:szCs w:val="18"/>
-                <w:lang w:val="en-US" w:eastAsia="zh-CN" w:bidi="hi-IN"/>
-              </w:rPr>
-              <w:t>t</w:t>
-            </w:r>
-            <w:r>
-              <w:rPr>
-                <w:rFonts w:eastAsia="SimSun" w:cs="Lucida Sans"/>
-                <w:kern w:val="3"/>
-                <w:szCs w:val="18"/>
-                <w:lang w:val="en-US" w:eastAsia="zh-CN" w:bidi="hi-IN"/>
-              </w:rPr>
-              <w:t xml:space="preserve"> Part of an Element</w:t>
+              <w:t>Pseudo-Elements Used to Select Part of an Element</w:t>
             </w:r>
           </w:p>
         </w:tc>
@@ -11641,16 +10961,7 @@
                 <w:szCs w:val="18"/>
                 <w:lang w:val="en-US" w:eastAsia="zh-CN" w:bidi="hi-IN"/>
               </w:rPr>
-              <w:t>Text</w:t>
-            </w:r>
-            <w:r>
-              <w:rPr>
-                <w:rFonts w:eastAsia="SimSun" w:cs="Lucida Sans"/>
-                <w:kern w:val="3"/>
-                <w:szCs w:val="18"/>
-                <w:lang w:val="en-US" w:eastAsia="zh-CN" w:bidi="hi-IN"/>
-              </w:rPr>
-              <w:t xml:space="preserve"> Format</w:t>
+              <w:t>Text Format</w:t>
             </w:r>
           </w:p>
         </w:tc>
@@ -12880,34 +12191,7 @@
                 <w:szCs w:val="18"/>
                 <w:lang w:val="en-US" w:eastAsia="zh-CN" w:bidi="hi-IN"/>
               </w:rPr>
-              <w:t xml:space="preserve">Click on "Select this style" to see how to use the current font (use @import for Judge). </w:t>
-            </w:r>
-            <w:r>
-              <w:rPr>
-                <w:rFonts w:eastAsia="SimSun" w:cs="Lucida Sans"/>
-                <w:kern w:val="3"/>
-                <w:szCs w:val="18"/>
-                <w:lang w:val="en-US" w:eastAsia="zh-CN" w:bidi="hi-IN"/>
-              </w:rPr>
-              <w:t>Download the</w:t>
-            </w:r>
-            <w:r>
-              <w:rPr>
-                <w:rFonts w:eastAsia="SimSun" w:cs="Lucida Sans"/>
-                <w:kern w:val="3"/>
-                <w:szCs w:val="18"/>
-                <w:lang w:val="en-US" w:eastAsia="zh-CN" w:bidi="hi-IN"/>
-              </w:rPr>
-              <w:t xml:space="preserve"> selected</w:t>
-            </w:r>
-            <w:r>
-              <w:rPr>
-                <w:rFonts w:eastAsia="SimSun" w:cs="Lucida Sans"/>
-                <w:kern w:val="3"/>
-                <w:szCs w:val="18"/>
-                <w:lang w:val="en-US" w:eastAsia="zh-CN" w:bidi="hi-IN"/>
-              </w:rPr>
-              <w:t xml:space="preserve"> font, place its folder into the project folder and type in the CSS file:</w:t>
+              <w:t>Click on "Select this style" to see how to use the current font (use @import for Judge). Download the selected font, place its folder into the project folder and type in the CSS file:</w:t>
             </w:r>
           </w:p>
           <w:p>
@@ -13229,25 +12513,7 @@
                 <w:szCs w:val="18"/>
                 <w:lang w:val="en-US" w:eastAsia="zh-CN" w:bidi="hi-IN"/>
               </w:rPr>
-              <w:t>index.html:</w:t>
-            </w:r>
-            <w:r>
-              <w:rPr>
-                <w:rFonts w:eastAsia="SimSun" w:cs="Lucida Sans"/>
-                <w:kern w:val="3"/>
-                <w:szCs w:val="18"/>
-                <w:lang w:val="en-US" w:eastAsia="zh-CN" w:bidi="hi-IN"/>
-              </w:rPr>
-              <w:t xml:space="preserve"> </w:t>
-            </w:r>
-            <w:r>
-              <w:rPr>
-                <w:rFonts w:eastAsia="SimSun" w:cs="Lucida Sans"/>
-                <w:kern w:val="3"/>
-                <w:szCs w:val="18"/>
-                <w:lang w:val="en-US" w:eastAsia="zh-CN" w:bidi="hi-IN"/>
-              </w:rPr>
-              <w:t>&lt;</w:t>
+              <w:t>index.html: &lt;</w:t>
             </w:r>
             <w:r>
               <w:rPr>
@@ -13346,7 +12612,13 @@
                 <w:szCs w:val="18"/>
                 <w:lang w:val="en-US" w:eastAsia="zh-CN" w:bidi="hi-IN"/>
               </w:rPr>
-              <w:t>style.css:</w:t>
+              <w:t>style.css: @</w:t>
+            </w:r>
+            <w:r>
+              <w:rPr>
+                <w:rStyle w:val="Keywords"/>
+              </w:rPr>
+              <w:t>import</w:t>
             </w:r>
             <w:r>
               <w:rPr>
@@ -13359,30 +12631,6 @@
             </w:r>
             <w:r>
               <w:rPr>
-                <w:rFonts w:eastAsia="SimSun" w:cs="Lucida Sans"/>
-                <w:kern w:val="3"/>
-                <w:szCs w:val="18"/>
-                <w:lang w:val="en-US" w:eastAsia="zh-CN" w:bidi="hi-IN"/>
-              </w:rPr>
-              <w:t>@</w:t>
-            </w:r>
-            <w:r>
-              <w:rPr>
-                <w:rStyle w:val="Keywords"/>
-              </w:rPr>
-              <w:t>import</w:t>
-            </w:r>
-            <w:r>
-              <w:rPr>
-                <w:rFonts w:eastAsia="SimSun" w:cs="Lucida Sans"/>
-                <w:kern w:val="3"/>
-                <w:szCs w:val="18"/>
-                <w:lang w:val="en-US" w:eastAsia="zh-CN" w:bidi="hi-IN"/>
-              </w:rPr>
-              <w:t xml:space="preserve"> </w:t>
-            </w:r>
-            <w:r>
-              <w:rPr>
                 <w:rStyle w:val="Functions"/>
               </w:rPr>
               <w:t>url</w:t>
@@ -13394,16 +12642,7 @@
                 <w:szCs w:val="18"/>
                 <w:lang w:val="en-US" w:eastAsia="zh-CN" w:bidi="hi-IN"/>
               </w:rPr>
-              <w:t>(</w:t>
-            </w:r>
-            <w:r>
-              <w:rPr>
-                <w:rFonts w:eastAsia="SimSun" w:cs="Lucida Sans"/>
-                <w:kern w:val="3"/>
-                <w:szCs w:val="18"/>
-                <w:lang w:val="en-US" w:eastAsia="zh-CN" w:bidi="hi-IN"/>
-              </w:rPr>
-              <w:t>"</w:t>
+              <w:t>("</w:t>
             </w:r>
             <w:r>
               <w:rPr>
@@ -13429,16 +12668,7 @@
                 <w:szCs w:val="18"/>
                 <w:lang w:val="en-US" w:eastAsia="zh-CN" w:bidi="hi-IN"/>
               </w:rPr>
-              <w:t>"</w:t>
-            </w:r>
-            <w:r>
-              <w:rPr>
-                <w:rFonts w:eastAsia="SimSun" w:cs="Lucida Sans"/>
-                <w:kern w:val="3"/>
-                <w:szCs w:val="18"/>
-                <w:lang w:val="en-US" w:eastAsia="zh-CN" w:bidi="hi-IN"/>
-              </w:rPr>
-              <w:t>);</w:t>
+              <w:t>");</w:t>
             </w:r>
           </w:p>
         </w:tc>
@@ -14682,14 +13912,117 @@
                 <w:rStyle w:val="Comments"/>
                 <w:lang w:val="en-US"/>
               </w:rPr>
-              <w:t xml:space="preserve">50% of the </w:t>
-            </w:r>
-            <w:r>
-              <w:rPr>
-                <w:rStyle w:val="Comments"/>
+              <w:t>50% of the current screen size</w:t>
+            </w:r>
+            <w:r>
+              <w:rPr>
+                <w:rStyle w:val="Comments"/>
+              </w:rPr>
+              <w:t xml:space="preserve"> */</w:t>
+            </w:r>
+          </w:p>
+          <w:p>
+            <w:pPr>
+              <w:widowControl/>
+              <w:spacing w:before="0" w:line="360" w:lineRule="auto"/>
+              <w:rPr>
+                <w:rFonts w:eastAsia="SimSun" w:cs="Lucida Sans"/>
+                <w:kern w:val="3"/>
+                <w:szCs w:val="18"/>
+                <w:lang w:val="en-US" w:eastAsia="zh-CN" w:bidi="hi-IN"/>
+              </w:rPr>
+            </w:pPr>
+            <w:r>
+              <w:rPr>
+                <w:rStyle w:val="Numbers"/>
                 <w:lang w:val="en-US"/>
               </w:rPr>
-              <w:t>current screen size</w:t>
+              <w:t>max-w</w:t>
+            </w:r>
+            <w:r>
+              <w:rPr>
+                <w:rStyle w:val="Numbers"/>
+              </w:rPr>
+              <w:t>idth</w:t>
+            </w:r>
+            <w:r>
+              <w:rPr>
+                <w:rFonts w:eastAsia="SimSun" w:cs="Lucida Sans"/>
+                <w:kern w:val="3"/>
+                <w:szCs w:val="18"/>
+                <w:lang w:val="en-US" w:eastAsia="zh-CN" w:bidi="hi-IN"/>
+              </w:rPr>
+              <w:t xml:space="preserve">: </w:t>
+            </w:r>
+            <w:r>
+              <w:rPr>
+                <w:rStyle w:val="Strings"/>
+              </w:rPr>
+              <w:t>none</w:t>
+            </w:r>
+            <w:r>
+              <w:rPr>
+                <w:rFonts w:eastAsia="SimSun" w:cs="Lucida Sans"/>
+                <w:kern w:val="3"/>
+                <w:szCs w:val="18"/>
+                <w:lang w:val="en-US" w:eastAsia="zh-CN" w:bidi="hi-IN"/>
+              </w:rPr>
+              <w:t xml:space="preserve"> | </w:t>
+            </w:r>
+            <w:r>
+              <w:rPr>
+                <w:rStyle w:val="Numbers"/>
+              </w:rPr>
+              <w:t>200</w:t>
+            </w:r>
+            <w:r>
+              <w:rPr>
+                <w:rStyle w:val="Keywords"/>
+              </w:rPr>
+              <w:t>px</w:t>
+            </w:r>
+            <w:r>
+              <w:rPr>
+                <w:rFonts w:eastAsia="SimSun" w:cs="Lucida Sans"/>
+                <w:kern w:val="3"/>
+                <w:szCs w:val="18"/>
+                <w:lang w:val="en-US" w:eastAsia="zh-CN" w:bidi="hi-IN"/>
+              </w:rPr>
+              <w:t xml:space="preserve"> | </w:t>
+            </w:r>
+            <w:r>
+              <w:rPr>
+                <w:rStyle w:val="Numbers"/>
+              </w:rPr>
+              <w:t>50</w:t>
+            </w:r>
+            <w:r>
+              <w:rPr>
+                <w:rStyle w:val="Keywords"/>
+              </w:rPr>
+              <w:t>%</w:t>
+            </w:r>
+            <w:r>
+              <w:rPr>
+                <w:rFonts w:eastAsia="SimSun" w:cs="Lucida Sans"/>
+                <w:kern w:val="3"/>
+                <w:szCs w:val="18"/>
+                <w:lang w:val="en-US" w:eastAsia="zh-CN" w:bidi="hi-IN"/>
+              </w:rPr>
+              <w:t xml:space="preserve">; </w:t>
+            </w:r>
+            <w:r>
+              <w:rPr>
+                <w:rStyle w:val="Comments"/>
+              </w:rPr>
+              <w:t xml:space="preserve">/* </w:t>
+            </w:r>
+            <w:r>
+              <w:rPr>
+                <w:rStyle w:val="Comments"/>
+                <w:lang w:val="en-US"/>
+              </w:rPr>
+              <w:t>the maximum width of the element</w:t>
             </w:r>
             <w:r>
               <w:rPr>
@@ -14714,7 +14047,8 @@
                 <w:rStyle w:val="Numbers"/>
                 <w:lang w:val="en-US"/>
               </w:rPr>
-              <w:t>max-w</w:t>
+              <w:lastRenderedPageBreak/>
+              <w:t>min-w</w:t>
             </w:r>
             <w:r>
               <w:rPr>
@@ -14799,7 +14133,7 @@
                 <w:rStyle w:val="Comments"/>
                 <w:lang w:val="en-US"/>
               </w:rPr>
-              <w:t>the maximum width of the element</w:t>
+              <w:t>the minimum width of the element</w:t>
             </w:r>
             <w:r>
               <w:rPr>
@@ -14822,30 +14156,15 @@
             <w:r>
               <w:rPr>
                 <w:rStyle w:val="Numbers"/>
+              </w:rPr>
+              <w:t>h</w:t>
+            </w:r>
+            <w:r>
+              <w:rPr>
+                <w:rStyle w:val="Numbers"/>
                 <w:lang w:val="en-US"/>
               </w:rPr>
-              <w:lastRenderedPageBreak/>
-              <w:t>m</w:t>
-            </w:r>
-            <w:r>
-              <w:rPr>
-                <w:rStyle w:val="Numbers"/>
-                <w:lang w:val="en-US"/>
-              </w:rPr>
-              <w:t>in</w:t>
-            </w:r>
-            <w:r>
-              <w:rPr>
-                <w:rStyle w:val="Numbers"/>
-                <w:lang w:val="en-US"/>
-              </w:rPr>
-              <w:t>-w</w:t>
-            </w:r>
-            <w:r>
-              <w:rPr>
-                <w:rStyle w:val="Numbers"/>
-              </w:rPr>
-              <w:t>idth</w:t>
+              <w:t>eight</w:t>
             </w:r>
             <w:r>
               <w:rPr>
@@ -14860,7 +14179,7 @@
               <w:rPr>
                 <w:rStyle w:val="Strings"/>
               </w:rPr>
-              <w:t>none</w:t>
+              <w:t>auto</w:t>
             </w:r>
             <w:r>
               <w:rPr>
@@ -14875,7 +14194,7 @@
               <w:rPr>
                 <w:rStyle w:val="Numbers"/>
               </w:rPr>
-              <w:t>200</w:t>
+              <w:t>240</w:t>
             </w:r>
             <w:r>
               <w:rPr>
@@ -14896,95 +14215,13 @@
               <w:rPr>
                 <w:rStyle w:val="Numbers"/>
               </w:rPr>
-              <w:t>50</w:t>
+              <w:t>1</w:t>
             </w:r>
             <w:r>
               <w:rPr>
                 <w:rStyle w:val="Keywords"/>
               </w:rPr>
-              <w:t>%</w:t>
-            </w:r>
-            <w:r>
-              <w:rPr>
-                <w:rFonts w:eastAsia="SimSun" w:cs="Lucida Sans"/>
-                <w:kern w:val="3"/>
-                <w:szCs w:val="18"/>
-                <w:lang w:val="en-US" w:eastAsia="zh-CN" w:bidi="hi-IN"/>
-              </w:rPr>
-              <w:t xml:space="preserve">; </w:t>
-            </w:r>
-            <w:r>
-              <w:rPr>
-                <w:rStyle w:val="Comments"/>
-              </w:rPr>
-              <w:t xml:space="preserve">/* </w:t>
-            </w:r>
-            <w:r>
-              <w:rPr>
-                <w:rStyle w:val="Comments"/>
-                <w:lang w:val="en-US"/>
-              </w:rPr>
-              <w:t xml:space="preserve">the </w:t>
-            </w:r>
-            <w:r>
-              <w:rPr>
-                <w:rStyle w:val="Comments"/>
-                <w:lang w:val="en-US"/>
-              </w:rPr>
-              <w:t>minimum</w:t>
-            </w:r>
-            <w:r>
-              <w:rPr>
-                <w:rStyle w:val="Comments"/>
-                <w:lang w:val="en-US"/>
-              </w:rPr>
-              <w:t xml:space="preserve"> width of the element</w:t>
-            </w:r>
-            <w:r>
-              <w:rPr>
-                <w:rStyle w:val="Comments"/>
-              </w:rPr>
-              <w:t xml:space="preserve"> */</w:t>
-            </w:r>
-          </w:p>
-          <w:p>
-            <w:pPr>
-              <w:widowControl/>
-              <w:spacing w:before="0" w:line="360" w:lineRule="auto"/>
-              <w:rPr>
-                <w:rFonts w:eastAsia="SimSun" w:cs="Lucida Sans"/>
-                <w:kern w:val="3"/>
-                <w:szCs w:val="18"/>
-                <w:lang w:val="en-US" w:eastAsia="zh-CN" w:bidi="hi-IN"/>
-              </w:rPr>
-            </w:pPr>
-            <w:r>
-              <w:rPr>
-                <w:rStyle w:val="Numbers"/>
-              </w:rPr>
-              <w:t>h</w:t>
-            </w:r>
-            <w:r>
-              <w:rPr>
-                <w:rStyle w:val="Numbers"/>
-                <w:lang w:val="en-US"/>
-              </w:rPr>
-              <w:t>eight</w:t>
-            </w:r>
-            <w:r>
-              <w:rPr>
-                <w:rFonts w:eastAsia="SimSun" w:cs="Lucida Sans"/>
-                <w:kern w:val="3"/>
-                <w:szCs w:val="18"/>
-                <w:lang w:val="en-US" w:eastAsia="zh-CN" w:bidi="hi-IN"/>
-              </w:rPr>
-              <w:t xml:space="preserve">: </w:t>
-            </w:r>
-            <w:r>
-              <w:rPr>
-                <w:rStyle w:val="Strings"/>
-              </w:rPr>
-              <w:t>auto</w:t>
+              <w:t>(r)em</w:t>
             </w:r>
             <w:r>
               <w:rPr>
@@ -14994,57 +14231,6 @@
                 <w:lang w:val="en-US" w:eastAsia="zh-CN" w:bidi="hi-IN"/>
               </w:rPr>
               <w:t xml:space="preserve"> | </w:t>
-            </w:r>
-            <w:r>
-              <w:rPr>
-                <w:rStyle w:val="Numbers"/>
-              </w:rPr>
-              <w:t>240</w:t>
-            </w:r>
-            <w:r>
-              <w:rPr>
-                <w:rStyle w:val="Keywords"/>
-              </w:rPr>
-              <w:t>px</w:t>
-            </w:r>
-            <w:r>
-              <w:rPr>
-                <w:rFonts w:eastAsia="SimSun" w:cs="Lucida Sans"/>
-                <w:kern w:val="3"/>
-                <w:szCs w:val="18"/>
-                <w:lang w:val="en-US" w:eastAsia="zh-CN" w:bidi="hi-IN"/>
-              </w:rPr>
-              <w:t xml:space="preserve"> | </w:t>
-            </w:r>
-            <w:r>
-              <w:rPr>
-                <w:rStyle w:val="Numbers"/>
-              </w:rPr>
-              <w:t>1</w:t>
-            </w:r>
-            <w:r>
-              <w:rPr>
-                <w:rStyle w:val="Keywords"/>
-              </w:rPr>
-              <w:t>(r)em</w:t>
-            </w:r>
-            <w:r>
-              <w:rPr>
-                <w:rFonts w:eastAsia="SimSun" w:cs="Lucida Sans"/>
-                <w:kern w:val="3"/>
-                <w:szCs w:val="18"/>
-                <w:lang w:val="en-US" w:eastAsia="zh-CN" w:bidi="hi-IN"/>
-              </w:rPr>
-              <w:t xml:space="preserve"> </w:t>
-            </w:r>
-            <w:r>
-              <w:rPr>
-                <w:rFonts w:eastAsia="SimSun" w:cs="Lucida Sans"/>
-                <w:kern w:val="3"/>
-                <w:szCs w:val="18"/>
-                <w:lang w:val="en-US" w:eastAsia="zh-CN" w:bidi="hi-IN"/>
-              </w:rPr>
-              <w:t xml:space="preserve">| </w:t>
             </w:r>
             <w:r>
               <w:rPr>
@@ -15455,21 +14641,7 @@
                 <w:rStyle w:val="Comments"/>
                 <w:lang w:val="en-US"/>
               </w:rPr>
-              <w:t xml:space="preserve">container behaviour </w:t>
-            </w:r>
-            <w:r>
-              <w:rPr>
-                <w:rStyle w:val="Comments"/>
-                <w:lang w:val="en-US"/>
-              </w:rPr>
-              <w:t xml:space="preserve">in case </w:t>
-            </w:r>
-            <w:r>
-              <w:rPr>
-                <w:rStyle w:val="Comments"/>
-                <w:lang w:val="en-US"/>
-              </w:rPr>
-              <w:t>the content doesn't fit</w:t>
+              <w:t>container behaviour in case the content doesn't fit</w:t>
             </w:r>
             <w:r>
               <w:rPr>
@@ -16222,13 +15394,7 @@
               <w:rPr>
                 <w:rStyle w:val="Comm"/>
               </w:rPr>
-              <w:t>top: 10px, left &amp; right: 20px</w:t>
-            </w:r>
-            <w:r>
-              <w:rPr>
-                <w:rStyle w:val="Comm"/>
-              </w:rPr>
-              <w:t>, bottom: 30px</w:t>
+              <w:t>top: 10px, left &amp; right: 20px, bottom: 30px</w:t>
             </w:r>
             <w:r>
               <w:rPr>
@@ -16385,16 +15551,7 @@
                 <w:szCs w:val="18"/>
                 <w:lang w:val="en-US" w:eastAsia="zh-CN" w:bidi="hi-IN"/>
               </w:rPr>
-              <w:t>Paddings</w:t>
-            </w:r>
-            <w:r>
-              <w:rPr>
-                <w:rFonts w:eastAsia="SimSun" w:cs="Lucida Sans"/>
-                <w:kern w:val="3"/>
-                <w:szCs w:val="18"/>
-                <w:lang w:val="en-US" w:eastAsia="zh-CN" w:bidi="hi-IN"/>
-              </w:rPr>
-              <w:t xml:space="preserve"> (the Space between the Content and the Border)</w:t>
+              <w:t>Paddings (the Space between the Content and the Border)</w:t>
             </w:r>
           </w:p>
         </w:tc>
@@ -17692,16 +16849,7 @@
                 <w:szCs w:val="18"/>
                 <w:lang w:val="en-US" w:eastAsia="zh-CN" w:bidi="hi-IN"/>
               </w:rPr>
-              <w:t xml:space="preserve">Set the </w:t>
-            </w:r>
-            <w:r>
-              <w:rPr>
-                <w:rFonts w:eastAsia="SimSun" w:cs="Lucida Sans"/>
-                <w:kern w:val="3"/>
-                <w:szCs w:val="18"/>
-                <w:lang w:val="en-US" w:eastAsia="zh-CN" w:bidi="hi-IN"/>
-              </w:rPr>
-              <w:t>Sizing for the Whole Document</w:t>
+              <w:t>Set the Sizing for the Whole Document</w:t>
             </w:r>
           </w:p>
         </w:tc>
@@ -17875,6 +17023,400 @@
                 <w:lang w:eastAsia="zh-CN" w:bidi="hi-IN"/>
               </w:rPr>
               <w:t>}</w:t>
+            </w:r>
+          </w:p>
+        </w:tc>
+      </w:tr>
+      <w:tr>
+        <w:trPr>
+          <w:jc w:val="center"/>
+        </w:trPr>
+        <w:tc>
+          <w:tcPr>
+            <w:tcW w:w="2340" w:type="dxa"/>
+            <w:tcBorders>
+              <w:top w:val="single" w:sz="2" w:space="0" w:color="000000"/>
+              <w:left w:val="single" w:sz="2" w:space="0" w:color="000000"/>
+              <w:bottom w:val="single" w:sz="2" w:space="0" w:color="000000"/>
+              <w:right w:val="double" w:sz="6" w:space="0" w:color="000000"/>
+            </w:tcBorders>
+            <w:shd w:val="clear" w:color="auto" w:fill="DEEAF6" w:themeFill="accent5" w:themeFillTint="33"/>
+            <w:noWrap/>
+            <w:tcMar>
+              <w:top w:w="144" w:type="dxa"/>
+              <w:left w:w="55" w:type="dxa"/>
+              <w:bottom w:w="86" w:type="dxa"/>
+              <w:right w:w="55" w:type="dxa"/>
+            </w:tcMar>
+          </w:tcPr>
+          <w:p>
+            <w:pPr>
+              <w:widowControl/>
+              <w:suppressLineNumbers/>
+              <w:suppressAutoHyphens/>
+              <w:spacing w:before="0" w:line="360" w:lineRule="auto"/>
+              <w:rPr>
+                <w:rFonts w:eastAsia="SimSun" w:cs="Lucida Sans"/>
+                <w:kern w:val="3"/>
+                <w:szCs w:val="18"/>
+                <w:lang w:val="en-US" w:eastAsia="zh-CN" w:bidi="hi-IN"/>
+              </w:rPr>
+            </w:pPr>
+            <w:r>
+              <w:rPr>
+                <w:rFonts w:eastAsia="SimSun" w:cs="Lucida Sans"/>
+                <w:kern w:val="3"/>
+                <w:szCs w:val="18"/>
+                <w:lang w:val="en-US" w:eastAsia="zh-CN" w:bidi="hi-IN"/>
+              </w:rPr>
+              <w:t>Center</w:t>
+            </w:r>
+            <w:r>
+              <w:rPr>
+                <w:rFonts w:eastAsia="SimSun" w:cs="Lucida Sans"/>
+                <w:kern w:val="3"/>
+                <w:szCs w:val="18"/>
+                <w:lang w:val="en-US" w:eastAsia="zh-CN" w:bidi="hi-IN"/>
+              </w:rPr>
+              <w:t xml:space="preserve"> an Element in </w:t>
+            </w:r>
+            <w:r>
+              <w:rPr>
+                <w:rFonts w:eastAsia="SimSun" w:cs="Lucida Sans"/>
+                <w:kern w:val="3"/>
+                <w:szCs w:val="18"/>
+                <w:lang w:val="en-US" w:eastAsia="zh-CN" w:bidi="hi-IN"/>
+              </w:rPr>
+              <w:t>Horizontally</w:t>
+            </w:r>
+          </w:p>
+        </w:tc>
+        <w:tc>
+          <w:tcPr>
+            <w:tcW w:w="7647" w:type="dxa"/>
+            <w:tcBorders>
+              <w:top w:val="single" w:sz="2" w:space="0" w:color="000000"/>
+              <w:left w:val="single" w:sz="2" w:space="0" w:color="000000"/>
+              <w:bottom w:val="single" w:sz="2" w:space="0" w:color="000000"/>
+              <w:right w:val="single" w:sz="2" w:space="0" w:color="000000"/>
+            </w:tcBorders>
+            <w:shd w:val="clear" w:color="auto" w:fill="auto"/>
+            <w:noWrap/>
+            <w:tcMar>
+              <w:top w:w="144" w:type="dxa"/>
+              <w:left w:w="10" w:type="dxa"/>
+              <w:bottom w:w="86" w:type="dxa"/>
+              <w:right w:w="10" w:type="dxa"/>
+            </w:tcMar>
+          </w:tcPr>
+          <w:p>
+            <w:pPr>
+              <w:widowControl/>
+              <w:spacing w:before="0" w:line="360" w:lineRule="auto"/>
+              <w:rPr>
+                <w:rFonts w:eastAsia="SimSun" w:cs="Lucida Sans"/>
+                <w:kern w:val="3"/>
+                <w:szCs w:val="18"/>
+                <w:lang w:val="en-US" w:eastAsia="zh-CN" w:bidi="hi-IN"/>
+              </w:rPr>
+            </w:pPr>
+            <w:r>
+              <w:rPr>
+                <w:rStyle w:val="Numbers"/>
+              </w:rPr>
+              <w:t>width</w:t>
+            </w:r>
+            <w:r>
+              <w:rPr>
+                <w:rFonts w:eastAsia="SimSun" w:cs="Lucida Sans"/>
+                <w:kern w:val="3"/>
+                <w:szCs w:val="18"/>
+                <w:lang w:val="en-US" w:eastAsia="zh-CN" w:bidi="hi-IN"/>
+              </w:rPr>
+              <w:t xml:space="preserve">: </w:t>
+            </w:r>
+            <w:r>
+              <w:rPr>
+                <w:rStyle w:val="Numbers"/>
+              </w:rPr>
+              <w:t>200</w:t>
+            </w:r>
+            <w:r>
+              <w:rPr>
+                <w:rStyle w:val="Keywords"/>
+              </w:rPr>
+              <w:t>px</w:t>
+            </w:r>
+            <w:r>
+              <w:rPr>
+                <w:rFonts w:eastAsia="SimSun" w:cs="Lucida Sans"/>
+                <w:kern w:val="3"/>
+                <w:szCs w:val="18"/>
+                <w:lang w:val="en-US" w:eastAsia="zh-CN" w:bidi="hi-IN"/>
+              </w:rPr>
+              <w:t xml:space="preserve">; </w:t>
+            </w:r>
+            <w:r>
+              <w:rPr>
+                <w:rStyle w:val="Comments"/>
+              </w:rPr>
+              <w:t>/* must have width */</w:t>
+            </w:r>
+          </w:p>
+          <w:p>
+            <w:pPr>
+              <w:widowControl/>
+              <w:spacing w:before="0" w:line="360" w:lineRule="auto"/>
+              <w:rPr>
+                <w:rFonts w:eastAsia="SimSun" w:cs="Lucida Sans"/>
+                <w:kern w:val="3"/>
+                <w:szCs w:val="18"/>
+                <w:lang w:val="en-US" w:eastAsia="zh-CN" w:bidi="hi-IN"/>
+              </w:rPr>
+            </w:pPr>
+            <w:r>
+              <w:rPr>
+                <w:rStyle w:val="Numbers"/>
+              </w:rPr>
+              <w:t>margin</w:t>
+            </w:r>
+            <w:r>
+              <w:rPr>
+                <w:rFonts w:eastAsia="SimSun" w:cs="Lucida Sans"/>
+                <w:kern w:val="3"/>
+                <w:szCs w:val="18"/>
+                <w:lang w:val="en-US" w:eastAsia="zh-CN" w:bidi="hi-IN"/>
+              </w:rPr>
+              <w:t xml:space="preserve">: </w:t>
+            </w:r>
+            <w:r>
+              <w:rPr>
+                <w:rStyle w:val="Numbers"/>
+              </w:rPr>
+              <w:t>20</w:t>
+            </w:r>
+            <w:r>
+              <w:rPr>
+                <w:rStyle w:val="Keywords"/>
+              </w:rPr>
+              <w:t>px</w:t>
+            </w:r>
+            <w:r>
+              <w:rPr>
+                <w:rFonts w:eastAsia="SimSun" w:cs="Lucida Sans"/>
+                <w:kern w:val="3"/>
+                <w:szCs w:val="18"/>
+                <w:lang w:val="en-US" w:eastAsia="zh-CN" w:bidi="hi-IN"/>
+              </w:rPr>
+              <w:t xml:space="preserve"> </w:t>
+            </w:r>
+            <w:r>
+              <w:rPr>
+                <w:rStyle w:val="Strings"/>
+              </w:rPr>
+              <w:t>auto</w:t>
+            </w:r>
+            <w:r>
+              <w:rPr>
+                <w:rFonts w:eastAsia="SimSun" w:cs="Lucida Sans"/>
+                <w:kern w:val="3"/>
+                <w:szCs w:val="18"/>
+                <w:lang w:val="en-US" w:eastAsia="zh-CN" w:bidi="hi-IN"/>
+              </w:rPr>
+              <w:t xml:space="preserve">; </w:t>
+            </w:r>
+            <w:r>
+              <w:rPr>
+                <w:rStyle w:val="Comments"/>
+              </w:rPr>
+              <w:t>/* top &amp; bottom: 20px, left &amp; right: half the available space */</w:t>
+            </w:r>
+          </w:p>
+        </w:tc>
+      </w:tr>
+      <w:tr>
+        <w:trPr>
+          <w:jc w:val="center"/>
+        </w:trPr>
+        <w:tc>
+          <w:tcPr>
+            <w:tcW w:w="2340" w:type="dxa"/>
+            <w:tcBorders>
+              <w:top w:val="single" w:sz="2" w:space="0" w:color="000000"/>
+              <w:left w:val="single" w:sz="2" w:space="0" w:color="000000"/>
+              <w:bottom w:val="single" w:sz="2" w:space="0" w:color="000000"/>
+              <w:right w:val="double" w:sz="6" w:space="0" w:color="000000"/>
+            </w:tcBorders>
+            <w:shd w:val="clear" w:color="auto" w:fill="DEEAF6" w:themeFill="accent5" w:themeFillTint="33"/>
+            <w:noWrap/>
+            <w:tcMar>
+              <w:top w:w="144" w:type="dxa"/>
+              <w:left w:w="55" w:type="dxa"/>
+              <w:bottom w:w="86" w:type="dxa"/>
+              <w:right w:w="55" w:type="dxa"/>
+            </w:tcMar>
+          </w:tcPr>
+          <w:p>
+            <w:pPr>
+              <w:widowControl/>
+              <w:suppressLineNumbers/>
+              <w:suppressAutoHyphens/>
+              <w:spacing w:before="0" w:line="360" w:lineRule="auto"/>
+              <w:rPr>
+                <w:rFonts w:eastAsia="SimSun" w:cs="Lucida Sans"/>
+                <w:kern w:val="3"/>
+                <w:szCs w:val="18"/>
+                <w:lang w:val="en-US" w:eastAsia="zh-CN" w:bidi="hi-IN"/>
+              </w:rPr>
+            </w:pPr>
+            <w:r>
+              <w:rPr>
+                <w:rFonts w:eastAsia="SimSun" w:cs="Lucida Sans"/>
+                <w:kern w:val="3"/>
+                <w:szCs w:val="18"/>
+                <w:lang w:val="en-US" w:eastAsia="zh-CN" w:bidi="hi-IN"/>
+              </w:rPr>
+              <w:t>Center an Element Vertically</w:t>
+            </w:r>
+          </w:p>
+        </w:tc>
+        <w:tc>
+          <w:tcPr>
+            <w:tcW w:w="7647" w:type="dxa"/>
+            <w:tcBorders>
+              <w:top w:val="single" w:sz="2" w:space="0" w:color="000000"/>
+              <w:left w:val="single" w:sz="2" w:space="0" w:color="000000"/>
+              <w:bottom w:val="single" w:sz="2" w:space="0" w:color="000000"/>
+              <w:right w:val="single" w:sz="2" w:space="0" w:color="000000"/>
+            </w:tcBorders>
+            <w:shd w:val="clear" w:color="auto" w:fill="auto"/>
+            <w:noWrap/>
+            <w:tcMar>
+              <w:top w:w="144" w:type="dxa"/>
+              <w:left w:w="10" w:type="dxa"/>
+              <w:bottom w:w="86" w:type="dxa"/>
+              <w:right w:w="10" w:type="dxa"/>
+            </w:tcMar>
+          </w:tcPr>
+          <w:p>
+            <w:pPr>
+              <w:widowControl/>
+              <w:spacing w:before="0" w:line="360" w:lineRule="auto"/>
+              <w:rPr>
+                <w:rFonts w:eastAsia="SimSun" w:cs="Lucida Sans"/>
+                <w:kern w:val="3"/>
+                <w:szCs w:val="18"/>
+                <w:lang w:val="en-US" w:eastAsia="zh-CN" w:bidi="hi-IN"/>
+              </w:rPr>
+            </w:pPr>
+            <w:r>
+              <w:rPr>
+                <w:rStyle w:val="Numbers"/>
+                <w:lang w:val="en-US"/>
+              </w:rPr>
+              <w:t>display</w:t>
+            </w:r>
+            <w:r>
+              <w:rPr>
+                <w:rFonts w:eastAsia="SimSun" w:cs="Lucida Sans"/>
+                <w:kern w:val="3"/>
+                <w:szCs w:val="18"/>
+                <w:lang w:val="en-US" w:eastAsia="zh-CN" w:bidi="hi-IN"/>
+              </w:rPr>
+              <w:t xml:space="preserve">: </w:t>
+            </w:r>
+            <w:r>
+              <w:rPr>
+                <w:rStyle w:val="Strings"/>
+              </w:rPr>
+              <w:t>inline-block</w:t>
+            </w:r>
+            <w:r>
+              <w:rPr>
+                <w:rFonts w:eastAsia="SimSun" w:cs="Lucida Sans"/>
+                <w:kern w:val="3"/>
+                <w:szCs w:val="18"/>
+                <w:lang w:val="en-US" w:eastAsia="zh-CN" w:bidi="hi-IN"/>
+              </w:rPr>
+              <w:t xml:space="preserve">; </w:t>
+            </w:r>
+            <w:r>
+              <w:rPr>
+                <w:rStyle w:val="Comments"/>
+              </w:rPr>
+              <w:t xml:space="preserve">/* must </w:t>
+            </w:r>
+            <w:r>
+              <w:rPr>
+                <w:rStyle w:val="Comments"/>
+                <w:lang w:val="en-US"/>
+              </w:rPr>
+              <w:t>be inline-block</w:t>
+            </w:r>
+            <w:r>
+              <w:rPr>
+                <w:rStyle w:val="Comments"/>
+              </w:rPr>
+              <w:t xml:space="preserve"> */</w:t>
+            </w:r>
+          </w:p>
+          <w:p>
+            <w:pPr>
+              <w:widowControl/>
+              <w:spacing w:before="0" w:line="360" w:lineRule="auto"/>
+              <w:rPr>
+                <w:rStyle w:val="Numbers"/>
+              </w:rPr>
+            </w:pPr>
+            <w:r>
+              <w:rPr>
+                <w:rStyle w:val="Numbers"/>
+                <w:lang w:val="en-US"/>
+              </w:rPr>
+              <w:t>vertical-align</w:t>
+            </w:r>
+            <w:r>
+              <w:rPr>
+                <w:rFonts w:eastAsia="SimSun" w:cs="Lucida Sans"/>
+                <w:kern w:val="3"/>
+                <w:szCs w:val="18"/>
+                <w:lang w:val="en-US" w:eastAsia="zh-CN" w:bidi="hi-IN"/>
+              </w:rPr>
+              <w:t xml:space="preserve">: </w:t>
+            </w:r>
+            <w:r>
+              <w:rPr>
+                <w:rStyle w:val="Strings"/>
+              </w:rPr>
+              <w:t>middle</w:t>
+            </w:r>
+            <w:r>
+              <w:rPr>
+                <w:rFonts w:eastAsia="SimSun" w:cs="Lucida Sans"/>
+                <w:kern w:val="3"/>
+                <w:szCs w:val="18"/>
+                <w:lang w:val="en-US" w:eastAsia="zh-CN" w:bidi="hi-IN"/>
+              </w:rPr>
+              <w:t xml:space="preserve">; </w:t>
+            </w:r>
+            <w:r>
+              <w:rPr>
+                <w:rStyle w:val="Comments"/>
+              </w:rPr>
+              <w:t xml:space="preserve">/* </w:t>
+            </w:r>
+            <w:r>
+              <w:rPr>
+                <w:rStyle w:val="Comments"/>
+                <w:lang w:val="en-US"/>
+              </w:rPr>
+              <w:t>centers the element vertically</w:t>
+            </w:r>
+            <w:r>
+              <w:rPr>
+                <w:rStyle w:val="Comments"/>
+              </w:rPr>
+              <w:t xml:space="preserve"> */</w:t>
             </w:r>
           </w:p>
         </w:tc>
@@ -18702,6 +18244,7 @@
   <w:style w:type="character" w:default="1" w:styleId="DefaultParagraphFont">
     <w:name w:val="Default Paragraph Font"/>
     <w:uiPriority w:val="1"/>
+    <w:semiHidden/>
     <w:unhideWhenUsed/>
   </w:style>
   <w:style w:type="table" w:default="1" w:styleId="TableNormal">

</xml_diff>

<commit_message>
CSS float and position
</commit_message>
<xml_diff>
--- a/CSS.docx
+++ b/CSS.docx
@@ -17411,6 +17411,1860 @@
                 <w:lang w:val="en-US"/>
               </w:rPr>
               <w:t>centers the element vertically</w:t>
+            </w:r>
+            <w:r>
+              <w:rPr>
+                <w:rStyle w:val="Comments"/>
+              </w:rPr>
+              <w:t xml:space="preserve"> */</w:t>
+            </w:r>
+          </w:p>
+        </w:tc>
+      </w:tr>
+    </w:tbl>
+    <w:p>
+      <w:pPr>
+        <w:pStyle w:val="Heading2"/>
+        <w:spacing w:before="240"/>
+        <w:rPr>
+          <w:lang w:val="en-US"/>
+        </w:rPr>
+      </w:pPr>
+      <w:r>
+        <w:rPr>
+          <w:lang w:val="en-US"/>
+        </w:rPr>
+        <w:lastRenderedPageBreak/>
+        <w:t>POSITION &amp; FLOAT</w:t>
+      </w:r>
+    </w:p>
+    <w:tbl>
+      <w:tblPr>
+        <w:tblW w:w="9987" w:type="dxa"/>
+        <w:jc w:val="center"/>
+        <w:tblLayout w:type="fixed"/>
+        <w:tblCellMar>
+          <w:left w:w="10" w:type="dxa"/>
+          <w:right w:w="10" w:type="dxa"/>
+        </w:tblCellMar>
+        <w:tblLook w:val="0000" w:firstRow="0" w:lastRow="0" w:firstColumn="0" w:lastColumn="0" w:noHBand="0" w:noVBand="0"/>
+      </w:tblPr>
+      <w:tblGrid>
+        <w:gridCol w:w="2340"/>
+        <w:gridCol w:w="7647"/>
+      </w:tblGrid>
+      <w:tr>
+        <w:trPr>
+          <w:jc w:val="center"/>
+        </w:trPr>
+        <w:tc>
+          <w:tcPr>
+            <w:tcW w:w="2340" w:type="dxa"/>
+            <w:tcBorders>
+              <w:top w:val="single" w:sz="2" w:space="0" w:color="000000"/>
+              <w:left w:val="single" w:sz="2" w:space="0" w:color="000000"/>
+              <w:bottom w:val="single" w:sz="2" w:space="0" w:color="000000"/>
+              <w:right w:val="double" w:sz="6" w:space="0" w:color="000000"/>
+            </w:tcBorders>
+            <w:shd w:val="clear" w:color="auto" w:fill="DEEAF6" w:themeFill="accent5" w:themeFillTint="33"/>
+            <w:noWrap/>
+            <w:tcMar>
+              <w:top w:w="144" w:type="dxa"/>
+              <w:left w:w="55" w:type="dxa"/>
+              <w:bottom w:w="86" w:type="dxa"/>
+              <w:right w:w="55" w:type="dxa"/>
+            </w:tcMar>
+          </w:tcPr>
+          <w:p>
+            <w:pPr>
+              <w:widowControl/>
+              <w:suppressLineNumbers/>
+              <w:suppressAutoHyphens/>
+              <w:spacing w:before="0" w:line="360" w:lineRule="auto"/>
+              <w:rPr>
+                <w:rFonts w:eastAsia="SimSun" w:cs="Lucida Sans"/>
+                <w:kern w:val="3"/>
+                <w:szCs w:val="18"/>
+                <w:lang w:val="en-US" w:eastAsia="zh-CN" w:bidi="hi-IN"/>
+              </w:rPr>
+            </w:pPr>
+            <w:r>
+              <w:rPr>
+                <w:rFonts w:eastAsia="SimSun" w:cs="Lucida Sans"/>
+                <w:kern w:val="3"/>
+                <w:szCs w:val="18"/>
+                <w:lang w:val="en-US" w:eastAsia="zh-CN" w:bidi="hi-IN"/>
+              </w:rPr>
+              <w:t>Make the Rest of a Container Wrap around a Given Child</w:t>
+            </w:r>
+          </w:p>
+        </w:tc>
+        <w:tc>
+          <w:tcPr>
+            <w:tcW w:w="7647" w:type="dxa"/>
+            <w:tcBorders>
+              <w:top w:val="single" w:sz="2" w:space="0" w:color="000000"/>
+              <w:left w:val="single" w:sz="2" w:space="0" w:color="000000"/>
+              <w:bottom w:val="single" w:sz="2" w:space="0" w:color="000000"/>
+              <w:right w:val="single" w:sz="2" w:space="0" w:color="000000"/>
+            </w:tcBorders>
+            <w:shd w:val="clear" w:color="auto" w:fill="auto"/>
+            <w:noWrap/>
+            <w:tcMar>
+              <w:top w:w="144" w:type="dxa"/>
+              <w:left w:w="10" w:type="dxa"/>
+              <w:bottom w:w="86" w:type="dxa"/>
+              <w:right w:w="10" w:type="dxa"/>
+            </w:tcMar>
+          </w:tcPr>
+          <w:p>
+            <w:pPr>
+              <w:widowControl/>
+              <w:spacing w:before="0" w:line="360" w:lineRule="auto"/>
+              <w:rPr>
+                <w:rStyle w:val="Comments"/>
+              </w:rPr>
+            </w:pPr>
+            <w:r>
+              <w:rPr>
+                <w:rStyle w:val="Numbers"/>
+                <w:lang w:val="en-US"/>
+              </w:rPr>
+              <w:t>float</w:t>
+            </w:r>
+            <w:r>
+              <w:rPr>
+                <w:rFonts w:eastAsia="SimSun" w:cs="Lucida Sans"/>
+                <w:kern w:val="3"/>
+                <w:szCs w:val="18"/>
+                <w:lang w:val="en-US" w:eastAsia="zh-CN" w:bidi="hi-IN"/>
+              </w:rPr>
+              <w:t xml:space="preserve">: </w:t>
+            </w:r>
+            <w:r>
+              <w:rPr>
+                <w:rStyle w:val="Strings"/>
+                <w:lang w:val="en-US"/>
+              </w:rPr>
+              <w:t>right</w:t>
+            </w:r>
+            <w:r>
+              <w:rPr>
+                <w:rFonts w:eastAsia="SimSun" w:cs="Lucida Sans"/>
+                <w:kern w:val="3"/>
+                <w:szCs w:val="18"/>
+                <w:lang w:val="en-US" w:eastAsia="zh-CN" w:bidi="hi-IN"/>
+              </w:rPr>
+              <w:t>;</w:t>
+            </w:r>
+            <w:r>
+              <w:rPr>
+                <w:rFonts w:eastAsia="SimSun" w:cs="Lucida Sans"/>
+                <w:kern w:val="3"/>
+                <w:szCs w:val="18"/>
+                <w:lang w:val="en-US" w:eastAsia="zh-CN" w:bidi="hi-IN"/>
+              </w:rPr>
+              <w:t xml:space="preserve"> </w:t>
+            </w:r>
+            <w:r>
+              <w:rPr>
+                <w:rStyle w:val="Comments"/>
+              </w:rPr>
+              <w:t>/* floats the element to the right of its container</w:t>
+            </w:r>
+            <w:r>
+              <w:rPr>
+                <w:rStyle w:val="Comments"/>
+                <w:lang w:val="en-US"/>
+              </w:rPr>
+              <w:t xml:space="preserve"> </w:t>
+            </w:r>
+            <w:r>
+              <w:rPr>
+                <w:rStyle w:val="Comments"/>
+              </w:rPr>
+              <w:t>*/</w:t>
+            </w:r>
+          </w:p>
+          <w:p>
+            <w:pPr>
+              <w:widowControl/>
+              <w:spacing w:before="0" w:line="360" w:lineRule="auto"/>
+              <w:rPr>
+                <w:rStyle w:val="Comments"/>
+              </w:rPr>
+            </w:pPr>
+            <w:r>
+              <w:rPr>
+                <w:rStyle w:val="Numbers"/>
+                <w:lang w:val="en-US"/>
+              </w:rPr>
+              <w:t>float</w:t>
+            </w:r>
+            <w:r>
+              <w:rPr>
+                <w:rFonts w:eastAsia="SimSun" w:cs="Lucida Sans"/>
+                <w:kern w:val="3"/>
+                <w:szCs w:val="18"/>
+                <w:lang w:val="en-US" w:eastAsia="zh-CN" w:bidi="hi-IN"/>
+              </w:rPr>
+              <w:t xml:space="preserve">: </w:t>
+            </w:r>
+            <w:r>
+              <w:rPr>
+                <w:rStyle w:val="Strings"/>
+                <w:lang w:val="en-US"/>
+              </w:rPr>
+              <w:t>left</w:t>
+            </w:r>
+            <w:r>
+              <w:rPr>
+                <w:rFonts w:eastAsia="SimSun" w:cs="Lucida Sans"/>
+                <w:kern w:val="3"/>
+                <w:szCs w:val="18"/>
+                <w:lang w:val="en-US" w:eastAsia="zh-CN" w:bidi="hi-IN"/>
+              </w:rPr>
+              <w:t xml:space="preserve">; </w:t>
+            </w:r>
+            <w:r>
+              <w:rPr>
+                <w:rStyle w:val="Comments"/>
+              </w:rPr>
+              <w:t xml:space="preserve">/* floats the element to the </w:t>
+            </w:r>
+            <w:r>
+              <w:rPr>
+                <w:rStyle w:val="Comments"/>
+                <w:lang w:val="en-US"/>
+              </w:rPr>
+              <w:t>left</w:t>
+            </w:r>
+            <w:r>
+              <w:rPr>
+                <w:rStyle w:val="Comments"/>
+              </w:rPr>
+              <w:t xml:space="preserve"> of its container</w:t>
+            </w:r>
+            <w:r>
+              <w:rPr>
+                <w:rStyle w:val="Comments"/>
+                <w:lang w:val="en-US"/>
+              </w:rPr>
+              <w:t xml:space="preserve"> </w:t>
+            </w:r>
+            <w:r>
+              <w:rPr>
+                <w:rStyle w:val="Comments"/>
+              </w:rPr>
+              <w:t>*/</w:t>
+            </w:r>
+          </w:p>
+          <w:p>
+            <w:pPr>
+              <w:widowControl/>
+              <w:spacing w:before="0" w:line="360" w:lineRule="auto"/>
+              <w:rPr>
+                <w:rStyle w:val="Comments"/>
+              </w:rPr>
+            </w:pPr>
+            <w:r>
+              <w:rPr>
+                <w:rStyle w:val="Numbers"/>
+                <w:lang w:val="en-US"/>
+              </w:rPr>
+              <w:t>float</w:t>
+            </w:r>
+            <w:r>
+              <w:rPr>
+                <w:rFonts w:eastAsia="SimSun" w:cs="Lucida Sans"/>
+                <w:kern w:val="3"/>
+                <w:szCs w:val="18"/>
+                <w:lang w:val="en-US" w:eastAsia="zh-CN" w:bidi="hi-IN"/>
+              </w:rPr>
+              <w:t xml:space="preserve">: </w:t>
+            </w:r>
+            <w:r>
+              <w:rPr>
+                <w:rStyle w:val="Strings"/>
+                <w:lang w:val="en-US"/>
+              </w:rPr>
+              <w:t>none</w:t>
+            </w:r>
+            <w:r>
+              <w:rPr>
+                <w:rFonts w:eastAsia="SimSun" w:cs="Lucida Sans"/>
+                <w:kern w:val="3"/>
+                <w:szCs w:val="18"/>
+                <w:lang w:val="en-US" w:eastAsia="zh-CN" w:bidi="hi-IN"/>
+              </w:rPr>
+              <w:t xml:space="preserve">; </w:t>
+            </w:r>
+            <w:r>
+              <w:rPr>
+                <w:rStyle w:val="Comments"/>
+              </w:rPr>
+              <w:t xml:space="preserve">/* </w:t>
+            </w:r>
+            <w:r>
+              <w:rPr>
+                <w:rStyle w:val="Comments"/>
+                <w:lang w:val="en-US"/>
+              </w:rPr>
+              <w:t>restricts the element to float</w:t>
+            </w:r>
+            <w:r>
+              <w:rPr>
+                <w:rStyle w:val="Comments"/>
+                <w:lang w:val="en-US"/>
+              </w:rPr>
+              <w:t xml:space="preserve"> </w:t>
+            </w:r>
+            <w:r>
+              <w:rPr>
+                <w:rStyle w:val="Comments"/>
+              </w:rPr>
+              <w:t>*/</w:t>
+            </w:r>
+          </w:p>
+          <w:p>
+            <w:pPr>
+              <w:widowControl/>
+              <w:spacing w:before="0" w:line="360" w:lineRule="auto"/>
+              <w:rPr>
+                <w:rStyle w:val="Comments"/>
+              </w:rPr>
+            </w:pPr>
+            <w:r>
+              <w:rPr>
+                <w:rStyle w:val="Numbers"/>
+                <w:lang w:val="en-US"/>
+              </w:rPr>
+              <w:t>float</w:t>
+            </w:r>
+            <w:r>
+              <w:rPr>
+                <w:rFonts w:eastAsia="SimSun" w:cs="Lucida Sans"/>
+                <w:kern w:val="3"/>
+                <w:szCs w:val="18"/>
+                <w:lang w:val="en-US" w:eastAsia="zh-CN" w:bidi="hi-IN"/>
+              </w:rPr>
+              <w:t xml:space="preserve">: </w:t>
+            </w:r>
+            <w:r>
+              <w:rPr>
+                <w:rStyle w:val="Strings"/>
+                <w:lang w:val="en-US"/>
+              </w:rPr>
+              <w:t>initial</w:t>
+            </w:r>
+            <w:r>
+              <w:rPr>
+                <w:rFonts w:eastAsia="SimSun" w:cs="Lucida Sans"/>
+                <w:kern w:val="3"/>
+                <w:szCs w:val="18"/>
+                <w:lang w:val="en-US" w:eastAsia="zh-CN" w:bidi="hi-IN"/>
+              </w:rPr>
+              <w:t xml:space="preserve">; </w:t>
+            </w:r>
+            <w:r>
+              <w:rPr>
+                <w:rStyle w:val="Comments"/>
+              </w:rPr>
+              <w:t xml:space="preserve">/* </w:t>
+            </w:r>
+            <w:r>
+              <w:rPr>
+                <w:rStyle w:val="Comments"/>
+                <w:lang w:val="en-US"/>
+              </w:rPr>
+              <w:t>the element remains in its default position</w:t>
+            </w:r>
+            <w:r>
+              <w:rPr>
+                <w:rStyle w:val="Comments"/>
+                <w:lang w:val="en-US"/>
+              </w:rPr>
+              <w:t xml:space="preserve"> </w:t>
+            </w:r>
+            <w:r>
+              <w:rPr>
+                <w:rStyle w:val="Comments"/>
+              </w:rPr>
+              <w:t>*/</w:t>
+            </w:r>
+          </w:p>
+          <w:p>
+            <w:pPr>
+              <w:widowControl/>
+              <w:spacing w:before="0" w:line="360" w:lineRule="auto"/>
+              <w:rPr>
+                <w:rFonts w:eastAsia="SimSun" w:cs="Lucida Sans"/>
+                <w:kern w:val="3"/>
+                <w:szCs w:val="18"/>
+                <w:lang w:val="en-US" w:eastAsia="zh-CN" w:bidi="hi-IN"/>
+              </w:rPr>
+            </w:pPr>
+            <w:r>
+              <w:rPr>
+                <w:rStyle w:val="Numbers"/>
+                <w:lang w:val="en-US"/>
+              </w:rPr>
+              <w:t>float</w:t>
+            </w:r>
+            <w:r>
+              <w:rPr>
+                <w:rFonts w:eastAsia="SimSun" w:cs="Lucida Sans"/>
+                <w:kern w:val="3"/>
+                <w:szCs w:val="18"/>
+                <w:lang w:val="en-US" w:eastAsia="zh-CN" w:bidi="hi-IN"/>
+              </w:rPr>
+              <w:t xml:space="preserve">: </w:t>
+            </w:r>
+            <w:r>
+              <w:rPr>
+                <w:rStyle w:val="Strings"/>
+                <w:lang w:val="en-US"/>
+              </w:rPr>
+              <w:t>inherit</w:t>
+            </w:r>
+            <w:r>
+              <w:rPr>
+                <w:rFonts w:eastAsia="SimSun" w:cs="Lucida Sans"/>
+                <w:kern w:val="3"/>
+                <w:szCs w:val="18"/>
+                <w:lang w:val="en-US" w:eastAsia="zh-CN" w:bidi="hi-IN"/>
+              </w:rPr>
+              <w:t xml:space="preserve">; </w:t>
+            </w:r>
+            <w:r>
+              <w:rPr>
+                <w:rStyle w:val="Comments"/>
+              </w:rPr>
+              <w:t xml:space="preserve">/* </w:t>
+            </w:r>
+            <w:r>
+              <w:rPr>
+                <w:rStyle w:val="Comments"/>
+                <w:lang w:val="en-US"/>
+              </w:rPr>
+              <w:t>the element inherits the property from its parent</w:t>
+            </w:r>
+            <w:r>
+              <w:rPr>
+                <w:rStyle w:val="Comments"/>
+                <w:lang w:val="en-US"/>
+              </w:rPr>
+              <w:t xml:space="preserve"> </w:t>
+            </w:r>
+            <w:r>
+              <w:rPr>
+                <w:rStyle w:val="Comments"/>
+              </w:rPr>
+              <w:t>*/</w:t>
+            </w:r>
+          </w:p>
+        </w:tc>
+      </w:tr>
+      <w:tr>
+        <w:trPr>
+          <w:jc w:val="center"/>
+        </w:trPr>
+        <w:tc>
+          <w:tcPr>
+            <w:tcW w:w="2340" w:type="dxa"/>
+            <w:tcBorders>
+              <w:top w:val="single" w:sz="2" w:space="0" w:color="000000"/>
+              <w:left w:val="single" w:sz="2" w:space="0" w:color="000000"/>
+              <w:bottom w:val="single" w:sz="2" w:space="0" w:color="000000"/>
+              <w:right w:val="double" w:sz="6" w:space="0" w:color="000000"/>
+            </w:tcBorders>
+            <w:shd w:val="clear" w:color="auto" w:fill="DEEAF6" w:themeFill="accent5" w:themeFillTint="33"/>
+            <w:noWrap/>
+            <w:tcMar>
+              <w:top w:w="144" w:type="dxa"/>
+              <w:left w:w="55" w:type="dxa"/>
+              <w:bottom w:w="86" w:type="dxa"/>
+              <w:right w:w="55" w:type="dxa"/>
+            </w:tcMar>
+          </w:tcPr>
+          <w:p>
+            <w:pPr>
+              <w:widowControl/>
+              <w:suppressLineNumbers/>
+              <w:suppressAutoHyphens/>
+              <w:spacing w:before="0" w:line="360" w:lineRule="auto"/>
+              <w:rPr>
+                <w:rFonts w:eastAsia="SimSun" w:cs="Lucida Sans"/>
+                <w:kern w:val="3"/>
+                <w:szCs w:val="18"/>
+                <w:lang w:val="en-US" w:eastAsia="zh-CN" w:bidi="hi-IN"/>
+              </w:rPr>
+            </w:pPr>
+            <w:r>
+              <w:rPr>
+                <w:rFonts w:eastAsia="SimSun" w:cs="Lucida Sans"/>
+                <w:kern w:val="3"/>
+                <w:szCs w:val="18"/>
+                <w:lang w:val="en-US" w:eastAsia="zh-CN" w:bidi="hi-IN"/>
+              </w:rPr>
+              <w:t>Specify on Which Side of an Element Floating Elements are NOT Allowed to Float</w:t>
+            </w:r>
+          </w:p>
+        </w:tc>
+        <w:tc>
+          <w:tcPr>
+            <w:tcW w:w="7647" w:type="dxa"/>
+            <w:tcBorders>
+              <w:top w:val="single" w:sz="2" w:space="0" w:color="000000"/>
+              <w:left w:val="single" w:sz="2" w:space="0" w:color="000000"/>
+              <w:bottom w:val="single" w:sz="2" w:space="0" w:color="000000"/>
+              <w:right w:val="single" w:sz="2" w:space="0" w:color="000000"/>
+            </w:tcBorders>
+            <w:shd w:val="clear" w:color="auto" w:fill="auto"/>
+            <w:noWrap/>
+            <w:tcMar>
+              <w:top w:w="144" w:type="dxa"/>
+              <w:left w:w="10" w:type="dxa"/>
+              <w:bottom w:w="86" w:type="dxa"/>
+              <w:right w:w="10" w:type="dxa"/>
+            </w:tcMar>
+          </w:tcPr>
+          <w:p>
+            <w:pPr>
+              <w:widowControl/>
+              <w:spacing w:before="0" w:line="360" w:lineRule="auto"/>
+              <w:rPr>
+                <w:rStyle w:val="Comments"/>
+              </w:rPr>
+            </w:pPr>
+            <w:r>
+              <w:rPr>
+                <w:rStyle w:val="Numbers"/>
+                <w:lang w:val="en-US"/>
+              </w:rPr>
+              <w:t>clear</w:t>
+            </w:r>
+            <w:r>
+              <w:rPr>
+                <w:rFonts w:eastAsia="SimSun" w:cs="Lucida Sans"/>
+                <w:kern w:val="3"/>
+                <w:szCs w:val="18"/>
+                <w:lang w:val="en-US" w:eastAsia="zh-CN" w:bidi="hi-IN"/>
+              </w:rPr>
+              <w:t xml:space="preserve">: </w:t>
+            </w:r>
+            <w:r>
+              <w:rPr>
+                <w:rStyle w:val="Strings"/>
+                <w:lang w:val="en-US"/>
+              </w:rPr>
+              <w:t>none</w:t>
+            </w:r>
+            <w:r>
+              <w:rPr>
+                <w:rFonts w:eastAsia="SimSun" w:cs="Lucida Sans"/>
+                <w:kern w:val="3"/>
+                <w:szCs w:val="18"/>
+                <w:lang w:val="en-US" w:eastAsia="zh-CN" w:bidi="hi-IN"/>
+              </w:rPr>
+              <w:t xml:space="preserve">; </w:t>
+            </w:r>
+            <w:r>
+              <w:rPr>
+                <w:rStyle w:val="Comments"/>
+              </w:rPr>
+              <w:t xml:space="preserve">/* </w:t>
+            </w:r>
+            <w:r>
+              <w:rPr>
+                <w:rStyle w:val="Comments"/>
+                <w:lang w:val="en-US"/>
+              </w:rPr>
+              <w:t>other elements are allowed to float</w:t>
+            </w:r>
+            <w:r>
+              <w:rPr>
+                <w:rStyle w:val="Comments"/>
+                <w:lang w:val="en-US"/>
+              </w:rPr>
+              <w:t xml:space="preserve"> to the left and to the right</w:t>
+            </w:r>
+            <w:r>
+              <w:rPr>
+                <w:rStyle w:val="Comments"/>
+                <w:lang w:val="en-US"/>
+              </w:rPr>
+              <w:t xml:space="preserve"> </w:t>
+            </w:r>
+            <w:r>
+              <w:rPr>
+                <w:rStyle w:val="Comments"/>
+              </w:rPr>
+              <w:t>*/</w:t>
+            </w:r>
+          </w:p>
+          <w:p>
+            <w:pPr>
+              <w:widowControl/>
+              <w:spacing w:before="0" w:line="360" w:lineRule="auto"/>
+              <w:rPr>
+                <w:rStyle w:val="Comments"/>
+              </w:rPr>
+            </w:pPr>
+            <w:r>
+              <w:rPr>
+                <w:rStyle w:val="Numbers"/>
+                <w:lang w:val="en-US"/>
+              </w:rPr>
+              <w:t>clear</w:t>
+            </w:r>
+            <w:r>
+              <w:rPr>
+                <w:rFonts w:eastAsia="SimSun" w:cs="Lucida Sans"/>
+                <w:kern w:val="3"/>
+                <w:szCs w:val="18"/>
+                <w:lang w:val="en-US" w:eastAsia="zh-CN" w:bidi="hi-IN"/>
+              </w:rPr>
+              <w:t xml:space="preserve">: </w:t>
+            </w:r>
+            <w:r>
+              <w:rPr>
+                <w:rStyle w:val="Strings"/>
+                <w:lang w:val="en-US"/>
+              </w:rPr>
+              <w:t>left</w:t>
+            </w:r>
+            <w:r>
+              <w:rPr>
+                <w:rFonts w:eastAsia="SimSun" w:cs="Lucida Sans"/>
+                <w:kern w:val="3"/>
+                <w:szCs w:val="18"/>
+                <w:lang w:val="en-US" w:eastAsia="zh-CN" w:bidi="hi-IN"/>
+              </w:rPr>
+              <w:t xml:space="preserve">; </w:t>
+            </w:r>
+            <w:r>
+              <w:rPr>
+                <w:rStyle w:val="Comments"/>
+              </w:rPr>
+              <w:t xml:space="preserve">/* </w:t>
+            </w:r>
+            <w:r>
+              <w:rPr>
+                <w:rStyle w:val="Comments"/>
+                <w:lang w:val="en-US"/>
+              </w:rPr>
+              <w:t>other</w:t>
+            </w:r>
+            <w:r>
+              <w:rPr>
+                <w:rStyle w:val="Comments"/>
+              </w:rPr>
+              <w:t xml:space="preserve"> element</w:t>
+            </w:r>
+            <w:r>
+              <w:rPr>
+                <w:rStyle w:val="Comments"/>
+                <w:lang w:val="en-US"/>
+              </w:rPr>
+              <w:t>s</w:t>
+            </w:r>
+            <w:r>
+              <w:rPr>
+                <w:rStyle w:val="Comments"/>
+              </w:rPr>
+              <w:t xml:space="preserve"> </w:t>
+            </w:r>
+            <w:r>
+              <w:rPr>
+                <w:rStyle w:val="Comments"/>
+                <w:lang w:val="en-US"/>
+              </w:rPr>
+              <w:t xml:space="preserve">are NOT allowed </w:t>
+            </w:r>
+            <w:r>
+              <w:rPr>
+                <w:rStyle w:val="Comments"/>
+              </w:rPr>
+              <w:t xml:space="preserve">to the </w:t>
+            </w:r>
+            <w:r>
+              <w:rPr>
+                <w:rStyle w:val="Comments"/>
+                <w:lang w:val="en-US"/>
+              </w:rPr>
+              <w:t xml:space="preserve">left </w:t>
+            </w:r>
+            <w:r>
+              <w:rPr>
+                <w:rStyle w:val="Comments"/>
+              </w:rPr>
+              <w:t>*/</w:t>
+            </w:r>
+          </w:p>
+          <w:p>
+            <w:pPr>
+              <w:widowControl/>
+              <w:spacing w:before="0" w:line="360" w:lineRule="auto"/>
+              <w:rPr>
+                <w:rStyle w:val="Comments"/>
+              </w:rPr>
+            </w:pPr>
+            <w:r>
+              <w:rPr>
+                <w:rStyle w:val="Numbers"/>
+                <w:lang w:val="en-US"/>
+              </w:rPr>
+              <w:t>clear</w:t>
+            </w:r>
+            <w:r>
+              <w:rPr>
+                <w:rFonts w:eastAsia="SimSun" w:cs="Lucida Sans"/>
+                <w:kern w:val="3"/>
+                <w:szCs w:val="18"/>
+                <w:lang w:val="en-US" w:eastAsia="zh-CN" w:bidi="hi-IN"/>
+              </w:rPr>
+              <w:t xml:space="preserve">: </w:t>
+            </w:r>
+            <w:r>
+              <w:rPr>
+                <w:rStyle w:val="Strings"/>
+                <w:lang w:val="en-US"/>
+              </w:rPr>
+              <w:t>right</w:t>
+            </w:r>
+            <w:r>
+              <w:rPr>
+                <w:rFonts w:eastAsia="SimSun" w:cs="Lucida Sans"/>
+                <w:kern w:val="3"/>
+                <w:szCs w:val="18"/>
+                <w:lang w:val="en-US" w:eastAsia="zh-CN" w:bidi="hi-IN"/>
+              </w:rPr>
+              <w:t xml:space="preserve">; </w:t>
+            </w:r>
+            <w:r>
+              <w:rPr>
+                <w:rStyle w:val="Comments"/>
+              </w:rPr>
+              <w:t xml:space="preserve">/* </w:t>
+            </w:r>
+            <w:r>
+              <w:rPr>
+                <w:rStyle w:val="Comments"/>
+                <w:lang w:val="en-US"/>
+              </w:rPr>
+              <w:t>other</w:t>
+            </w:r>
+            <w:r>
+              <w:rPr>
+                <w:rStyle w:val="Comments"/>
+              </w:rPr>
+              <w:t xml:space="preserve"> element</w:t>
+            </w:r>
+            <w:r>
+              <w:rPr>
+                <w:rStyle w:val="Comments"/>
+                <w:lang w:val="en-US"/>
+              </w:rPr>
+              <w:t>s</w:t>
+            </w:r>
+            <w:r>
+              <w:rPr>
+                <w:rStyle w:val="Comments"/>
+              </w:rPr>
+              <w:t xml:space="preserve"> </w:t>
+            </w:r>
+            <w:r>
+              <w:rPr>
+                <w:rStyle w:val="Comments"/>
+                <w:lang w:val="en-US"/>
+              </w:rPr>
+              <w:t xml:space="preserve">are NOT allowed </w:t>
+            </w:r>
+            <w:r>
+              <w:rPr>
+                <w:rStyle w:val="Comments"/>
+              </w:rPr>
+              <w:t xml:space="preserve">to the </w:t>
+            </w:r>
+            <w:r>
+              <w:rPr>
+                <w:rStyle w:val="Comments"/>
+                <w:lang w:val="en-US"/>
+              </w:rPr>
+              <w:t>right</w:t>
+            </w:r>
+            <w:r>
+              <w:rPr>
+                <w:rStyle w:val="Comments"/>
+                <w:lang w:val="en-US"/>
+              </w:rPr>
+              <w:t xml:space="preserve"> </w:t>
+            </w:r>
+            <w:r>
+              <w:rPr>
+                <w:rStyle w:val="Comments"/>
+              </w:rPr>
+              <w:t>*/</w:t>
+            </w:r>
+          </w:p>
+          <w:p>
+            <w:pPr>
+              <w:widowControl/>
+              <w:spacing w:before="0" w:line="360" w:lineRule="auto"/>
+              <w:rPr>
+                <w:color w:val="BFBFBF" w:themeColor="background1" w:themeShade="BF"/>
+                <w:szCs w:val="20"/>
+              </w:rPr>
+            </w:pPr>
+            <w:r>
+              <w:rPr>
+                <w:rStyle w:val="Numbers"/>
+                <w:lang w:val="en-US"/>
+              </w:rPr>
+              <w:t>clear</w:t>
+            </w:r>
+            <w:r>
+              <w:rPr>
+                <w:rFonts w:eastAsia="SimSun" w:cs="Lucida Sans"/>
+                <w:kern w:val="3"/>
+                <w:szCs w:val="18"/>
+                <w:lang w:val="en-US" w:eastAsia="zh-CN" w:bidi="hi-IN"/>
+              </w:rPr>
+              <w:t xml:space="preserve">: </w:t>
+            </w:r>
+            <w:r>
+              <w:rPr>
+                <w:rStyle w:val="Strings"/>
+                <w:lang w:val="en-US"/>
+              </w:rPr>
+              <w:t>both</w:t>
+            </w:r>
+            <w:r>
+              <w:rPr>
+                <w:rFonts w:eastAsia="SimSun" w:cs="Lucida Sans"/>
+                <w:kern w:val="3"/>
+                <w:szCs w:val="18"/>
+                <w:lang w:val="en-US" w:eastAsia="zh-CN" w:bidi="hi-IN"/>
+              </w:rPr>
+              <w:t xml:space="preserve">; </w:t>
+            </w:r>
+            <w:r>
+              <w:rPr>
+                <w:rStyle w:val="Comments"/>
+              </w:rPr>
+              <w:t xml:space="preserve">/* </w:t>
+            </w:r>
+            <w:r>
+              <w:rPr>
+                <w:rStyle w:val="Comments"/>
+                <w:lang w:val="en-US"/>
+              </w:rPr>
+              <w:t>other</w:t>
+            </w:r>
+            <w:r>
+              <w:rPr>
+                <w:rStyle w:val="Comments"/>
+              </w:rPr>
+              <w:t xml:space="preserve"> element</w:t>
+            </w:r>
+            <w:r>
+              <w:rPr>
+                <w:rStyle w:val="Comments"/>
+                <w:lang w:val="en-US"/>
+              </w:rPr>
+              <w:t>s</w:t>
+            </w:r>
+            <w:r>
+              <w:rPr>
+                <w:rStyle w:val="Comments"/>
+              </w:rPr>
+              <w:t xml:space="preserve"> </w:t>
+            </w:r>
+            <w:r>
+              <w:rPr>
+                <w:rStyle w:val="Comments"/>
+                <w:lang w:val="en-US"/>
+              </w:rPr>
+              <w:t xml:space="preserve">are NOT allowed </w:t>
+            </w:r>
+            <w:r>
+              <w:rPr>
+                <w:rStyle w:val="Comments"/>
+              </w:rPr>
+              <w:t>to</w:t>
+            </w:r>
+            <w:r>
+              <w:rPr>
+                <w:rStyle w:val="Comments"/>
+                <w:lang w:val="en-US"/>
+              </w:rPr>
+              <w:t xml:space="preserve"> float around</w:t>
+            </w:r>
+            <w:r>
+              <w:rPr>
+                <w:rStyle w:val="Comments"/>
+                <w:lang w:val="en-US"/>
+              </w:rPr>
+              <w:t xml:space="preserve"> </w:t>
+            </w:r>
+            <w:r>
+              <w:rPr>
+                <w:rStyle w:val="Comments"/>
+              </w:rPr>
+              <w:t>*/</w:t>
+            </w:r>
+          </w:p>
+        </w:tc>
+      </w:tr>
+      <w:tr>
+        <w:trPr>
+          <w:jc w:val="center"/>
+        </w:trPr>
+        <w:tc>
+          <w:tcPr>
+            <w:tcW w:w="2340" w:type="dxa"/>
+            <w:tcBorders>
+              <w:top w:val="single" w:sz="2" w:space="0" w:color="000000"/>
+              <w:left w:val="single" w:sz="2" w:space="0" w:color="000000"/>
+              <w:bottom w:val="single" w:sz="2" w:space="0" w:color="000000"/>
+              <w:right w:val="double" w:sz="6" w:space="0" w:color="000000"/>
+            </w:tcBorders>
+            <w:shd w:val="clear" w:color="auto" w:fill="DEEAF6" w:themeFill="accent5" w:themeFillTint="33"/>
+            <w:noWrap/>
+            <w:tcMar>
+              <w:top w:w="144" w:type="dxa"/>
+              <w:left w:w="55" w:type="dxa"/>
+              <w:bottom w:w="86" w:type="dxa"/>
+              <w:right w:w="55" w:type="dxa"/>
+            </w:tcMar>
+          </w:tcPr>
+          <w:p>
+            <w:pPr>
+              <w:widowControl/>
+              <w:suppressLineNumbers/>
+              <w:suppressAutoHyphens/>
+              <w:spacing w:before="0" w:line="360" w:lineRule="auto"/>
+              <w:rPr>
+                <w:rFonts w:eastAsia="SimSun" w:cs="Lucida Sans"/>
+                <w:kern w:val="3"/>
+                <w:szCs w:val="18"/>
+                <w:lang w:val="en-US" w:eastAsia="zh-CN" w:bidi="hi-IN"/>
+              </w:rPr>
+            </w:pPr>
+            <w:r>
+              <w:rPr>
+                <w:rFonts w:eastAsia="SimSun" w:cs="Lucida Sans"/>
+                <w:kern w:val="3"/>
+                <w:szCs w:val="18"/>
+                <w:lang w:val="en-US" w:eastAsia="zh-CN" w:bidi="hi-IN"/>
+              </w:rPr>
+              <w:t>Specify the Type of Positioning Method Used for an Element</w:t>
+            </w:r>
+          </w:p>
+        </w:tc>
+        <w:tc>
+          <w:tcPr>
+            <w:tcW w:w="7647" w:type="dxa"/>
+            <w:tcBorders>
+              <w:top w:val="single" w:sz="2" w:space="0" w:color="000000"/>
+              <w:left w:val="single" w:sz="2" w:space="0" w:color="000000"/>
+              <w:bottom w:val="single" w:sz="2" w:space="0" w:color="000000"/>
+              <w:right w:val="single" w:sz="2" w:space="0" w:color="000000"/>
+            </w:tcBorders>
+            <w:shd w:val="clear" w:color="auto" w:fill="auto"/>
+            <w:noWrap/>
+            <w:tcMar>
+              <w:top w:w="144" w:type="dxa"/>
+              <w:left w:w="10" w:type="dxa"/>
+              <w:bottom w:w="86" w:type="dxa"/>
+              <w:right w:w="10" w:type="dxa"/>
+            </w:tcMar>
+          </w:tcPr>
+          <w:p>
+            <w:pPr>
+              <w:widowControl/>
+              <w:spacing w:before="0" w:line="360" w:lineRule="auto"/>
+              <w:rPr>
+                <w:rStyle w:val="Comments"/>
+              </w:rPr>
+            </w:pPr>
+            <w:r>
+              <w:rPr>
+                <w:rStyle w:val="Numbers"/>
+                <w:lang w:val="en-US"/>
+              </w:rPr>
+              <w:t>position</w:t>
+            </w:r>
+            <w:r>
+              <w:rPr>
+                <w:rFonts w:eastAsia="SimSun" w:cs="Lucida Sans"/>
+                <w:kern w:val="3"/>
+                <w:szCs w:val="18"/>
+                <w:lang w:val="en-US" w:eastAsia="zh-CN" w:bidi="hi-IN"/>
+              </w:rPr>
+              <w:t xml:space="preserve">: </w:t>
+            </w:r>
+            <w:r>
+              <w:rPr>
+                <w:rStyle w:val="Strings"/>
+                <w:lang w:val="en-US"/>
+              </w:rPr>
+              <w:t>static</w:t>
+            </w:r>
+            <w:r>
+              <w:rPr>
+                <w:rFonts w:eastAsia="SimSun" w:cs="Lucida Sans"/>
+                <w:kern w:val="3"/>
+                <w:szCs w:val="18"/>
+                <w:lang w:val="en-US" w:eastAsia="zh-CN" w:bidi="hi-IN"/>
+              </w:rPr>
+              <w:t xml:space="preserve">; </w:t>
+            </w:r>
+            <w:r>
+              <w:rPr>
+                <w:rStyle w:val="Comments"/>
+              </w:rPr>
+              <w:t xml:space="preserve">/* </w:t>
+            </w:r>
+            <w:r>
+              <w:rPr>
+                <w:rStyle w:val="Comments"/>
+                <w:lang w:val="en-US"/>
+              </w:rPr>
+              <w:t>default; element is in its normal position in the layout</w:t>
+            </w:r>
+            <w:r>
+              <w:rPr>
+                <w:rStyle w:val="Comments"/>
+                <w:lang w:val="en-US"/>
+              </w:rPr>
+              <w:t xml:space="preserve"> </w:t>
+            </w:r>
+            <w:r>
+              <w:rPr>
+                <w:rStyle w:val="Comments"/>
+                <w:lang w:val="en-US"/>
+              </w:rPr>
+              <w:t xml:space="preserve">flow </w:t>
+            </w:r>
+            <w:r>
+              <w:rPr>
+                <w:rStyle w:val="Comments"/>
+              </w:rPr>
+              <w:t>*/</w:t>
+            </w:r>
+          </w:p>
+          <w:p>
+            <w:pPr>
+              <w:widowControl/>
+              <w:spacing w:before="0" w:line="360" w:lineRule="auto"/>
+              <w:rPr>
+                <w:rStyle w:val="Comments"/>
+              </w:rPr>
+            </w:pPr>
+            <w:r>
+              <w:rPr>
+                <w:rStyle w:val="Numbers"/>
+                <w:lang w:val="en-US"/>
+              </w:rPr>
+              <w:t>position</w:t>
+            </w:r>
+            <w:r>
+              <w:rPr>
+                <w:rFonts w:eastAsia="SimSun" w:cs="Lucida Sans"/>
+                <w:kern w:val="3"/>
+                <w:szCs w:val="18"/>
+                <w:lang w:val="en-US" w:eastAsia="zh-CN" w:bidi="hi-IN"/>
+              </w:rPr>
+              <w:t xml:space="preserve">: </w:t>
+            </w:r>
+            <w:r>
+              <w:rPr>
+                <w:rStyle w:val="Strings"/>
+                <w:lang w:val="en-US"/>
+              </w:rPr>
+              <w:t>relative</w:t>
+            </w:r>
+            <w:r>
+              <w:rPr>
+                <w:rFonts w:eastAsia="SimSun" w:cs="Lucida Sans"/>
+                <w:kern w:val="3"/>
+                <w:szCs w:val="18"/>
+                <w:lang w:val="en-US" w:eastAsia="zh-CN" w:bidi="hi-IN"/>
+              </w:rPr>
+              <w:t xml:space="preserve">; </w:t>
+            </w:r>
+            <w:r>
+              <w:rPr>
+                <w:rStyle w:val="Comments"/>
+              </w:rPr>
+              <w:t xml:space="preserve">/* </w:t>
+            </w:r>
+            <w:r>
+              <w:rPr>
+                <w:rStyle w:val="Comments"/>
+                <w:lang w:val="en-US"/>
+              </w:rPr>
+              <w:t>looks like static</w:t>
+            </w:r>
+            <w:r>
+              <w:rPr>
+                <w:rStyle w:val="Comments"/>
+                <w:lang w:val="en-US"/>
+              </w:rPr>
+              <w:t xml:space="preserve"> (in natural flow)</w:t>
+            </w:r>
+            <w:r>
+              <w:rPr>
+                <w:rStyle w:val="Comments"/>
+                <w:lang w:val="en-US"/>
+              </w:rPr>
+              <w:t xml:space="preserve"> but is relative to parent</w:t>
+            </w:r>
+            <w:r>
+              <w:rPr>
+                <w:rStyle w:val="Comments"/>
+                <w:lang w:val="en-US"/>
+              </w:rPr>
+              <w:t xml:space="preserve"> </w:t>
+            </w:r>
+            <w:r>
+              <w:rPr>
+                <w:rStyle w:val="Comments"/>
+              </w:rPr>
+              <w:t>*/</w:t>
+            </w:r>
+          </w:p>
+          <w:p>
+            <w:pPr>
+              <w:widowControl/>
+              <w:spacing w:before="0" w:line="360" w:lineRule="auto"/>
+              <w:rPr>
+                <w:rStyle w:val="Comments"/>
+              </w:rPr>
+            </w:pPr>
+            <w:r>
+              <w:rPr>
+                <w:rStyle w:val="Numbers"/>
+                <w:lang w:val="en-US"/>
+              </w:rPr>
+              <w:t>position</w:t>
+            </w:r>
+            <w:r>
+              <w:rPr>
+                <w:rFonts w:eastAsia="SimSun" w:cs="Lucida Sans"/>
+                <w:kern w:val="3"/>
+                <w:szCs w:val="18"/>
+                <w:lang w:val="en-US" w:eastAsia="zh-CN" w:bidi="hi-IN"/>
+              </w:rPr>
+              <w:t xml:space="preserve">: </w:t>
+            </w:r>
+            <w:r>
+              <w:rPr>
+                <w:rStyle w:val="Strings"/>
+                <w:lang w:val="en-US"/>
+              </w:rPr>
+              <w:t>absolute</w:t>
+            </w:r>
+            <w:r>
+              <w:rPr>
+                <w:rFonts w:eastAsia="SimSun" w:cs="Lucida Sans"/>
+                <w:kern w:val="3"/>
+                <w:szCs w:val="18"/>
+                <w:lang w:val="en-US" w:eastAsia="zh-CN" w:bidi="hi-IN"/>
+              </w:rPr>
+              <w:t xml:space="preserve">; </w:t>
+            </w:r>
+            <w:r>
+              <w:rPr>
+                <w:rStyle w:val="Comments"/>
+              </w:rPr>
+              <w:t xml:space="preserve">/* </w:t>
+            </w:r>
+            <w:r>
+              <w:rPr>
+                <w:rStyle w:val="Comments"/>
+                <w:lang w:val="en-US"/>
+              </w:rPr>
+              <w:t xml:space="preserve">relative </w:t>
+            </w:r>
+            <w:r>
+              <w:rPr>
+                <w:rStyle w:val="Comments"/>
+                <w:lang w:val="en-US"/>
+              </w:rPr>
+              <w:t>to closest positioned ancestor</w:t>
+            </w:r>
+            <w:r>
+              <w:rPr>
+                <w:rStyle w:val="Comments"/>
+                <w:lang w:val="en-US"/>
+              </w:rPr>
+              <w:t>/</w:t>
+            </w:r>
+            <w:r>
+              <w:rPr>
+                <w:rStyle w:val="Comments"/>
+                <w:lang w:val="en-US"/>
+              </w:rPr>
+              <w:t>root</w:t>
+            </w:r>
+            <w:r>
+              <w:rPr>
+                <w:rStyle w:val="Comments"/>
+                <w:lang w:val="en-US"/>
+              </w:rPr>
+              <w:t xml:space="preserve"> (NOT in flow</w:t>
+            </w:r>
+            <w:r>
+              <w:rPr>
+                <w:rStyle w:val="Comments"/>
+                <w:lang w:val="en-US"/>
+              </w:rPr>
+              <w:t>)</w:t>
+            </w:r>
+            <w:r>
+              <w:rPr>
+                <w:rStyle w:val="Comments"/>
+                <w:lang w:val="en-US"/>
+              </w:rPr>
+              <w:t xml:space="preserve"> </w:t>
+            </w:r>
+            <w:r>
+              <w:rPr>
+                <w:rStyle w:val="Comments"/>
+              </w:rPr>
+              <w:t>*/</w:t>
+            </w:r>
+          </w:p>
+          <w:p>
+            <w:pPr>
+              <w:widowControl/>
+              <w:spacing w:before="0" w:line="360" w:lineRule="auto"/>
+              <w:rPr>
+                <w:rStyle w:val="Comments"/>
+              </w:rPr>
+            </w:pPr>
+            <w:r>
+              <w:rPr>
+                <w:rStyle w:val="Numbers"/>
+                <w:lang w:val="en-US"/>
+              </w:rPr>
+              <w:t>position</w:t>
+            </w:r>
+            <w:r>
+              <w:rPr>
+                <w:rFonts w:eastAsia="SimSun" w:cs="Lucida Sans"/>
+                <w:kern w:val="3"/>
+                <w:szCs w:val="18"/>
+                <w:lang w:val="en-US" w:eastAsia="zh-CN" w:bidi="hi-IN"/>
+              </w:rPr>
+              <w:t xml:space="preserve">: </w:t>
+            </w:r>
+            <w:r>
+              <w:rPr>
+                <w:rStyle w:val="Strings"/>
+                <w:lang w:val="en-US"/>
+              </w:rPr>
+              <w:t>fixed</w:t>
+            </w:r>
+            <w:r>
+              <w:rPr>
+                <w:rFonts w:eastAsia="SimSun" w:cs="Lucida Sans"/>
+                <w:kern w:val="3"/>
+                <w:szCs w:val="18"/>
+                <w:lang w:val="en-US" w:eastAsia="zh-CN" w:bidi="hi-IN"/>
+              </w:rPr>
+              <w:t xml:space="preserve">; </w:t>
+            </w:r>
+            <w:r>
+              <w:rPr>
+                <w:rStyle w:val="Comments"/>
+              </w:rPr>
+              <w:t xml:space="preserve">/* </w:t>
+            </w:r>
+            <w:r>
+              <w:rPr>
+                <w:rStyle w:val="Comments"/>
+                <w:lang w:val="en-US"/>
+              </w:rPr>
+              <w:t xml:space="preserve">positioned according to the </w:t>
+            </w:r>
+            <w:r>
+              <w:rPr>
+                <w:rStyle w:val="Comments"/>
+                <w:lang w:val="en-US"/>
+              </w:rPr>
+              <w:t>v</w:t>
+            </w:r>
+            <w:r>
+              <w:rPr>
+                <w:rStyle w:val="Comments"/>
+                <w:lang w:val="en-US"/>
+              </w:rPr>
+              <w:t>iewport</w:t>
+            </w:r>
+            <w:r>
+              <w:rPr>
+                <w:rStyle w:val="Comments"/>
+                <w:lang w:val="en-US"/>
+              </w:rPr>
+              <w:t xml:space="preserve"> </w:t>
+            </w:r>
+            <w:r>
+              <w:rPr>
+                <w:rStyle w:val="Comments"/>
+              </w:rPr>
+              <w:t>*/</w:t>
+            </w:r>
+          </w:p>
+          <w:p>
+            <w:pPr>
+              <w:widowControl/>
+              <w:spacing w:before="0" w:line="360" w:lineRule="auto"/>
+              <w:rPr>
+                <w:color w:val="BFBFBF" w:themeColor="background1" w:themeShade="BF"/>
+                <w:szCs w:val="20"/>
+              </w:rPr>
+            </w:pPr>
+            <w:r>
+              <w:rPr>
+                <w:rStyle w:val="Numbers"/>
+                <w:lang w:val="en-US"/>
+              </w:rPr>
+              <w:t>position</w:t>
+            </w:r>
+            <w:r>
+              <w:rPr>
+                <w:rFonts w:eastAsia="SimSun" w:cs="Lucida Sans"/>
+                <w:kern w:val="3"/>
+                <w:szCs w:val="18"/>
+                <w:lang w:val="en-US" w:eastAsia="zh-CN" w:bidi="hi-IN"/>
+              </w:rPr>
+              <w:t xml:space="preserve">: </w:t>
+            </w:r>
+            <w:r>
+              <w:rPr>
+                <w:rStyle w:val="Strings"/>
+                <w:lang w:val="en-US"/>
+              </w:rPr>
+              <w:t>sticky</w:t>
+            </w:r>
+            <w:r>
+              <w:rPr>
+                <w:rFonts w:eastAsia="SimSun" w:cs="Lucida Sans"/>
+                <w:kern w:val="3"/>
+                <w:szCs w:val="18"/>
+                <w:lang w:val="en-US" w:eastAsia="zh-CN" w:bidi="hi-IN"/>
+              </w:rPr>
+              <w:t xml:space="preserve">; </w:t>
+            </w:r>
+            <w:r>
+              <w:rPr>
+                <w:rStyle w:val="Comments"/>
+              </w:rPr>
+              <w:t xml:space="preserve">/* </w:t>
+            </w:r>
+            <w:r>
+              <w:rPr>
+                <w:rStyle w:val="Comments"/>
+                <w:lang w:val="en-US"/>
+              </w:rPr>
+              <w:t>relative until a given position is met, then fixed</w:t>
+            </w:r>
+            <w:r>
+              <w:rPr>
+                <w:rStyle w:val="Comments"/>
+                <w:lang w:val="en-US"/>
+              </w:rPr>
+              <w:t xml:space="preserve"> </w:t>
+            </w:r>
+            <w:r>
+              <w:rPr>
+                <w:rStyle w:val="Comments"/>
+              </w:rPr>
+              <w:t>*/</w:t>
+            </w:r>
+          </w:p>
+        </w:tc>
+      </w:tr>
+      <w:tr>
+        <w:trPr>
+          <w:jc w:val="center"/>
+        </w:trPr>
+        <w:tc>
+          <w:tcPr>
+            <w:tcW w:w="2340" w:type="dxa"/>
+            <w:tcBorders>
+              <w:top w:val="single" w:sz="2" w:space="0" w:color="000000"/>
+              <w:left w:val="single" w:sz="2" w:space="0" w:color="000000"/>
+              <w:bottom w:val="single" w:sz="2" w:space="0" w:color="000000"/>
+              <w:right w:val="double" w:sz="6" w:space="0" w:color="000000"/>
+            </w:tcBorders>
+            <w:shd w:val="clear" w:color="auto" w:fill="DEEAF6" w:themeFill="accent5" w:themeFillTint="33"/>
+            <w:noWrap/>
+            <w:tcMar>
+              <w:top w:w="144" w:type="dxa"/>
+              <w:left w:w="55" w:type="dxa"/>
+              <w:bottom w:w="86" w:type="dxa"/>
+              <w:right w:w="55" w:type="dxa"/>
+            </w:tcMar>
+          </w:tcPr>
+          <w:p>
+            <w:pPr>
+              <w:widowControl/>
+              <w:suppressLineNumbers/>
+              <w:suppressAutoHyphens/>
+              <w:spacing w:before="0" w:line="360" w:lineRule="auto"/>
+              <w:rPr>
+                <w:rFonts w:eastAsia="SimSun" w:cs="Lucida Sans"/>
+                <w:kern w:val="3"/>
+                <w:szCs w:val="18"/>
+                <w:lang w:val="en-US" w:eastAsia="zh-CN" w:bidi="hi-IN"/>
+              </w:rPr>
+            </w:pPr>
+            <w:r>
+              <w:rPr>
+                <w:rFonts w:eastAsia="SimSun" w:cs="Lucida Sans"/>
+                <w:kern w:val="3"/>
+                <w:szCs w:val="18"/>
+                <w:lang w:val="en-US" w:eastAsia="zh-CN" w:bidi="hi-IN"/>
+              </w:rPr>
+              <w:t>Positioning Properties</w:t>
+            </w:r>
+            <w:r>
+              <w:rPr>
+                <w:rFonts w:eastAsia="SimSun" w:cs="Lucida Sans"/>
+                <w:kern w:val="3"/>
+                <w:szCs w:val="18"/>
+                <w:lang w:val="en-US" w:eastAsia="zh-CN" w:bidi="hi-IN"/>
+              </w:rPr>
+              <w:t xml:space="preserve"> (Don't Work with Static Position!)</w:t>
+            </w:r>
+          </w:p>
+        </w:tc>
+        <w:tc>
+          <w:tcPr>
+            <w:tcW w:w="7647" w:type="dxa"/>
+            <w:tcBorders>
+              <w:top w:val="single" w:sz="2" w:space="0" w:color="000000"/>
+              <w:left w:val="single" w:sz="2" w:space="0" w:color="000000"/>
+              <w:bottom w:val="single" w:sz="2" w:space="0" w:color="000000"/>
+              <w:right w:val="single" w:sz="2" w:space="0" w:color="000000"/>
+            </w:tcBorders>
+            <w:shd w:val="clear" w:color="auto" w:fill="auto"/>
+            <w:noWrap/>
+            <w:tcMar>
+              <w:top w:w="144" w:type="dxa"/>
+              <w:left w:w="10" w:type="dxa"/>
+              <w:bottom w:w="86" w:type="dxa"/>
+              <w:right w:w="10" w:type="dxa"/>
+            </w:tcMar>
+          </w:tcPr>
+          <w:p>
+            <w:pPr>
+              <w:widowControl/>
+              <w:spacing w:before="0" w:line="360" w:lineRule="auto"/>
+              <w:rPr>
+                <w:rStyle w:val="Comments"/>
+              </w:rPr>
+            </w:pPr>
+            <w:r>
+              <w:rPr>
+                <w:rStyle w:val="Numbers"/>
+              </w:rPr>
+              <w:t>top</w:t>
+            </w:r>
+            <w:r>
+              <w:rPr>
+                <w:rFonts w:eastAsia="SimSun" w:cs="Lucida Sans"/>
+                <w:kern w:val="3"/>
+                <w:szCs w:val="18"/>
+                <w:lang w:val="en-US" w:eastAsia="zh-CN" w:bidi="hi-IN"/>
+              </w:rPr>
+              <w:t xml:space="preserve">: </w:t>
+            </w:r>
+            <w:r>
+              <w:rPr>
+                <w:rStyle w:val="Numbers"/>
+              </w:rPr>
+              <w:t>20</w:t>
+            </w:r>
+            <w:r>
+              <w:rPr>
+                <w:rStyle w:val="Keywords"/>
+              </w:rPr>
+              <w:t>px</w:t>
+            </w:r>
+            <w:r>
+              <w:rPr>
+                <w:rFonts w:eastAsia="SimSun" w:cs="Lucida Sans"/>
+                <w:kern w:val="3"/>
+                <w:szCs w:val="18"/>
+                <w:lang w:val="en-US" w:eastAsia="zh-CN" w:bidi="hi-IN"/>
+              </w:rPr>
+              <w:t xml:space="preserve">; </w:t>
+            </w:r>
+            <w:r>
+              <w:rPr>
+                <w:rStyle w:val="Comments"/>
+              </w:rPr>
+              <w:t xml:space="preserve">/* </w:t>
+            </w:r>
+            <w:r>
+              <w:rPr>
+                <w:rStyle w:val="Comments"/>
+                <w:lang w:val="en-US"/>
+              </w:rPr>
+              <w:t>20</w:t>
+            </w:r>
+            <w:r>
+              <w:rPr>
+                <w:rStyle w:val="Comments"/>
+                <w:lang w:val="en-US"/>
+              </w:rPr>
+              <w:t xml:space="preserve"> </w:t>
+            </w:r>
+            <w:r>
+              <w:rPr>
+                <w:rStyle w:val="Comments"/>
+                <w:lang w:val="en-US"/>
+              </w:rPr>
+              <w:t>px down from the parent's</w:t>
+            </w:r>
+            <w:r>
+              <w:rPr>
+                <w:rStyle w:val="Comments"/>
+                <w:lang w:val="en-US"/>
+              </w:rPr>
+              <w:t xml:space="preserve"> (closest positioned element</w:t>
+            </w:r>
+            <w:r>
+              <w:rPr>
+                <w:rStyle w:val="Comments"/>
+                <w:lang w:val="en-US"/>
+              </w:rPr>
+              <w:t>'s</w:t>
+            </w:r>
+            <w:r>
+              <w:rPr>
+                <w:rStyle w:val="Comments"/>
+                <w:lang w:val="en-US"/>
+              </w:rPr>
+              <w:t>)</w:t>
+            </w:r>
+            <w:r>
+              <w:rPr>
+                <w:rStyle w:val="Comments"/>
+                <w:lang w:val="en-US"/>
+              </w:rPr>
+              <w:t xml:space="preserve"> top </w:t>
+            </w:r>
+            <w:r>
+              <w:rPr>
+                <w:rStyle w:val="Comments"/>
+              </w:rPr>
+              <w:t>*/</w:t>
+            </w:r>
+          </w:p>
+          <w:p>
+            <w:pPr>
+              <w:widowControl/>
+              <w:spacing w:before="0" w:line="360" w:lineRule="auto"/>
+              <w:rPr>
+                <w:rStyle w:val="Comments"/>
+              </w:rPr>
+            </w:pPr>
+            <w:r>
+              <w:rPr>
+                <w:rStyle w:val="Numbers"/>
+                <w:lang w:val="en-US"/>
+              </w:rPr>
+              <w:t>left</w:t>
+            </w:r>
+            <w:r>
+              <w:rPr>
+                <w:rFonts w:eastAsia="SimSun" w:cs="Lucida Sans"/>
+                <w:kern w:val="3"/>
+                <w:szCs w:val="18"/>
+                <w:lang w:val="en-US" w:eastAsia="zh-CN" w:bidi="hi-IN"/>
+              </w:rPr>
+              <w:t xml:space="preserve">: </w:t>
+            </w:r>
+            <w:r>
+              <w:rPr>
+                <w:rStyle w:val="Numbers"/>
+                <w:lang w:val="en-US"/>
+              </w:rPr>
+              <w:t>-10</w:t>
+            </w:r>
+            <w:r>
+              <w:rPr>
+                <w:rStyle w:val="Numbers"/>
+              </w:rPr>
+              <w:t>0</w:t>
+            </w:r>
+            <w:r>
+              <w:rPr>
+                <w:rStyle w:val="Keywords"/>
+              </w:rPr>
+              <w:t>px</w:t>
+            </w:r>
+            <w:r>
+              <w:rPr>
+                <w:rFonts w:eastAsia="SimSun" w:cs="Lucida Sans"/>
+                <w:kern w:val="3"/>
+                <w:szCs w:val="18"/>
+                <w:lang w:val="en-US" w:eastAsia="zh-CN" w:bidi="hi-IN"/>
+              </w:rPr>
+              <w:t xml:space="preserve">; </w:t>
+            </w:r>
+            <w:r>
+              <w:rPr>
+                <w:rStyle w:val="Comments"/>
+              </w:rPr>
+              <w:t xml:space="preserve">/* </w:t>
+            </w:r>
+            <w:r>
+              <w:rPr>
+                <w:rStyle w:val="Comments"/>
+                <w:lang w:val="en-US"/>
+              </w:rPr>
+              <w:t>100 px left from the parent's</w:t>
+            </w:r>
+            <w:r>
+              <w:rPr>
+                <w:rStyle w:val="Comments"/>
+                <w:lang w:val="en-US"/>
+              </w:rPr>
+              <w:t xml:space="preserve"> (when relative)</w:t>
+            </w:r>
+            <w:r>
+              <w:rPr>
+                <w:rStyle w:val="Comments"/>
+                <w:lang w:val="en-US"/>
+              </w:rPr>
+              <w:t xml:space="preserve"> left border </w:t>
+            </w:r>
+            <w:r>
+              <w:rPr>
+                <w:rStyle w:val="Comments"/>
+              </w:rPr>
+              <w:t>*/</w:t>
+            </w:r>
+          </w:p>
+          <w:p>
+            <w:pPr>
+              <w:widowControl/>
+              <w:spacing w:before="0" w:line="360" w:lineRule="auto"/>
+              <w:rPr>
+                <w:rStyle w:val="Numbers"/>
+                <w:lang w:val="en-US"/>
+              </w:rPr>
+            </w:pPr>
+            <w:r>
+              <w:rPr>
+                <w:rStyle w:val="Numbers"/>
+              </w:rPr>
+              <w:t>top</w:t>
+            </w:r>
+            <w:r>
+              <w:rPr>
+                <w:rFonts w:eastAsia="SimSun" w:cs="Lucida Sans"/>
+                <w:kern w:val="3"/>
+                <w:szCs w:val="18"/>
+                <w:lang w:val="en-US" w:eastAsia="zh-CN" w:bidi="hi-IN"/>
+              </w:rPr>
+              <w:t xml:space="preserve">: </w:t>
+            </w:r>
+            <w:r>
+              <w:rPr>
+                <w:rStyle w:val="Numbers"/>
+                <w:lang w:val="en-US"/>
+              </w:rPr>
+              <w:t>5</w:t>
+            </w:r>
+            <w:r>
+              <w:rPr>
+                <w:rStyle w:val="Numbers"/>
+              </w:rPr>
+              <w:t>0</w:t>
+            </w:r>
+            <w:r>
+              <w:rPr>
+                <w:rStyle w:val="Keywords"/>
+              </w:rPr>
+              <w:t>%</w:t>
+            </w:r>
+            <w:r>
+              <w:rPr>
+                <w:rFonts w:eastAsia="SimSun" w:cs="Lucida Sans"/>
+                <w:kern w:val="3"/>
+                <w:szCs w:val="18"/>
+                <w:lang w:val="en-US" w:eastAsia="zh-CN" w:bidi="hi-IN"/>
+              </w:rPr>
+              <w:t xml:space="preserve">; </w:t>
+            </w:r>
+            <w:r>
+              <w:rPr>
+                <w:rStyle w:val="Numbers"/>
+                <w:lang w:val="en-US"/>
+              </w:rPr>
+              <w:t>left</w:t>
+            </w:r>
+            <w:r>
+              <w:rPr>
+                <w:rFonts w:eastAsia="SimSun" w:cs="Lucida Sans"/>
+                <w:kern w:val="3"/>
+                <w:szCs w:val="18"/>
+                <w:lang w:val="en-US" w:eastAsia="zh-CN" w:bidi="hi-IN"/>
+              </w:rPr>
+              <w:t xml:space="preserve">: </w:t>
+            </w:r>
+            <w:r>
+              <w:rPr>
+                <w:rStyle w:val="Numbers"/>
+                <w:lang w:val="en-US"/>
+              </w:rPr>
+              <w:t>5</w:t>
+            </w:r>
+            <w:r>
+              <w:rPr>
+                <w:rStyle w:val="Numbers"/>
+              </w:rPr>
+              <w:t>0</w:t>
+            </w:r>
+            <w:r>
+              <w:rPr>
+                <w:rStyle w:val="Keywords"/>
+              </w:rPr>
+              <w:t>%</w:t>
+            </w:r>
+            <w:r>
+              <w:rPr>
+                <w:rFonts w:eastAsia="SimSun" w:cs="Lucida Sans"/>
+                <w:kern w:val="3"/>
+                <w:szCs w:val="18"/>
+                <w:lang w:val="en-US" w:eastAsia="zh-CN" w:bidi="hi-IN"/>
+              </w:rPr>
+              <w:t xml:space="preserve">; </w:t>
+            </w:r>
+            <w:r>
+              <w:rPr>
+                <w:rStyle w:val="Numbers"/>
+              </w:rPr>
+              <w:t>transform</w:t>
+            </w:r>
+            <w:r>
+              <w:rPr>
+                <w:rFonts w:eastAsia="SimSun" w:cs="Lucida Sans"/>
+                <w:kern w:val="3"/>
+                <w:szCs w:val="18"/>
+                <w:lang w:val="en-US" w:eastAsia="zh-CN" w:bidi="hi-IN"/>
+              </w:rPr>
+              <w:t xml:space="preserve">: </w:t>
+            </w:r>
+            <w:r>
+              <w:rPr>
+                <w:rStyle w:val="Functions"/>
+              </w:rPr>
+              <w:t>translate</w:t>
+            </w:r>
+            <w:r>
+              <w:rPr>
+                <w:rFonts w:eastAsia="SimSun" w:cs="Lucida Sans"/>
+                <w:kern w:val="3"/>
+                <w:szCs w:val="18"/>
+                <w:lang w:val="en-US" w:eastAsia="zh-CN" w:bidi="hi-IN"/>
+              </w:rPr>
+              <w:t>(</w:t>
+            </w:r>
+            <w:r>
+              <w:rPr>
+                <w:rStyle w:val="Numbers"/>
+              </w:rPr>
+              <w:t>-50</w:t>
+            </w:r>
+            <w:r>
+              <w:rPr>
+                <w:rStyle w:val="Keywords"/>
+              </w:rPr>
+              <w:t>%</w:t>
+            </w:r>
+            <w:r>
+              <w:rPr>
+                <w:rFonts w:eastAsia="SimSun" w:cs="Lucida Sans"/>
+                <w:kern w:val="3"/>
+                <w:szCs w:val="18"/>
+                <w:lang w:val="en-US" w:eastAsia="zh-CN" w:bidi="hi-IN"/>
+              </w:rPr>
+              <w:t xml:space="preserve">, </w:t>
+            </w:r>
+            <w:r>
+              <w:rPr>
+                <w:rStyle w:val="Numbers"/>
+              </w:rPr>
+              <w:t>-50</w:t>
+            </w:r>
+            <w:r>
+              <w:rPr>
+                <w:rStyle w:val="Keywords"/>
+              </w:rPr>
+              <w:t>%</w:t>
+            </w:r>
+            <w:r>
+              <w:rPr>
+                <w:rFonts w:eastAsia="SimSun" w:cs="Lucida Sans"/>
+                <w:kern w:val="3"/>
+                <w:szCs w:val="18"/>
+                <w:lang w:val="en-US" w:eastAsia="zh-CN" w:bidi="hi-IN"/>
+              </w:rPr>
+              <w:t>)</w:t>
+            </w:r>
+            <w:r>
+              <w:rPr>
+                <w:rFonts w:eastAsia="SimSun" w:cs="Lucida Sans"/>
+                <w:kern w:val="3"/>
+                <w:szCs w:val="18"/>
+                <w:lang w:val="en-US" w:eastAsia="zh-CN" w:bidi="hi-IN"/>
+              </w:rPr>
+              <w:t>;</w:t>
+            </w:r>
+            <w:r>
+              <w:rPr>
+                <w:rFonts w:eastAsia="SimSun" w:cs="Lucida Sans"/>
+                <w:kern w:val="3"/>
+                <w:szCs w:val="18"/>
+                <w:lang w:val="en-US" w:eastAsia="zh-CN" w:bidi="hi-IN"/>
+              </w:rPr>
+              <w:t xml:space="preserve"> </w:t>
+            </w:r>
+            <w:r>
+              <w:rPr>
+                <w:rStyle w:val="Comments"/>
+              </w:rPr>
+              <w:t xml:space="preserve">/* center </w:t>
+            </w:r>
+            <w:r>
+              <w:rPr>
+                <w:rStyle w:val="Comments"/>
+                <w:lang w:val="en-US"/>
+              </w:rPr>
+              <w:t>(</w:t>
+            </w:r>
+            <w:r>
+              <w:rPr>
+                <w:rStyle w:val="Comments"/>
+              </w:rPr>
+              <w:t>absolute</w:t>
+            </w:r>
+            <w:r>
+              <w:rPr>
+                <w:rStyle w:val="Comments"/>
+                <w:lang w:val="en-US"/>
+              </w:rPr>
+              <w:t>)</w:t>
             </w:r>
             <w:r>
               <w:rPr>

</xml_diff>

<commit_message>
Updated HTML & CSS documents
</commit_message>
<xml_diff>
--- a/CSS.docx
+++ b/CSS.docx
@@ -1660,6 +1660,15 @@
               </w:rPr>
               <w:t xml:space="preserve"> and one or more declarations.</w:t>
             </w:r>
+            <w:r>
+              <w:rPr>
+                <w:rFonts w:eastAsia="SimSun" w:cs="Lucida Sans"/>
+                <w:kern w:val="3"/>
+                <w:szCs w:val="18"/>
+                <w:lang w:val="en-US" w:eastAsia="zh-CN" w:bidi="hi-IN"/>
+              </w:rPr>
+              <w:t xml:space="preserve"> "Cascading" means that every rule for an HTML element will also be applied to all its child elements.</w:t>
+            </w:r>
           </w:p>
         </w:tc>
       </w:tr>
@@ -2141,7 +2150,20 @@
               <w:rPr>
                 <w:rStyle w:val="Comments"/>
               </w:rPr>
-              <w:t>&lt;!-- for several pages --&gt;</w:t>
+              <w:t xml:space="preserve">&lt;!-- </w:t>
+            </w:r>
+            <w:r>
+              <w:rPr>
+                <w:rStyle w:val="Comments"/>
+                <w:lang w:val="en-US"/>
+              </w:rPr>
+              <w:t>recommended</w:t>
+            </w:r>
+            <w:r>
+              <w:rPr>
+                <w:rStyle w:val="Comments"/>
+              </w:rPr>
+              <w:t xml:space="preserve"> --&gt;</w:t>
             </w:r>
           </w:p>
         </w:tc>
@@ -2846,7 +2868,40 @@
                 <w:szCs w:val="18"/>
                 <w:lang w:val="en-US" w:eastAsia="zh-CN" w:bidi="hi-IN"/>
               </w:rPr>
-              <w:t>(../image.jpg);</w:t>
+              <w:t>(</w:t>
+            </w:r>
+            <w:r>
+              <w:rPr>
+                <w:rFonts w:eastAsia="SimSun" w:cs="Lucida Sans"/>
+                <w:kern w:val="3"/>
+                <w:szCs w:val="18"/>
+                <w:lang w:val="en-US" w:eastAsia="zh-CN" w:bidi="hi-IN"/>
+              </w:rPr>
+              <w:t>'</w:t>
+            </w:r>
+            <w:r>
+              <w:rPr>
+                <w:rStyle w:val="Strings"/>
+              </w:rPr>
+              <w:t>../image.jpg</w:t>
+            </w:r>
+            <w:r>
+              <w:rPr>
+                <w:rFonts w:eastAsia="SimSun" w:cs="Lucida Sans"/>
+                <w:kern w:val="3"/>
+                <w:szCs w:val="18"/>
+                <w:lang w:val="en-US" w:eastAsia="zh-CN" w:bidi="hi-IN"/>
+              </w:rPr>
+              <w:t>'</w:t>
+            </w:r>
+            <w:r>
+              <w:rPr>
+                <w:rFonts w:eastAsia="SimSun" w:cs="Lucida Sans"/>
+                <w:kern w:val="3"/>
+                <w:szCs w:val="18"/>
+                <w:lang w:val="en-US" w:eastAsia="zh-CN" w:bidi="hi-IN"/>
+              </w:rPr>
+              <w:t>);</w:t>
             </w:r>
           </w:p>
           <w:p>
@@ -6650,7 +6705,7 @@
                 <w:rFonts w:eastAsia="SimSun" w:cs="Lucida Sans"/>
                 <w:kern w:val="3"/>
                 <w:szCs w:val="18"/>
-                <w:lang w:val="en-US" w:eastAsia="zh-CN" w:bidi="hi-IN"/>
+                <w:lang w:eastAsia="zh-CN" w:bidi="hi-IN"/>
               </w:rPr>
             </w:pPr>
             <w:r>
@@ -17604,6 +17659,12 @@
               <w:rPr>
                 <w:rStyle w:val="Comm"/>
               </w:rPr>
+              <w:t>; for table + overflow: hidden;</w:t>
+            </w:r>
+            <w:r>
+              <w:rPr>
+                <w:rStyle w:val="Comm"/>
+              </w:rPr>
               <w:t xml:space="preserve"> */</w:t>
             </w:r>
           </w:p>
@@ -33490,6 +33551,78 @@
                 <w:lang w:val="en-US" w:eastAsia="zh-CN" w:bidi="hi-IN"/>
               </w:rPr>
             </w:pPr>
+            <w:r>
+              <w:rPr>
+                <w:rFonts w:eastAsia="SimSun" w:cs="Lucida Sans"/>
+                <w:kern w:val="3"/>
+                <w:szCs w:val="18"/>
+                <w:lang w:val="en-US" w:eastAsia="zh-CN" w:bidi="hi-IN"/>
+              </w:rPr>
+              <w:t>column-count: 3;</w:t>
+            </w:r>
+          </w:p>
+          <w:p>
+            <w:pPr>
+              <w:widowControl/>
+              <w:spacing w:before="0" w:line="360" w:lineRule="auto"/>
+              <w:rPr>
+                <w:rFonts w:eastAsia="SimSun" w:cs="Lucida Sans"/>
+                <w:kern w:val="3"/>
+                <w:szCs w:val="18"/>
+                <w:lang w:val="en-US" w:eastAsia="zh-CN" w:bidi="hi-IN"/>
+              </w:rPr>
+            </w:pPr>
+            <w:r>
+              <w:rPr>
+                <w:rFonts w:eastAsia="SimSun" w:cs="Lucida Sans"/>
+                <w:kern w:val="3"/>
+                <w:szCs w:val="18"/>
+                <w:lang w:val="en-US" w:eastAsia="zh-CN" w:bidi="hi-IN"/>
+              </w:rPr>
+              <w:t>.item {</w:t>
+            </w:r>
+          </w:p>
+          <w:p>
+            <w:pPr>
+              <w:widowControl/>
+              <w:spacing w:before="0" w:line="360" w:lineRule="auto"/>
+              <w:rPr>
+                <w:rFonts w:eastAsia="SimSun" w:cs="Lucida Sans"/>
+                <w:kern w:val="3"/>
+                <w:szCs w:val="18"/>
+                <w:lang w:val="en-US" w:eastAsia="zh-CN" w:bidi="hi-IN"/>
+              </w:rPr>
+            </w:pPr>
+            <w:r>
+              <w:rPr>
+                <w:rFonts w:eastAsia="SimSun" w:cs="Lucida Sans"/>
+                <w:kern w:val="3"/>
+                <w:szCs w:val="18"/>
+                <w:lang w:val="en-US" w:eastAsia="zh-CN" w:bidi="hi-IN"/>
+              </w:rPr>
+              <w:t xml:space="preserve">  break-inside: avoid-column;</w:t>
+            </w:r>
+          </w:p>
+          <w:p>
+            <w:pPr>
+              <w:widowControl/>
+              <w:spacing w:before="0" w:line="360" w:lineRule="auto"/>
+              <w:rPr>
+                <w:rFonts w:eastAsia="SimSun" w:cs="Lucida Sans"/>
+                <w:kern w:val="3"/>
+                <w:szCs w:val="18"/>
+                <w:lang w:eastAsia="zh-CN" w:bidi="hi-IN"/>
+              </w:rPr>
+            </w:pPr>
+            <w:r>
+              <w:rPr>
+                <w:rFonts w:eastAsia="SimSun" w:cs="Lucida Sans"/>
+                <w:kern w:val="3"/>
+                <w:szCs w:val="18"/>
+                <w:lang w:val="en-US" w:eastAsia="zh-CN" w:bidi="hi-IN"/>
+              </w:rPr>
+              <w:t>}</w:t>
+            </w:r>
           </w:p>
         </w:tc>
         <w:tc>
@@ -33533,6 +33666,7 @@
         <w:rPr>
           <w:lang w:val="en-US"/>
         </w:rPr>
+        <w:lastRenderedPageBreak/>
         <w:t xml:space="preserve">HORIZONTAL </w:t>
       </w:r>
       <w:r>
@@ -34075,7 +34209,6 @@
                 <w:szCs w:val="18"/>
                 <w:lang w:val="en-US" w:eastAsia="zh-CN" w:bidi="hi-IN"/>
               </w:rPr>
-              <w:lastRenderedPageBreak/>
               <w:t>Center a</w:t>
             </w:r>
             <w:r>

</xml_diff>

<commit_message>
HTML & CSS exam preparation
</commit_message>
<xml_diff>
--- a/CSS.docx
+++ b/CSS.docx
@@ -2999,6 +2999,302 @@
               <w:rPr>
                 <w:rStyle w:val="Numbers"/>
               </w:rPr>
+              <w:t>background-image</w:t>
+            </w:r>
+            <w:r>
+              <w:rPr>
+                <w:rFonts w:eastAsia="SimSun" w:cs="Lucida Sans"/>
+                <w:kern w:val="3"/>
+                <w:szCs w:val="18"/>
+                <w:lang w:val="en-US" w:eastAsia="zh-CN" w:bidi="hi-IN"/>
+              </w:rPr>
+              <w:t xml:space="preserve">: </w:t>
+            </w:r>
+            <w:r>
+              <w:rPr>
+                <w:rStyle w:val="Functions"/>
+              </w:rPr>
+              <w:t>l</w:t>
+            </w:r>
+            <w:r>
+              <w:rPr>
+                <w:rStyle w:val="Functions"/>
+                <w:lang w:val="en-US"/>
+              </w:rPr>
+              <w:t>inear-gradient</w:t>
+            </w:r>
+            <w:r>
+              <w:rPr>
+                <w:rFonts w:eastAsia="SimSun" w:cs="Lucida Sans"/>
+                <w:kern w:val="3"/>
+                <w:szCs w:val="18"/>
+                <w:lang w:val="en-US" w:eastAsia="zh-CN" w:bidi="hi-IN"/>
+              </w:rPr>
+              <w:t>(</w:t>
+            </w:r>
+            <w:r>
+              <w:rPr>
+                <w:rStyle w:val="Functions"/>
+              </w:rPr>
+              <w:t>rgba</w:t>
+            </w:r>
+            <w:r>
+              <w:rPr>
+                <w:rFonts w:eastAsia="SimSun" w:cs="Lucida Sans"/>
+                <w:kern w:val="3"/>
+                <w:szCs w:val="18"/>
+                <w:lang w:val="en-US" w:eastAsia="zh-CN" w:bidi="hi-IN"/>
+              </w:rPr>
+              <w:t>(</w:t>
+            </w:r>
+            <w:r>
+              <w:rPr>
+                <w:rStyle w:val="Numbers"/>
+              </w:rPr>
+              <w:t>255</w:t>
+            </w:r>
+            <w:r>
+              <w:rPr>
+                <w:rFonts w:eastAsia="SimSun" w:cs="Lucida Sans"/>
+                <w:kern w:val="3"/>
+                <w:szCs w:val="18"/>
+                <w:lang w:val="en-US" w:eastAsia="zh-CN" w:bidi="hi-IN"/>
+              </w:rPr>
+              <w:t xml:space="preserve">, </w:t>
+            </w:r>
+            <w:r>
+              <w:rPr>
+                <w:rStyle w:val="Numbers"/>
+              </w:rPr>
+              <w:t>255</w:t>
+            </w:r>
+            <w:r>
+              <w:rPr>
+                <w:rFonts w:eastAsia="SimSun" w:cs="Lucida Sans"/>
+                <w:kern w:val="3"/>
+                <w:szCs w:val="18"/>
+                <w:lang w:val="en-US" w:eastAsia="zh-CN" w:bidi="hi-IN"/>
+              </w:rPr>
+              <w:t xml:space="preserve">, </w:t>
+            </w:r>
+            <w:r>
+              <w:rPr>
+                <w:rStyle w:val="Numbers"/>
+              </w:rPr>
+              <w:t>255</w:t>
+            </w:r>
+            <w:r>
+              <w:rPr>
+                <w:rFonts w:eastAsia="SimSun" w:cs="Lucida Sans"/>
+                <w:kern w:val="3"/>
+                <w:szCs w:val="18"/>
+                <w:lang w:val="en-US" w:eastAsia="zh-CN" w:bidi="hi-IN"/>
+              </w:rPr>
+              <w:t xml:space="preserve">, </w:t>
+            </w:r>
+            <w:r>
+              <w:rPr>
+                <w:rStyle w:val="Numbers"/>
+              </w:rPr>
+              <w:t>0.5</w:t>
+            </w:r>
+            <w:r>
+              <w:rPr>
+                <w:rFonts w:eastAsia="SimSun" w:cs="Lucida Sans"/>
+                <w:kern w:val="3"/>
+                <w:szCs w:val="18"/>
+                <w:lang w:val="en-US" w:eastAsia="zh-CN" w:bidi="hi-IN"/>
+              </w:rPr>
+              <w:t xml:space="preserve">), </w:t>
+            </w:r>
+            <w:r>
+              <w:rPr>
+                <w:rStyle w:val="Functions"/>
+              </w:rPr>
+              <w:t>rgba</w:t>
+            </w:r>
+            <w:r>
+              <w:rPr>
+                <w:rFonts w:eastAsia="SimSun" w:cs="Lucida Sans"/>
+                <w:kern w:val="3"/>
+                <w:szCs w:val="18"/>
+                <w:lang w:val="en-US" w:eastAsia="zh-CN" w:bidi="hi-IN"/>
+              </w:rPr>
+              <w:t>(</w:t>
+            </w:r>
+            <w:r>
+              <w:rPr>
+                <w:rStyle w:val="Numbers"/>
+              </w:rPr>
+              <w:t>255</w:t>
+            </w:r>
+            <w:r>
+              <w:rPr>
+                <w:rFonts w:eastAsia="SimSun" w:cs="Lucida Sans"/>
+                <w:kern w:val="3"/>
+                <w:szCs w:val="18"/>
+                <w:lang w:val="en-US" w:eastAsia="zh-CN" w:bidi="hi-IN"/>
+              </w:rPr>
+              <w:t xml:space="preserve">, </w:t>
+            </w:r>
+            <w:r>
+              <w:rPr>
+                <w:rStyle w:val="Numbers"/>
+              </w:rPr>
+              <w:t>255</w:t>
+            </w:r>
+            <w:r>
+              <w:rPr>
+                <w:rFonts w:eastAsia="SimSun" w:cs="Lucida Sans"/>
+                <w:kern w:val="3"/>
+                <w:szCs w:val="18"/>
+                <w:lang w:val="en-US" w:eastAsia="zh-CN" w:bidi="hi-IN"/>
+              </w:rPr>
+              <w:t>,</w:t>
+            </w:r>
+          </w:p>
+          <w:p>
+            <w:pPr>
+              <w:widowControl/>
+              <w:spacing w:before="0" w:line="360" w:lineRule="auto"/>
+              <w:rPr>
+                <w:rFonts w:eastAsia="SimSun" w:cs="Lucida Sans"/>
+                <w:kern w:val="3"/>
+                <w:szCs w:val="18"/>
+                <w:lang w:val="en-US" w:eastAsia="zh-CN" w:bidi="hi-IN"/>
+              </w:rPr>
+            </w:pPr>
+            <w:r>
+              <w:rPr>
+                <w:rFonts w:eastAsia="SimSun" w:cs="Lucida Sans"/>
+                <w:kern w:val="3"/>
+                <w:szCs w:val="18"/>
+                <w:lang w:val="en-US" w:eastAsia="zh-CN" w:bidi="hi-IN"/>
+              </w:rPr>
+              <w:t xml:space="preserve"> </w:t>
+            </w:r>
+            <w:r>
+              <w:rPr>
+                <w:rFonts w:eastAsia="SimSun" w:cs="Lucida Sans"/>
+                <w:kern w:val="3"/>
+                <w:szCs w:val="18"/>
+                <w:lang w:val="en-US" w:eastAsia="zh-CN" w:bidi="hi-IN"/>
+              </w:rPr>
+              <w:t xml:space="preserve"> </w:t>
+            </w:r>
+            <w:r>
+              <w:rPr>
+                <w:rStyle w:val="Numbers"/>
+              </w:rPr>
+              <w:t>255</w:t>
+            </w:r>
+            <w:r>
+              <w:rPr>
+                <w:rFonts w:eastAsia="SimSun" w:cs="Lucida Sans"/>
+                <w:kern w:val="3"/>
+                <w:szCs w:val="18"/>
+                <w:lang w:val="en-US" w:eastAsia="zh-CN" w:bidi="hi-IN"/>
+              </w:rPr>
+              <w:t xml:space="preserve">, </w:t>
+            </w:r>
+            <w:r>
+              <w:rPr>
+                <w:rStyle w:val="Numbers"/>
+              </w:rPr>
+              <w:t>0.5</w:t>
+            </w:r>
+            <w:r>
+              <w:rPr>
+                <w:rFonts w:eastAsia="SimSun" w:cs="Lucida Sans"/>
+                <w:kern w:val="3"/>
+                <w:szCs w:val="18"/>
+                <w:lang w:val="en-US" w:eastAsia="zh-CN" w:bidi="hi-IN"/>
+              </w:rPr>
+              <w:t>))</w:t>
+            </w:r>
+            <w:r>
+              <w:rPr>
+                <w:rFonts w:eastAsia="SimSun" w:cs="Lucida Sans"/>
+                <w:kern w:val="3"/>
+                <w:szCs w:val="18"/>
+                <w:lang w:val="en-US" w:eastAsia="zh-CN" w:bidi="hi-IN"/>
+              </w:rPr>
+              <w:t xml:space="preserve">, </w:t>
+            </w:r>
+            <w:r>
+              <w:rPr>
+                <w:rStyle w:val="Functions"/>
+              </w:rPr>
+              <w:t>url</w:t>
+            </w:r>
+            <w:r>
+              <w:rPr>
+                <w:rFonts w:eastAsia="SimSun" w:cs="Lucida Sans"/>
+                <w:kern w:val="3"/>
+                <w:szCs w:val="18"/>
+                <w:lang w:val="en-US" w:eastAsia="zh-CN" w:bidi="hi-IN"/>
+              </w:rPr>
+              <w:t>('</w:t>
+            </w:r>
+            <w:r>
+              <w:rPr>
+                <w:rStyle w:val="Strings"/>
+              </w:rPr>
+              <w:t>../image.jpg</w:t>
+            </w:r>
+            <w:r>
+              <w:rPr>
+                <w:rFonts w:eastAsia="SimSun" w:cs="Lucida Sans"/>
+                <w:kern w:val="3"/>
+                <w:szCs w:val="18"/>
+                <w:lang w:val="en-US" w:eastAsia="zh-CN" w:bidi="hi-IN"/>
+              </w:rPr>
+              <w:t>')</w:t>
+            </w:r>
+            <w:r>
+              <w:rPr>
+                <w:rFonts w:eastAsia="SimSun" w:cs="Lucida Sans"/>
+                <w:kern w:val="3"/>
+                <w:szCs w:val="18"/>
+                <w:lang w:val="en-US" w:eastAsia="zh-CN" w:bidi="hi-IN"/>
+              </w:rPr>
+              <w:t xml:space="preserve">; </w:t>
+            </w:r>
+            <w:r>
+              <w:rPr>
+                <w:rStyle w:val="Comments"/>
+              </w:rPr>
+              <w:t xml:space="preserve">/* semi-transparent </w:t>
+            </w:r>
+            <w:r>
+              <w:rPr>
+                <w:rStyle w:val="Comments"/>
+                <w:lang w:val="en-US"/>
+              </w:rPr>
+              <w:t xml:space="preserve">background </w:t>
+            </w:r>
+            <w:r>
+              <w:rPr>
+                <w:rStyle w:val="Comments"/>
+              </w:rPr>
+              <w:t>image */</w:t>
+            </w:r>
+          </w:p>
+          <w:p>
+            <w:pPr>
+              <w:widowControl/>
+              <w:spacing w:before="0" w:line="360" w:lineRule="auto"/>
+              <w:rPr>
+                <w:rFonts w:eastAsia="SimSun" w:cs="Lucida Sans"/>
+                <w:kern w:val="3"/>
+                <w:szCs w:val="18"/>
+                <w:lang w:val="en-US" w:eastAsia="zh-CN" w:bidi="hi-IN"/>
+              </w:rPr>
+            </w:pPr>
+            <w:r>
+              <w:rPr>
+                <w:rStyle w:val="Numbers"/>
+              </w:rPr>
               <w:t>background-repeat</w:t>
             </w:r>
             <w:r>
@@ -4737,6 +5033,7 @@
               <w:rPr>
                 <w:rStyle w:val="Numbers"/>
               </w:rPr>
+              <w:lastRenderedPageBreak/>
               <w:t>overflow</w:t>
             </w:r>
             <w:r>
@@ -4900,7 +5197,6 @@
               <w:rPr>
                 <w:rStyle w:val="Numbers"/>
               </w:rPr>
-              <w:lastRenderedPageBreak/>
               <w:t>overflow</w:t>
             </w:r>
             <w:r>
@@ -8615,6 +8911,7 @@
               <w:rPr>
                 <w:rStyle w:val="Numbers"/>
               </w:rPr>
+              <w:lastRenderedPageBreak/>
               <w:t>padding-bottom</w:t>
             </w:r>
             <w:r>
@@ -11231,10 +11528,440 @@
               <w:widowControl/>
               <w:spacing w:before="0" w:line="360" w:lineRule="auto"/>
               <w:rPr>
-                <w:rStyle w:val="Numbers"/>
-                <w:lang w:val="en-US"/>
-              </w:rPr>
-            </w:pPr>
+                <w:rStyle w:val="Comments"/>
+                <w:rFonts w:eastAsia="SimSun" w:cs="Lucida Sans"/>
+                <w:color w:val="auto"/>
+                <w:kern w:val="3"/>
+                <w:szCs w:val="18"/>
+                <w:lang w:val="en-US" w:eastAsia="zh-CN" w:bidi="hi-IN"/>
+              </w:rPr>
+            </w:pPr>
+            <w:r>
+              <w:rPr>
+                <w:rStyle w:val="Numbers"/>
+              </w:rPr>
+              <w:t>background-color</w:t>
+            </w:r>
+            <w:r>
+              <w:rPr>
+                <w:rFonts w:eastAsia="SimSun" w:cs="Lucida Sans"/>
+                <w:kern w:val="3"/>
+                <w:szCs w:val="18"/>
+                <w:lang w:val="en-US" w:eastAsia="zh-CN" w:bidi="hi-IN"/>
+              </w:rPr>
+              <w:t xml:space="preserve">: </w:t>
+            </w:r>
+            <w:r>
+              <w:rPr>
+                <w:rStyle w:val="Functions"/>
+              </w:rPr>
+              <w:t>rgb</w:t>
+            </w:r>
+            <w:r>
+              <w:rPr>
+                <w:rStyle w:val="Functions"/>
+                <w:lang w:val="en-US"/>
+              </w:rPr>
+              <w:t>a</w:t>
+            </w:r>
+            <w:r>
+              <w:rPr>
+                <w:rFonts w:eastAsia="SimSun" w:cs="Lucida Sans"/>
+                <w:kern w:val="3"/>
+                <w:szCs w:val="18"/>
+                <w:lang w:val="en-US" w:eastAsia="zh-CN" w:bidi="hi-IN"/>
+              </w:rPr>
+              <w:t>(</w:t>
+            </w:r>
+            <w:r>
+              <w:rPr>
+                <w:rStyle w:val="Numbers"/>
+                <w:lang w:val="en-US"/>
+              </w:rPr>
+              <w:t>0</w:t>
+            </w:r>
+            <w:r>
+              <w:rPr>
+                <w:rFonts w:eastAsia="SimSun" w:cs="Lucida Sans"/>
+                <w:kern w:val="3"/>
+                <w:szCs w:val="18"/>
+                <w:lang w:val="en-US" w:eastAsia="zh-CN" w:bidi="hi-IN"/>
+              </w:rPr>
+              <w:t xml:space="preserve">, </w:t>
+            </w:r>
+            <w:r>
+              <w:rPr>
+                <w:rStyle w:val="Numbers"/>
+                <w:lang w:val="en-US"/>
+              </w:rPr>
+              <w:t>0</w:t>
+            </w:r>
+            <w:r>
+              <w:rPr>
+                <w:rFonts w:eastAsia="SimSun" w:cs="Lucida Sans"/>
+                <w:kern w:val="3"/>
+                <w:szCs w:val="18"/>
+                <w:lang w:val="en-US" w:eastAsia="zh-CN" w:bidi="hi-IN"/>
+              </w:rPr>
+              <w:t xml:space="preserve">, </w:t>
+            </w:r>
+            <w:r>
+              <w:rPr>
+                <w:rStyle w:val="Numbers"/>
+              </w:rPr>
+              <w:t>2</w:t>
+            </w:r>
+            <w:r>
+              <w:rPr>
+                <w:rStyle w:val="Numbers"/>
+                <w:lang w:val="en-US"/>
+              </w:rPr>
+              <w:t>5</w:t>
+            </w:r>
+            <w:r>
+              <w:rPr>
+                <w:rStyle w:val="Numbers"/>
+              </w:rPr>
+              <w:t>5</w:t>
+            </w:r>
+            <w:r>
+              <w:rPr>
+                <w:rFonts w:eastAsia="SimSun" w:cs="Lucida Sans"/>
+                <w:kern w:val="3"/>
+                <w:szCs w:val="18"/>
+                <w:lang w:val="en-US" w:eastAsia="zh-CN" w:bidi="hi-IN"/>
+              </w:rPr>
+              <w:t xml:space="preserve">, </w:t>
+            </w:r>
+            <w:r>
+              <w:rPr>
+                <w:rStyle w:val="Numbers"/>
+                <w:lang w:val="en-US"/>
+              </w:rPr>
+              <w:t>0</w:t>
+            </w:r>
+            <w:r>
+              <w:rPr>
+                <w:rStyle w:val="Numbers"/>
+                <w:lang w:val="en-US"/>
+              </w:rPr>
+              <w:t>.5</w:t>
+            </w:r>
+            <w:r>
+              <w:rPr>
+                <w:rFonts w:eastAsia="SimSun" w:cs="Lucida Sans"/>
+                <w:kern w:val="3"/>
+                <w:szCs w:val="18"/>
+                <w:lang w:val="en-US" w:eastAsia="zh-CN" w:bidi="hi-IN"/>
+              </w:rPr>
+              <w:t>);</w:t>
+            </w:r>
+            <w:r>
+              <w:rPr>
+                <w:rFonts w:eastAsia="SimSun" w:cs="Lucida Sans"/>
+                <w:kern w:val="3"/>
+                <w:szCs w:val="18"/>
+                <w:lang w:val="en-US" w:eastAsia="zh-CN" w:bidi="hi-IN"/>
+              </w:rPr>
+              <w:t xml:space="preserve"> </w:t>
+            </w:r>
+            <w:r>
+              <w:rPr>
+                <w:rStyle w:val="Comments"/>
+              </w:rPr>
+              <w:t xml:space="preserve">/* semi-transparent </w:t>
+            </w:r>
+            <w:r>
+              <w:rPr>
+                <w:rStyle w:val="Comments"/>
+                <w:lang w:val="en-US"/>
+              </w:rPr>
+              <w:t xml:space="preserve">blue </w:t>
+            </w:r>
+            <w:r>
+              <w:rPr>
+                <w:rStyle w:val="Comments"/>
+                <w:lang w:val="en-US"/>
+              </w:rPr>
+              <w:t xml:space="preserve">background </w:t>
+            </w:r>
+            <w:r>
+              <w:rPr>
+                <w:rStyle w:val="Comments"/>
+              </w:rPr>
+              <w:t>*/</w:t>
+            </w:r>
+          </w:p>
+          <w:p>
+            <w:pPr>
+              <w:widowControl/>
+              <w:spacing w:before="0" w:line="360" w:lineRule="auto"/>
+              <w:rPr>
+                <w:rFonts w:eastAsia="SimSun" w:cs="Lucida Sans"/>
+                <w:kern w:val="3"/>
+                <w:szCs w:val="18"/>
+                <w:lang w:val="en-US" w:eastAsia="zh-CN" w:bidi="hi-IN"/>
+              </w:rPr>
+            </w:pPr>
+            <w:r>
+              <w:rPr>
+                <w:rStyle w:val="Numbers"/>
+              </w:rPr>
+              <w:t>background-image</w:t>
+            </w:r>
+            <w:r>
+              <w:rPr>
+                <w:rFonts w:eastAsia="SimSun" w:cs="Lucida Sans"/>
+                <w:kern w:val="3"/>
+                <w:szCs w:val="18"/>
+                <w:lang w:val="en-US" w:eastAsia="zh-CN" w:bidi="hi-IN"/>
+              </w:rPr>
+              <w:t xml:space="preserve">: </w:t>
+            </w:r>
+            <w:r>
+              <w:rPr>
+                <w:rStyle w:val="Functions"/>
+              </w:rPr>
+              <w:t>l</w:t>
+            </w:r>
+            <w:r>
+              <w:rPr>
+                <w:rStyle w:val="Functions"/>
+                <w:lang w:val="en-US"/>
+              </w:rPr>
+              <w:t>inear-gradient</w:t>
+            </w:r>
+            <w:r>
+              <w:rPr>
+                <w:rFonts w:eastAsia="SimSun" w:cs="Lucida Sans"/>
+                <w:kern w:val="3"/>
+                <w:szCs w:val="18"/>
+                <w:lang w:val="en-US" w:eastAsia="zh-CN" w:bidi="hi-IN"/>
+              </w:rPr>
+              <w:t>(</w:t>
+            </w:r>
+            <w:r>
+              <w:rPr>
+                <w:rStyle w:val="Functions"/>
+              </w:rPr>
+              <w:t>rgba</w:t>
+            </w:r>
+            <w:r>
+              <w:rPr>
+                <w:rFonts w:eastAsia="SimSun" w:cs="Lucida Sans"/>
+                <w:kern w:val="3"/>
+                <w:szCs w:val="18"/>
+                <w:lang w:val="en-US" w:eastAsia="zh-CN" w:bidi="hi-IN"/>
+              </w:rPr>
+              <w:t>(</w:t>
+            </w:r>
+            <w:r>
+              <w:rPr>
+                <w:rStyle w:val="Numbers"/>
+              </w:rPr>
+              <w:t>255</w:t>
+            </w:r>
+            <w:r>
+              <w:rPr>
+                <w:rFonts w:eastAsia="SimSun" w:cs="Lucida Sans"/>
+                <w:kern w:val="3"/>
+                <w:szCs w:val="18"/>
+                <w:lang w:val="en-US" w:eastAsia="zh-CN" w:bidi="hi-IN"/>
+              </w:rPr>
+              <w:t xml:space="preserve">, </w:t>
+            </w:r>
+            <w:r>
+              <w:rPr>
+                <w:rStyle w:val="Numbers"/>
+              </w:rPr>
+              <w:t>255</w:t>
+            </w:r>
+            <w:r>
+              <w:rPr>
+                <w:rFonts w:eastAsia="SimSun" w:cs="Lucida Sans"/>
+                <w:kern w:val="3"/>
+                <w:szCs w:val="18"/>
+                <w:lang w:val="en-US" w:eastAsia="zh-CN" w:bidi="hi-IN"/>
+              </w:rPr>
+              <w:t xml:space="preserve">, </w:t>
+            </w:r>
+            <w:r>
+              <w:rPr>
+                <w:rStyle w:val="Numbers"/>
+              </w:rPr>
+              <w:t>255</w:t>
+            </w:r>
+            <w:r>
+              <w:rPr>
+                <w:rFonts w:eastAsia="SimSun" w:cs="Lucida Sans"/>
+                <w:kern w:val="3"/>
+                <w:szCs w:val="18"/>
+                <w:lang w:val="en-US" w:eastAsia="zh-CN" w:bidi="hi-IN"/>
+              </w:rPr>
+              <w:t xml:space="preserve">, </w:t>
+            </w:r>
+            <w:r>
+              <w:rPr>
+                <w:rStyle w:val="Numbers"/>
+              </w:rPr>
+              <w:t>0.5</w:t>
+            </w:r>
+            <w:r>
+              <w:rPr>
+                <w:rFonts w:eastAsia="SimSun" w:cs="Lucida Sans"/>
+                <w:kern w:val="3"/>
+                <w:szCs w:val="18"/>
+                <w:lang w:val="en-US" w:eastAsia="zh-CN" w:bidi="hi-IN"/>
+              </w:rPr>
+              <w:t xml:space="preserve">), </w:t>
+            </w:r>
+            <w:r>
+              <w:rPr>
+                <w:rStyle w:val="Functions"/>
+              </w:rPr>
+              <w:t>rgba</w:t>
+            </w:r>
+            <w:r>
+              <w:rPr>
+                <w:rFonts w:eastAsia="SimSun" w:cs="Lucida Sans"/>
+                <w:kern w:val="3"/>
+                <w:szCs w:val="18"/>
+                <w:lang w:val="en-US" w:eastAsia="zh-CN" w:bidi="hi-IN"/>
+              </w:rPr>
+              <w:t>(</w:t>
+            </w:r>
+            <w:r>
+              <w:rPr>
+                <w:rStyle w:val="Numbers"/>
+              </w:rPr>
+              <w:t>255</w:t>
+            </w:r>
+            <w:r>
+              <w:rPr>
+                <w:rFonts w:eastAsia="SimSun" w:cs="Lucida Sans"/>
+                <w:kern w:val="3"/>
+                <w:szCs w:val="18"/>
+                <w:lang w:val="en-US" w:eastAsia="zh-CN" w:bidi="hi-IN"/>
+              </w:rPr>
+              <w:t xml:space="preserve">, </w:t>
+            </w:r>
+            <w:r>
+              <w:rPr>
+                <w:rStyle w:val="Numbers"/>
+              </w:rPr>
+              <w:t>255</w:t>
+            </w:r>
+            <w:r>
+              <w:rPr>
+                <w:rFonts w:eastAsia="SimSun" w:cs="Lucida Sans"/>
+                <w:kern w:val="3"/>
+                <w:szCs w:val="18"/>
+                <w:lang w:val="en-US" w:eastAsia="zh-CN" w:bidi="hi-IN"/>
+              </w:rPr>
+              <w:t>,</w:t>
+            </w:r>
+          </w:p>
+          <w:p>
+            <w:pPr>
+              <w:widowControl/>
+              <w:spacing w:before="0" w:line="360" w:lineRule="auto"/>
+              <w:rPr>
+                <w:rStyle w:val="Numbers"/>
+                <w:rFonts w:eastAsia="SimSun" w:cs="Lucida Sans"/>
+                <w:color w:val="auto"/>
+                <w:kern w:val="3"/>
+                <w:szCs w:val="18"/>
+                <w:lang w:val="en-US" w:eastAsia="zh-CN" w:bidi="hi-IN"/>
+              </w:rPr>
+            </w:pPr>
+            <w:r>
+              <w:rPr>
+                <w:rFonts w:eastAsia="SimSun" w:cs="Lucida Sans"/>
+                <w:kern w:val="3"/>
+                <w:szCs w:val="18"/>
+                <w:lang w:val="en-US" w:eastAsia="zh-CN" w:bidi="hi-IN"/>
+              </w:rPr>
+              <w:t xml:space="preserve">  </w:t>
+            </w:r>
+            <w:r>
+              <w:rPr>
+                <w:rStyle w:val="Numbers"/>
+              </w:rPr>
+              <w:t>255</w:t>
+            </w:r>
+            <w:r>
+              <w:rPr>
+                <w:rFonts w:eastAsia="SimSun" w:cs="Lucida Sans"/>
+                <w:kern w:val="3"/>
+                <w:szCs w:val="18"/>
+                <w:lang w:val="en-US" w:eastAsia="zh-CN" w:bidi="hi-IN"/>
+              </w:rPr>
+              <w:t xml:space="preserve">, </w:t>
+            </w:r>
+            <w:r>
+              <w:rPr>
+                <w:rStyle w:val="Numbers"/>
+              </w:rPr>
+              <w:t>0.5</w:t>
+            </w:r>
+            <w:r>
+              <w:rPr>
+                <w:rFonts w:eastAsia="SimSun" w:cs="Lucida Sans"/>
+                <w:kern w:val="3"/>
+                <w:szCs w:val="18"/>
+                <w:lang w:val="en-US" w:eastAsia="zh-CN" w:bidi="hi-IN"/>
+              </w:rPr>
+              <w:t xml:space="preserve">)), </w:t>
+            </w:r>
+            <w:r>
+              <w:rPr>
+                <w:rStyle w:val="Functions"/>
+              </w:rPr>
+              <w:t>url</w:t>
+            </w:r>
+            <w:r>
+              <w:rPr>
+                <w:rFonts w:eastAsia="SimSun" w:cs="Lucida Sans"/>
+                <w:kern w:val="3"/>
+                <w:szCs w:val="18"/>
+                <w:lang w:val="en-US" w:eastAsia="zh-CN" w:bidi="hi-IN"/>
+              </w:rPr>
+              <w:t>('</w:t>
+            </w:r>
+            <w:r>
+              <w:rPr>
+                <w:rStyle w:val="Strings"/>
+              </w:rPr>
+              <w:t>../image.jpg</w:t>
+            </w:r>
+            <w:r>
+              <w:rPr>
+                <w:rFonts w:eastAsia="SimSun" w:cs="Lucida Sans"/>
+                <w:kern w:val="3"/>
+                <w:szCs w:val="18"/>
+                <w:lang w:val="en-US" w:eastAsia="zh-CN" w:bidi="hi-IN"/>
+              </w:rPr>
+              <w:t xml:space="preserve">'); </w:t>
+            </w:r>
+            <w:r>
+              <w:rPr>
+                <w:rStyle w:val="Comments"/>
+              </w:rPr>
+              <w:t xml:space="preserve">/* semi-transparent </w:t>
+            </w:r>
+            <w:r>
+              <w:rPr>
+                <w:rStyle w:val="Comments"/>
+                <w:lang w:val="en-US"/>
+              </w:rPr>
+              <w:t xml:space="preserve">background </w:t>
+            </w:r>
+            <w:r>
+              <w:rPr>
+                <w:rStyle w:val="Comments"/>
+              </w:rPr>
+              <w:t>image */</w:t>
+            </w:r>
           </w:p>
         </w:tc>
       </w:tr>
@@ -12050,6 +12777,7 @@
         <w:rPr>
           <w:lang w:val="en-US"/>
         </w:rPr>
+        <w:lastRenderedPageBreak/>
         <w:t>CSS SELECTORS</w:t>
       </w:r>
       <w:bookmarkEnd w:id="5"/>
@@ -12245,7 +12973,6 @@
                 <w:szCs w:val="18"/>
                 <w:lang w:val="en-US" w:eastAsia="zh-CN" w:bidi="hi-IN"/>
               </w:rPr>
-              <w:lastRenderedPageBreak/>
               <w:t>}</w:t>
             </w:r>
           </w:p>
@@ -12293,7 +13020,6 @@
                 <w:szCs w:val="18"/>
                 <w:lang w:val="en-US" w:eastAsia="zh-CN" w:bidi="hi-IN"/>
               </w:rPr>
-              <w:lastRenderedPageBreak/>
               <w:t>S</w:t>
             </w:r>
             <w:r>
@@ -14353,6 +15079,7 @@
                 <w:szCs w:val="18"/>
                 <w:lang w:val="en-US" w:eastAsia="zh-CN" w:bidi="hi-IN"/>
               </w:rPr>
+              <w:lastRenderedPageBreak/>
               <w:t>Direct Child</w:t>
             </w:r>
           </w:p>
@@ -14748,7 +15475,6 @@
         <w:rPr>
           <w:lang w:val="en-US"/>
         </w:rPr>
-        <w:lastRenderedPageBreak/>
         <w:t>PSEUDO-CLASSES</w:t>
       </w:r>
       <w:r>
@@ -16669,6 +17395,7 @@
                 <w:szCs w:val="18"/>
                 <w:lang w:val="en-US" w:eastAsia="zh-CN" w:bidi="hi-IN"/>
               </w:rPr>
+              <w:lastRenderedPageBreak/>
               <w:t>Pseudo-Elements Used to Insert Something</w:t>
             </w:r>
           </w:p>
@@ -16850,7 +17577,6 @@
                 <w:szCs w:val="18"/>
                 <w:lang w:val="en-US" w:eastAsia="zh-CN" w:bidi="hi-IN"/>
               </w:rPr>
-              <w:lastRenderedPageBreak/>
               <w:t>Pseudo-Elements Used to Select Part of an Element</w:t>
             </w:r>
           </w:p>
@@ -19956,7 +20682,6 @@
         <w:rPr>
           <w:lang w:val="en-US"/>
         </w:rPr>
-        <w:lastRenderedPageBreak/>
         <w:t>CSS &amp; TYPOGRAPHY</w:t>
       </w:r>
       <w:bookmarkEnd w:id="10"/>
@@ -23038,6 +23763,7 @@
               <w:rPr>
                 <w:rStyle w:val="Numbers"/>
               </w:rPr>
+              <w:lastRenderedPageBreak/>
               <w:t>word-break</w:t>
             </w:r>
             <w:r>

</xml_diff>

<commit_message>
HTML & CSS project
</commit_message>
<xml_diff>
--- a/CSS.docx
+++ b/CSS.docx
@@ -23999,6 +23999,24 @@
               </w:rPr>
               <w:t>Import Google Font in the CSS File</w:t>
             </w:r>
+            <w:r>
+              <w:rPr>
+                <w:rFonts w:eastAsia="SimSun" w:cs="Lucida Sans"/>
+                <w:kern w:val="3"/>
+                <w:szCs w:val="18"/>
+                <w:lang w:val="en-US" w:eastAsia="zh-CN" w:bidi="hi-IN"/>
+              </w:rPr>
+              <w:t xml:space="preserve"> with @import</w:t>
+            </w:r>
+            <w:r>
+              <w:rPr>
+                <w:rFonts w:eastAsia="SimSun" w:cs="Lucida Sans"/>
+                <w:kern w:val="3"/>
+                <w:szCs w:val="18"/>
+                <w:lang w:val="en-US" w:eastAsia="zh-CN" w:bidi="hi-IN"/>
+              </w:rPr>
+              <w:t xml:space="preserve"> (for Judge)</w:t>
+            </w:r>
           </w:p>
         </w:tc>
         <w:tc>
@@ -24037,45 +24055,182 @@
                 <w:szCs w:val="18"/>
                 <w:lang w:val="en-US" w:eastAsia="zh-CN" w:bidi="hi-IN"/>
               </w:rPr>
-              <w:t>Click on "Select this style" to see how to use the current font (use @import for Judge). Download the selected font, place its folder into the project folder and type in the CSS file:</w:t>
-            </w:r>
-          </w:p>
-          <w:p>
-            <w:pPr>
-              <w:widowControl/>
-              <w:spacing w:before="0" w:line="360" w:lineRule="auto"/>
-              <w:rPr>
-                <w:rFonts w:eastAsia="SimSun" w:cs="Lucida Sans"/>
-                <w:kern w:val="3"/>
-                <w:szCs w:val="18"/>
-                <w:lang w:val="en-US" w:eastAsia="zh-CN" w:bidi="hi-IN"/>
-              </w:rPr>
-            </w:pPr>
-          </w:p>
-          <w:p>
-            <w:pPr>
-              <w:widowControl/>
-              <w:spacing w:before="0" w:line="360" w:lineRule="auto"/>
-              <w:rPr>
-                <w:rFonts w:eastAsia="SimSun" w:cs="Lucida Sans"/>
-                <w:kern w:val="3"/>
-                <w:szCs w:val="18"/>
-                <w:lang w:val="en-US" w:eastAsia="zh-CN" w:bidi="hi-IN"/>
-              </w:rPr>
-            </w:pPr>
-            <w:r>
-              <w:rPr>
-                <w:rFonts w:eastAsia="SimSun" w:cs="Lucida Sans"/>
-                <w:kern w:val="3"/>
-                <w:szCs w:val="18"/>
-                <w:lang w:val="en-US" w:eastAsia="zh-CN" w:bidi="hi-IN"/>
-              </w:rPr>
               <w:t>@</w:t>
             </w:r>
             <w:r>
               <w:rPr>
                 <w:rStyle w:val="Keywords"/>
               </w:rPr>
+              <w:t>import</w:t>
+            </w:r>
+            <w:r>
+              <w:rPr>
+                <w:rFonts w:eastAsia="SimSun" w:cs="Lucida Sans"/>
+                <w:kern w:val="3"/>
+                <w:szCs w:val="18"/>
+                <w:lang w:val="en-US" w:eastAsia="zh-CN" w:bidi="hi-IN"/>
+              </w:rPr>
+              <w:t xml:space="preserve"> </w:t>
+            </w:r>
+            <w:r>
+              <w:rPr>
+                <w:rStyle w:val="Functions"/>
+                <w:lang w:val="en-US" w:eastAsia="zh-CN" w:bidi="hi-IN"/>
+              </w:rPr>
+              <w:t>url</w:t>
+            </w:r>
+            <w:r>
+              <w:rPr>
+                <w:rFonts w:eastAsia="SimSun" w:cs="Lucida Sans"/>
+                <w:kern w:val="3"/>
+                <w:szCs w:val="18"/>
+                <w:lang w:val="en-US" w:eastAsia="zh-CN" w:bidi="hi-IN"/>
+              </w:rPr>
+              <w:t>('</w:t>
+            </w:r>
+            <w:r>
+              <w:rPr>
+                <w:rStyle w:val="Strings"/>
+                <w:lang w:val="en-US" w:eastAsia="zh-CN" w:bidi="hi-IN"/>
+              </w:rPr>
+              <w:t>https://fonts.googleapis.com/css2?family=Roboto&amp;display=swap</w:t>
+            </w:r>
+            <w:r>
+              <w:rPr>
+                <w:rFonts w:eastAsia="SimSun" w:cs="Lucida Sans"/>
+                <w:kern w:val="3"/>
+                <w:szCs w:val="18"/>
+                <w:lang w:val="en-US" w:eastAsia="zh-CN" w:bidi="hi-IN"/>
+              </w:rPr>
+              <w:t>');</w:t>
+            </w:r>
+          </w:p>
+          <w:p>
+            <w:pPr>
+              <w:widowControl/>
+              <w:spacing w:before="0" w:line="360" w:lineRule="auto"/>
+              <w:rPr>
+                <w:rStyle w:val="Comments"/>
+              </w:rPr>
+            </w:pPr>
+            <w:r>
+              <w:rPr>
+                <w:rStyle w:val="Comments"/>
+              </w:rPr>
+              <w:t xml:space="preserve">/* Google Fonts &gt; Search "Roboto" &gt; </w:t>
+            </w:r>
+            <w:r>
+              <w:rPr>
+                <w:rStyle w:val="Comments"/>
+              </w:rPr>
+              <w:t>Select this style</w:t>
+            </w:r>
+            <w:r>
+              <w:rPr>
+                <w:rStyle w:val="Comments"/>
+              </w:rPr>
+              <w:t xml:space="preserve"> &gt; @import */</w:t>
+            </w:r>
+          </w:p>
+        </w:tc>
+      </w:tr>
+      <w:tr>
+        <w:trPr>
+          <w:jc w:val="center"/>
+        </w:trPr>
+        <w:tc>
+          <w:tcPr>
+            <w:tcW w:w="2340" w:type="dxa"/>
+            <w:tcBorders>
+              <w:top w:val="single" w:sz="2" w:space="0" w:color="000000"/>
+              <w:left w:val="single" w:sz="2" w:space="0" w:color="000000"/>
+              <w:bottom w:val="single" w:sz="2" w:space="0" w:color="000000"/>
+              <w:right w:val="double" w:sz="6" w:space="0" w:color="000000"/>
+            </w:tcBorders>
+            <w:shd w:val="clear" w:color="auto" w:fill="DEEAF6" w:themeFill="accent5" w:themeFillTint="33"/>
+            <w:noWrap/>
+            <w:tcMar>
+              <w:top w:w="144" w:type="dxa"/>
+              <w:left w:w="55" w:type="dxa"/>
+              <w:bottom w:w="86" w:type="dxa"/>
+              <w:right w:w="55" w:type="dxa"/>
+            </w:tcMar>
+          </w:tcPr>
+          <w:p>
+            <w:pPr>
+              <w:widowControl/>
+              <w:suppressLineNumbers/>
+              <w:suppressAutoHyphens/>
+              <w:spacing w:before="0" w:line="360" w:lineRule="auto"/>
+              <w:rPr>
+                <w:rFonts w:eastAsia="SimSun" w:cs="Lucida Sans"/>
+                <w:kern w:val="3"/>
+                <w:szCs w:val="18"/>
+                <w:lang w:val="en-US" w:eastAsia="zh-CN" w:bidi="hi-IN"/>
+              </w:rPr>
+            </w:pPr>
+            <w:r>
+              <w:rPr>
+                <w:rFonts w:eastAsia="SimSun" w:cs="Lucida Sans"/>
+                <w:kern w:val="3"/>
+                <w:szCs w:val="18"/>
+                <w:lang w:val="en-US" w:eastAsia="zh-CN" w:bidi="hi-IN"/>
+              </w:rPr>
+              <w:t>Import Google Font in the CSS File</w:t>
+            </w:r>
+            <w:r>
+              <w:rPr>
+                <w:rFonts w:eastAsia="SimSun" w:cs="Lucida Sans"/>
+                <w:kern w:val="3"/>
+                <w:szCs w:val="18"/>
+                <w:lang w:val="en-US" w:eastAsia="zh-CN" w:bidi="hi-IN"/>
+              </w:rPr>
+              <w:t xml:space="preserve"> with @font-face</w:t>
+            </w:r>
+          </w:p>
+        </w:tc>
+        <w:tc>
+          <w:tcPr>
+            <w:tcW w:w="7647" w:type="dxa"/>
+            <w:tcBorders>
+              <w:top w:val="single" w:sz="2" w:space="0" w:color="000000"/>
+              <w:left w:val="single" w:sz="2" w:space="0" w:color="000000"/>
+              <w:bottom w:val="single" w:sz="2" w:space="0" w:color="000000"/>
+              <w:right w:val="single" w:sz="2" w:space="0" w:color="000000"/>
+            </w:tcBorders>
+            <w:shd w:val="clear" w:color="auto" w:fill="auto"/>
+            <w:noWrap/>
+            <w:tcMar>
+              <w:top w:w="144" w:type="dxa"/>
+              <w:left w:w="10" w:type="dxa"/>
+              <w:bottom w:w="86" w:type="dxa"/>
+              <w:right w:w="10" w:type="dxa"/>
+            </w:tcMar>
+          </w:tcPr>
+          <w:p>
+            <w:pPr>
+              <w:widowControl/>
+              <w:spacing w:before="0" w:line="360" w:lineRule="auto"/>
+              <w:rPr>
+                <w:rFonts w:eastAsia="SimSun" w:cs="Lucida Sans"/>
+                <w:kern w:val="3"/>
+                <w:szCs w:val="18"/>
+                <w:lang w:val="en-US" w:eastAsia="zh-CN" w:bidi="hi-IN"/>
+              </w:rPr>
+            </w:pPr>
+            <w:r>
+              <w:rPr>
+                <w:rFonts w:eastAsia="SimSun" w:cs="Lucida Sans"/>
+                <w:kern w:val="3"/>
+                <w:szCs w:val="18"/>
+                <w:lang w:val="en-US" w:eastAsia="zh-CN" w:bidi="hi-IN"/>
+              </w:rPr>
+              <w:t>@</w:t>
+            </w:r>
+            <w:r>
+              <w:rPr>
+                <w:rStyle w:val="Keywords"/>
+              </w:rPr>
               <w:t>font-face</w:t>
             </w:r>
             <w:r>
@@ -24273,6 +24428,62 @@
                 <w:lang w:val="en-US" w:eastAsia="zh-CN" w:bidi="hi-IN"/>
               </w:rPr>
               <w:t>}</w:t>
+            </w:r>
+          </w:p>
+          <w:p>
+            <w:pPr>
+              <w:widowControl/>
+              <w:spacing w:before="0" w:line="360" w:lineRule="auto"/>
+              <w:rPr>
+                <w:rFonts w:eastAsia="SimSun" w:cs="Lucida Sans"/>
+                <w:kern w:val="3"/>
+                <w:szCs w:val="18"/>
+                <w:lang w:val="en-US" w:eastAsia="zh-CN" w:bidi="hi-IN"/>
+              </w:rPr>
+            </w:pPr>
+          </w:p>
+          <w:p>
+            <w:pPr>
+              <w:widowControl/>
+              <w:spacing w:before="0" w:line="360" w:lineRule="auto"/>
+              <w:rPr>
+                <w:rFonts w:eastAsia="SimSun" w:cs="Lucida Sans"/>
+                <w:kern w:val="3"/>
+                <w:szCs w:val="18"/>
+                <w:lang w:val="en-US" w:eastAsia="zh-CN" w:bidi="hi-IN"/>
+              </w:rPr>
+            </w:pPr>
+            <w:r>
+              <w:rPr>
+                <w:rStyle w:val="Comments"/>
+              </w:rPr>
+              <w:t>/* Search "</w:t>
+            </w:r>
+            <w:r>
+              <w:rPr>
+                <w:rStyle w:val="Comments"/>
+                <w:lang w:val="en-US"/>
+              </w:rPr>
+              <w:t>Gret</w:t>
+            </w:r>
+            <w:r>
+              <w:rPr>
+                <w:rStyle w:val="Comments"/>
+              </w:rPr>
+              <w:t xml:space="preserve">" &gt; Select this style &gt; </w:t>
+            </w:r>
+            <w:r>
+              <w:rPr>
+                <w:rStyle w:val="Comments"/>
+                <w:lang w:val="en-US"/>
+              </w:rPr>
+              <w:t xml:space="preserve">download font into project folder </w:t>
+            </w:r>
+            <w:r>
+              <w:rPr>
+                <w:rStyle w:val="Comments"/>
+              </w:rPr>
+              <w:t>*/</w:t>
             </w:r>
           </w:p>
         </w:tc>

</xml_diff>

<commit_message>
HTML & CSS exercises
</commit_message>
<xml_diff>
--- a/CSS.docx
+++ b/CSS.docx
@@ -15177,6 +15177,146 @@
               <w:widowControl/>
               <w:spacing w:before="0" w:line="360" w:lineRule="auto"/>
               <w:rPr>
+                <w:rStyle w:val="Comments"/>
+              </w:rPr>
+            </w:pPr>
+            <w:r>
+              <w:rPr>
+                <w:rFonts w:eastAsia="SimSun" w:cs="Lucida Sans"/>
+                <w:kern w:val="3"/>
+                <w:szCs w:val="18"/>
+                <w:lang w:val="en-US" w:eastAsia="zh-CN" w:bidi="hi-IN"/>
+              </w:rPr>
+              <w:t>tr:nth-child(</w:t>
+            </w:r>
+            <w:r>
+              <w:rPr>
+                <w:rStyle w:val="Numbers"/>
+                <w:lang w:val="en-US"/>
+              </w:rPr>
+              <w:t>2</w:t>
+            </w:r>
+            <w:r>
+              <w:rPr>
+                <w:rFonts w:eastAsia="SimSun" w:cs="Lucida Sans"/>
+                <w:kern w:val="3"/>
+                <w:szCs w:val="18"/>
+                <w:lang w:val="en-US" w:eastAsia="zh-CN" w:bidi="hi-IN"/>
+              </w:rPr>
+              <w:t xml:space="preserve">) { ... } </w:t>
+            </w:r>
+            <w:r>
+              <w:rPr>
+                <w:rStyle w:val="Comments"/>
+              </w:rPr>
+              <w:t xml:space="preserve">/* </w:t>
+            </w:r>
+            <w:r>
+              <w:rPr>
+                <w:rStyle w:val="Comments"/>
+                <w:lang w:val="en-US"/>
+              </w:rPr>
+              <w:t xml:space="preserve">the second &lt;tr&gt; </w:t>
+            </w:r>
+            <w:r>
+              <w:rPr>
+                <w:rStyle w:val="Comments"/>
+              </w:rPr>
+              <w:t>element */</w:t>
+            </w:r>
+          </w:p>
+          <w:p>
+            <w:pPr>
+              <w:widowControl/>
+              <w:spacing w:before="0" w:line="360" w:lineRule="auto"/>
+              <w:rPr>
+                <w:rStyle w:val="Comments"/>
+              </w:rPr>
+            </w:pPr>
+            <w:r>
+              <w:rPr>
+                <w:rFonts w:eastAsia="SimSun" w:cs="Lucida Sans"/>
+                <w:kern w:val="3"/>
+                <w:szCs w:val="18"/>
+                <w:lang w:val="en-US" w:eastAsia="zh-CN" w:bidi="hi-IN"/>
+              </w:rPr>
+              <w:t>tr:nth-child(</w:t>
+            </w:r>
+            <w:r>
+              <w:rPr>
+                <w:rStyle w:val="Numbers"/>
+                <w:lang w:val="en-US"/>
+              </w:rPr>
+              <w:t>2</w:t>
+            </w:r>
+            <w:r>
+              <w:rPr>
+                <w:rStyle w:val="Numbers"/>
+                <w:lang w:val="en-US"/>
+              </w:rPr>
+              <w:t>n</w:t>
+            </w:r>
+            <w:r>
+              <w:rPr>
+                <w:rFonts w:eastAsia="SimSun" w:cs="Lucida Sans"/>
+                <w:kern w:val="3"/>
+                <w:szCs w:val="18"/>
+                <w:lang w:val="en-US" w:eastAsia="zh-CN" w:bidi="hi-IN"/>
+              </w:rPr>
+              <w:t xml:space="preserve">) { ... } </w:t>
+            </w:r>
+            <w:r>
+              <w:rPr>
+                <w:rStyle w:val="Comments"/>
+              </w:rPr>
+              <w:t xml:space="preserve">/* </w:t>
+            </w:r>
+            <w:r>
+              <w:rPr>
+                <w:rStyle w:val="Comments"/>
+                <w:lang w:val="en-US"/>
+              </w:rPr>
+              <w:t>e</w:t>
+            </w:r>
+            <w:r>
+              <w:rPr>
+                <w:rStyle w:val="Comments"/>
+                <w:lang w:val="en-US"/>
+              </w:rPr>
+              <w:t>very</w:t>
+            </w:r>
+            <w:r>
+              <w:rPr>
+                <w:rStyle w:val="Comments"/>
+                <w:lang w:val="en-US"/>
+              </w:rPr>
+              <w:t xml:space="preserve"> second &lt;tr&gt; </w:t>
+            </w:r>
+            <w:r>
+              <w:rPr>
+                <w:rStyle w:val="Comments"/>
+              </w:rPr>
+              <w:t>element</w:t>
+            </w:r>
+            <w:r>
+              <w:rPr>
+                <w:rStyle w:val="Comments"/>
+                <w:lang w:val="en-US"/>
+              </w:rPr>
+              <w:t xml:space="preserve"> starting from the 2nd</w:t>
+            </w:r>
+            <w:r>
+              <w:rPr>
+                <w:rStyle w:val="Comments"/>
+              </w:rPr>
+              <w:t xml:space="preserve"> */</w:t>
+            </w:r>
+          </w:p>
+          <w:p>
+            <w:pPr>
+              <w:widowControl/>
+              <w:spacing w:before="0" w:line="360" w:lineRule="auto"/>
+              <w:rPr>
                 <w:color w:val="BFBFBF" w:themeColor="background1" w:themeShade="BF"/>
                 <w:szCs w:val="20"/>
               </w:rPr>
@@ -15195,7 +15335,27 @@
                 <w:rStyle w:val="Numbers"/>
                 <w:lang w:val="en-US"/>
               </w:rPr>
-              <w:t>2</w:t>
+              <w:t>2n</w:t>
+            </w:r>
+            <w:r>
+              <w:rPr>
+                <w:rStyle w:val="Numbers"/>
+                <w:lang w:val="en-US"/>
+              </w:rPr>
+              <w:t xml:space="preserve"> </w:t>
+            </w:r>
+            <w:r>
+              <w:rPr>
+                <w:rStyle w:val="Numbers"/>
+              </w:rPr>
+              <w:t>+</w:t>
+            </w:r>
+            <w:r>
+              <w:rPr>
+                <w:rStyle w:val="Numbers"/>
+                <w:lang w:val="en-US"/>
+              </w:rPr>
+              <w:t xml:space="preserve"> 1</w:t>
             </w:r>
             <w:r>
               <w:rPr>
@@ -15217,13 +15377,34 @@
                 <w:rStyle w:val="Comments"/>
                 <w:lang w:val="en-US"/>
               </w:rPr>
-              <w:t xml:space="preserve">the second &lt;tr&gt; </w:t>
-            </w:r>
-            <w:r>
-              <w:rPr>
-                <w:rStyle w:val="Comments"/>
-              </w:rPr>
-              <w:t>element */</w:t>
+              <w:t xml:space="preserve">every second &lt;tr&gt; </w:t>
+            </w:r>
+            <w:r>
+              <w:rPr>
+                <w:rStyle w:val="Comments"/>
+                <w:lang w:val="en-US"/>
+              </w:rPr>
+              <w:t>s</w:t>
+            </w:r>
+            <w:r>
+              <w:rPr>
+                <w:rStyle w:val="Comments"/>
+                <w:lang w:val="en-US"/>
+              </w:rPr>
+              <w:t xml:space="preserve">tarting from the </w:t>
+            </w:r>
+            <w:r>
+              <w:rPr>
+                <w:rStyle w:val="Comments"/>
+                <w:lang w:val="en-US"/>
+              </w:rPr>
+              <w:t>1st</w:t>
+            </w:r>
+            <w:r>
+              <w:rPr>
+                <w:rStyle w:val="Comments"/>
+              </w:rPr>
+              <w:t xml:space="preserve"> */</w:t>
             </w:r>
           </w:p>
           <w:p>
@@ -16624,6 +16805,7 @@
                 <w:szCs w:val="18"/>
                 <w:lang w:val="en-US" w:eastAsia="zh-CN" w:bidi="hi-IN"/>
               </w:rPr>
+              <w:lastRenderedPageBreak/>
               <w:t>Use Several Pseudo-Classes at Once</w:t>
             </w:r>
           </w:p>
@@ -16749,7 +16931,6 @@
                 <w:szCs w:val="18"/>
                 <w:lang w:val="en-US" w:eastAsia="zh-CN" w:bidi="hi-IN"/>
               </w:rPr>
-              <w:lastRenderedPageBreak/>
               <w:t>Pseudo-Elements Used to Insert Something</w:t>
             </w:r>
           </w:p>
@@ -19765,6 +19946,7 @@
                 <w:szCs w:val="18"/>
                 <w:lang w:val="en-US" w:eastAsia="zh-CN" w:bidi="hi-IN"/>
               </w:rPr>
+              <w:lastRenderedPageBreak/>
               <w:t>HSLA Values: Hue, Saturation, Light</w:t>
             </w:r>
             <w:r>
@@ -22685,6 +22867,7 @@
               <w:rPr>
                 <w:rStyle w:val="Numbers"/>
               </w:rPr>
+              <w:lastRenderedPageBreak/>
               <w:t>overflow</w:t>
             </w:r>
             <w:r>
@@ -22956,7 +23139,6 @@
               <w:rPr>
                 <w:rStyle w:val="Numbers"/>
               </w:rPr>
-              <w:lastRenderedPageBreak/>
               <w:t>word-break</w:t>
             </w:r>
             <w:r>
@@ -25020,6 +25202,7 @@
         <w:rPr>
           <w:lang w:val="en-US"/>
         </w:rPr>
+        <w:lastRenderedPageBreak/>
         <w:t>CSS IMAGES</w:t>
       </w:r>
     </w:p>
@@ -25202,7 +25385,6 @@
         <w:rPr>
           <w:lang w:val="en-US"/>
         </w:rPr>
-        <w:lastRenderedPageBreak/>
         <w:t>CSS WEBSITE LAYOUT</w:t>
       </w:r>
       <w:bookmarkEnd w:id="11"/>
@@ -27719,6 +27901,7 @@
                 <w:szCs w:val="18"/>
                 <w:lang w:val="en-US" w:eastAsia="zh-CN" w:bidi="hi-IN"/>
               </w:rPr>
+              <w:lastRenderedPageBreak/>
               <w:t xml:space="preserve">Margins </w:t>
             </w:r>
             <w:r>
@@ -28334,7 +28517,6 @@
                 <w:rStyle w:val="Numbers"/>
                 <w:lang w:val="en-US"/>
               </w:rPr>
-              <w:lastRenderedPageBreak/>
               <w:t>margin</w:t>
             </w:r>
             <w:r>
@@ -28470,7 +28652,6 @@
                 <w:szCs w:val="18"/>
                 <w:lang w:val="en-US" w:eastAsia="zh-CN" w:bidi="hi-IN"/>
               </w:rPr>
-              <w:lastRenderedPageBreak/>
               <w:t>Paddings (the Space between the Content and the Border)</w:t>
             </w:r>
           </w:p>
@@ -31188,6 +31369,7 @@
                 <w:szCs w:val="18"/>
                 <w:lang w:val="en-US" w:eastAsia="zh-CN" w:bidi="hi-IN"/>
               </w:rPr>
+              <w:lastRenderedPageBreak/>
               <w:t>Specify the Type of Positioning Method Used for an Element</w:t>
             </w:r>
           </w:p>
@@ -31639,7 +31821,6 @@
                 <w:szCs w:val="18"/>
                 <w:lang w:val="en-US" w:eastAsia="zh-CN" w:bidi="hi-IN"/>
               </w:rPr>
-              <w:lastRenderedPageBreak/>
               <w:t>Positioning Properties</w:t>
             </w:r>
             <w:r>
@@ -33767,6 +33948,7 @@
                 <w:rStyle w:val="Numbers"/>
                 <w:lang w:val="en-US"/>
               </w:rPr>
+              <w:lastRenderedPageBreak/>
               <w:t>justify-content</w:t>
             </w:r>
             <w:r>
@@ -33918,6 +34100,7 @@
                 <w:szCs w:val="18"/>
                 <w:lang w:val="en-US" w:eastAsia="zh-CN" w:bidi="hi-IN"/>
               </w:rPr>
+              <w:lastRenderedPageBreak/>
               <w:t>Vertical Alignment of Items within Flexbox Container</w:t>
             </w:r>
           </w:p>
@@ -34134,7 +34317,6 @@
                 <w:rStyle w:val="Numbers"/>
                 <w:lang w:val="en-US"/>
               </w:rPr>
-              <w:lastRenderedPageBreak/>
               <w:t>align-items</w:t>
             </w:r>
             <w:r>
@@ -34308,7 +34490,6 @@
                 <w:szCs w:val="18"/>
                 <w:lang w:val="en-US" w:eastAsia="zh-CN" w:bidi="hi-IN"/>
               </w:rPr>
-              <w:lastRenderedPageBreak/>
               <w:t xml:space="preserve">Vertical </w:t>
             </w:r>
             <w:r>
@@ -36100,6 +36281,7 @@
         <w:rPr>
           <w:lang w:val="en-US"/>
         </w:rPr>
+        <w:lastRenderedPageBreak/>
         <w:t>CSS LAYOUT EXAMPLES</w:t>
       </w:r>
       <w:bookmarkEnd w:id="18"/>
@@ -36414,7 +36596,6 @@
                 <w:szCs w:val="18"/>
                 <w:lang w:val="en-US" w:eastAsia="zh-CN" w:bidi="hi-IN"/>
               </w:rPr>
-              <w:lastRenderedPageBreak/>
               <w:t>Center One Block Element Horizontally inside Parent</w:t>
             </w:r>
           </w:p>
@@ -37996,6 +38177,7 @@
                 <w:szCs w:val="18"/>
                 <w:lang w:val="en-US" w:eastAsia="zh-CN" w:bidi="hi-IN"/>
               </w:rPr>
+              <w:lastRenderedPageBreak/>
               <w:t>Distribute Space</w:t>
             </w:r>
             <w:r>
@@ -38593,7 +38775,6 @@
                 <w:szCs w:val="18"/>
                 <w:lang w:val="en-US" w:eastAsia="zh-CN" w:bidi="hi-IN"/>
               </w:rPr>
-              <w:lastRenderedPageBreak/>
               <w:t xml:space="preserve">  </w:t>
             </w:r>
             <w:r>
@@ -38693,7 +38874,6 @@
                 <w:szCs w:val="20"/>
                 <w:lang w:val="en-US"/>
               </w:rPr>
-              <w:lastRenderedPageBreak/>
               <w:drawing>
                 <wp:inline distT="0" distB="0" distL="0" distR="0" wp14:anchorId="43AC0DEC" wp14:editId="3A9EDEAB">
                   <wp:extent cx="2209800" cy="902970"/>
@@ -40437,6 +40617,7 @@
                 <w:szCs w:val="18"/>
                 <w:lang w:val="en-US" w:eastAsia="zh-CN" w:bidi="hi-IN"/>
               </w:rPr>
+              <w:lastRenderedPageBreak/>
               <w:t>Position Flex Items with All Available Empty Space in between</w:t>
             </w:r>
           </w:p>
@@ -41199,7 +41380,6 @@
                 <w:szCs w:val="18"/>
                 <w:lang w:val="en-US" w:eastAsia="zh-CN" w:bidi="hi-IN"/>
               </w:rPr>
-              <w:lastRenderedPageBreak/>
               <w:t>Position Flex Items with All Available Empty Space Distributed around Them</w:t>
             </w:r>
           </w:p>
@@ -43166,6 +43346,7 @@
                 <w:szCs w:val="18"/>
                 <w:lang w:val="en-US" w:eastAsia="zh-CN" w:bidi="hi-IN"/>
               </w:rPr>
+              <w:lastRenderedPageBreak/>
               <w:t>Center a Flex Item Vertically inside Parent with a Child Property</w:t>
             </w:r>
           </w:p>
@@ -43733,7 +43914,6 @@
                 <w:szCs w:val="18"/>
                 <w:lang w:val="en-US" w:eastAsia="zh-CN" w:bidi="hi-IN"/>
               </w:rPr>
-              <w:lastRenderedPageBreak/>
               <w:t>Stretch Flex Elements Vertically</w:t>
             </w:r>
           </w:p>
@@ -45006,6 +45186,7 @@
                 <w:szCs w:val="18"/>
                 <w:lang w:val="en-US" w:eastAsia="zh-CN" w:bidi="hi-IN"/>
               </w:rPr>
+              <w:lastRenderedPageBreak/>
               <w:t>Distribute Evenly the Available Vertical Space between the Rows of Flex Items</w:t>
             </w:r>
           </w:p>
@@ -45256,7 +45437,6 @@
                 <w:szCs w:val="18"/>
                 <w:lang w:val="en-US" w:eastAsia="zh-CN" w:bidi="hi-IN"/>
               </w:rPr>
-              <w:lastRenderedPageBreak/>
               <w:t>Stretch the Rows of Flex Items to Fill the Whole Vertical Space</w:t>
             </w:r>
           </w:p>
@@ -47361,7 +47541,6 @@
                 <w:szCs w:val="18"/>
                 <w:lang w:val="en-US" w:eastAsia="zh-CN" w:bidi="hi-IN"/>
               </w:rPr>
-              <w:lastRenderedPageBreak/>
               <w:t>Set the Viewport in HTML</w:t>
             </w:r>
           </w:p>
@@ -50249,7 +50428,6 @@
   <w:style w:type="character" w:default="1" w:styleId="DefaultParagraphFont">
     <w:name w:val="Default Paragraph Font"/>
     <w:uiPriority w:val="1"/>
-    <w:semiHidden/>
     <w:unhideWhenUsed/>
   </w:style>
   <w:style w:type="table" w:default="1" w:styleId="TableNormal">

</xml_diff>